<commit_message>
Diagrams with YahooWeather included.
</commit_message>
<xml_diff>
--- a/TravlendarDD.docx
+++ b/TravlendarDD.docx
@@ -1,6 +1,6 @@
 
 <file path=word/document.xml><?xml version="1.0" encoding="utf-8"?>
-<w:document xmlns:wpc="http://schemas.microsoft.com/office/word/2010/wordprocessingCanvas" xmlns:cx="http://schemas.microsoft.com/office/drawing/2014/chartex" xmlns:cx1="http://schemas.microsoft.com/office/drawing/2015/9/8/chartex" xmlns:cx2="http://schemas.microsoft.com/office/drawing/2015/10/21/chartex" xmlns:cx3="http://schemas.microsoft.com/office/drawing/2016/5/9/chartex" xmlns:cx4="http://schemas.microsoft.com/office/drawing/2016/5/10/chartex" xmlns:cx5="http://schemas.microsoft.com/office/drawing/2016/5/11/chartex" xmlns:cx6="http://schemas.microsoft.com/office/drawing/2016/5/12/chartex" xmlns:cx7="http://schemas.microsoft.com/office/drawing/2016/5/13/chartex" xmlns:cx8="http://schemas.microsoft.com/office/drawing/2016/5/14/chartex" xmlns:mc="http://schemas.openxmlformats.org/markup-compatibility/2006" xmlns:aink="http://schemas.microsoft.com/office/drawing/2016/ink" xmlns:am3d="http://schemas.microsoft.com/office/drawing/2017/model3d" xmlns:o="urn:schemas-microsoft-com:office:office" xmlns:r="http://schemas.openxmlformats.org/officeDocument/2006/relationships" xmlns:m="http://schemas.openxmlformats.org/officeDocument/2006/math" xmlns:v="urn:schemas-microsoft-com:vml" xmlns:wp14="http://schemas.microsoft.com/office/word/2010/wordprocessingDrawing" xmlns:wp="http://schemas.openxmlformats.org/drawingml/2006/wordprocessingDrawing" xmlns:w10="urn:schemas-microsoft-com:office:word" xmlns:w="http://schemas.openxmlformats.org/wordprocessingml/2006/main" xmlns:w14="http://schemas.microsoft.com/office/word/2010/wordml" xmlns:w15="http://schemas.microsoft.com/office/word/2012/wordml" xmlns:w16cid="http://schemas.microsoft.com/office/word/2016/wordml/cid" xmlns:w16se="http://schemas.microsoft.com/office/word/2015/wordml/symex" xmlns:wpg="http://schemas.microsoft.com/office/word/2010/wordprocessingGroup" xmlns:wpi="http://schemas.microsoft.com/office/word/2010/wordprocessingInk" xmlns:wne="http://schemas.microsoft.com/office/word/2006/wordml" xmlns:wps="http://schemas.microsoft.com/office/word/2010/wordprocessingShape" mc:Ignorable="w14 w15 w16se w16cid wp14">
+<w:document xmlns:wpc="http://schemas.microsoft.com/office/word/2010/wordprocessingCanvas" xmlns:mo="http://schemas.microsoft.com/office/mac/office/2008/main" xmlns:mc="http://schemas.openxmlformats.org/markup-compatibility/2006" xmlns:mv="urn:schemas-microsoft-com:mac:vml" xmlns:o="urn:schemas-microsoft-com:office:office" xmlns:r="http://schemas.openxmlformats.org/officeDocument/2006/relationships" xmlns:m="http://schemas.openxmlformats.org/officeDocument/2006/math" xmlns:v="urn:schemas-microsoft-com:vml" xmlns:wp14="http://schemas.microsoft.com/office/word/2010/wordprocessingDrawing" xmlns:wp="http://schemas.openxmlformats.org/drawingml/2006/wordprocessingDrawing" xmlns:w10="urn:schemas-microsoft-com:office:word" xmlns:w="http://schemas.openxmlformats.org/wordprocessingml/2006/main" xmlns:w14="http://schemas.microsoft.com/office/word/2010/wordml" xmlns:w15="http://schemas.microsoft.com/office/word/2012/wordml" xmlns:wpg="http://schemas.microsoft.com/office/word/2010/wordprocessingGroup" xmlns:wpi="http://schemas.microsoft.com/office/word/2010/wordprocessingInk" xmlns:wne="http://schemas.microsoft.com/office/word/2006/wordml" xmlns:wps="http://schemas.microsoft.com/office/word/2010/wordprocessingShape" mc:Ignorable="w14 w15 wp14">
   <w:body>
     <w:p>
       <w:pPr>
@@ -82,7 +82,7 @@
     </w:p>
     <w:p>
       <w:pPr>
-        <w:pStyle w:val="af"/>
+        <w:pStyle w:val="Puesto"/>
         <w:rPr>
           <w:rFonts w:ascii="Times New Roman" w:hAnsi="Times New Roman" w:cs="Times New Roman"/>
           <w:sz w:val="24"/>
@@ -93,7 +93,7 @@
     </w:p>
     <w:p>
       <w:pPr>
-        <w:pStyle w:val="af"/>
+        <w:pStyle w:val="Puesto"/>
         <w:rPr>
           <w:lang w:val="en-US"/>
         </w:rPr>
@@ -114,7 +114,7 @@
     </w:p>
     <w:p>
       <w:pPr>
-        <w:pStyle w:val="af"/>
+        <w:pStyle w:val="Puesto"/>
         <w:rPr>
           <w:lang w:val="en-US"/>
         </w:rPr>
@@ -134,7 +134,7 @@
     </w:p>
     <w:p>
       <w:pPr>
-        <w:pStyle w:val="af"/>
+        <w:pStyle w:val="Puesto"/>
         <w:rPr>
           <w:lang w:val="en-US"/>
         </w:rPr>
@@ -155,13 +155,23 @@
           <w:lang w:val="es-ES"/>
         </w:rPr>
       </w:pPr>
-      <w:r>
-        <w:rPr>
-          <w:rFonts w:ascii="Times New Roman" w:hAnsi="Times New Roman" w:cs="Times New Roman"/>
-          <w:sz w:val="24"/>
-          <w:szCs w:val="24"/>
-        </w:rPr>
-        <w:t>Version 1.0 - 27</w:t>
+      <w:proofErr w:type="spellStart"/>
+      <w:r>
+        <w:rPr>
+          <w:rFonts w:ascii="Times New Roman" w:hAnsi="Times New Roman" w:cs="Times New Roman"/>
+          <w:sz w:val="24"/>
+          <w:szCs w:val="24"/>
+        </w:rPr>
+        <w:t>Version</w:t>
+      </w:r>
+      <w:proofErr w:type="spellEnd"/>
+      <w:r>
+        <w:rPr>
+          <w:rFonts w:ascii="Times New Roman" w:hAnsi="Times New Roman" w:cs="Times New Roman"/>
+          <w:sz w:val="24"/>
+          <w:szCs w:val="24"/>
+        </w:rPr>
+        <w:t xml:space="preserve"> 1.0 - 27</w:t>
       </w:r>
       <w:r>
         <w:rPr>
@@ -302,6 +312,7 @@
           <w:lang w:val="es-ES"/>
         </w:rPr>
       </w:pPr>
+      <w:proofErr w:type="spellStart"/>
       <w:r>
         <w:rPr>
           <w:rFonts w:ascii="Times New Roman" w:hAnsi="Times New Roman" w:cs="Times New Roman"/>
@@ -309,8 +320,9 @@
           <w:szCs w:val="24"/>
           <w:lang w:val="es-ES"/>
         </w:rPr>
-        <w:t xml:space="preserve">Plamen Pasliev </w:t>
-      </w:r>
+        <w:t>Plamen</w:t>
+      </w:r>
+      <w:proofErr w:type="spellEnd"/>
       <w:r>
         <w:rPr>
           <w:rFonts w:ascii="Times New Roman" w:hAnsi="Times New Roman" w:cs="Times New Roman"/>
@@ -318,6 +330,35 @@
           <w:szCs w:val="24"/>
           <w:lang w:val="es-ES"/>
         </w:rPr>
+        <w:t xml:space="preserve"> </w:t>
+      </w:r>
+      <w:proofErr w:type="spellStart"/>
+      <w:r>
+        <w:rPr>
+          <w:rFonts w:ascii="Times New Roman" w:hAnsi="Times New Roman" w:cs="Times New Roman"/>
+          <w:sz w:val="24"/>
+          <w:szCs w:val="24"/>
+          <w:lang w:val="es-ES"/>
+        </w:rPr>
+        <w:t>Pasliev</w:t>
+      </w:r>
+      <w:proofErr w:type="spellEnd"/>
+      <w:r>
+        <w:rPr>
+          <w:rFonts w:ascii="Times New Roman" w:hAnsi="Times New Roman" w:cs="Times New Roman"/>
+          <w:sz w:val="24"/>
+          <w:szCs w:val="24"/>
+          <w:lang w:val="es-ES"/>
+        </w:rPr>
+        <w:t xml:space="preserve"> </w:t>
+      </w:r>
+      <w:r>
+        <w:rPr>
+          <w:rFonts w:ascii="Times New Roman" w:hAnsi="Times New Roman" w:cs="Times New Roman"/>
+          <w:sz w:val="24"/>
+          <w:szCs w:val="24"/>
+          <w:lang w:val="es-ES"/>
+        </w:rPr>
         <w:t>–</w:t>
       </w:r>
       <w:r>
@@ -356,7 +397,27 @@
           <w:szCs w:val="24"/>
           <w:lang w:val="es-ES"/>
         </w:rPr>
-        <w:t>Victor Álvaro Gonzalez -</w:t>
+        <w:t xml:space="preserve">Victor Álvaro </w:t>
+      </w:r>
+      <w:proofErr w:type="spellStart"/>
+      <w:r>
+        <w:rPr>
+          <w:rFonts w:ascii="Times New Roman" w:hAnsi="Times New Roman" w:cs="Times New Roman"/>
+          <w:sz w:val="24"/>
+          <w:szCs w:val="24"/>
+          <w:lang w:val="es-ES"/>
+        </w:rPr>
+        <w:t>Gonzalez</w:t>
+      </w:r>
+      <w:proofErr w:type="spellEnd"/>
+      <w:r>
+        <w:rPr>
+          <w:rFonts w:ascii="Times New Roman" w:hAnsi="Times New Roman" w:cs="Times New Roman"/>
+          <w:sz w:val="24"/>
+          <w:szCs w:val="24"/>
+          <w:lang w:val="es-ES"/>
+        </w:rPr>
+        <w:t xml:space="preserve"> -</w:t>
       </w:r>
       <w:r>
         <w:rPr>
@@ -413,7 +474,7 @@
       <w:sdtContent>
         <w:p>
           <w:pPr>
-            <w:pStyle w:val="ac"/>
+            <w:pStyle w:val="TtulodeTDC"/>
             <w:rPr>
               <w:rFonts w:ascii="Times New Roman" w:hAnsi="Times New Roman" w:cs="Times New Roman"/>
               <w:sz w:val="24"/>
@@ -433,7 +494,7 @@
         </w:p>
         <w:p>
           <w:pPr>
-            <w:pStyle w:val="11"/>
+            <w:pStyle w:val="TDC1"/>
             <w:tabs>
               <w:tab w:val="right" w:leader="dot" w:pos="8488"/>
             </w:tabs>
@@ -471,7 +532,7 @@
           <w:hyperlink w:anchor="_Toc498342861" w:history="1">
             <w:r>
               <w:rPr>
-                <w:rStyle w:val="ad"/>
+                <w:rStyle w:val="Hipervnculo"/>
                 <w:rFonts w:ascii="Times New Roman" w:hAnsi="Times New Roman" w:cs="Times New Roman"/>
                 <w:noProof/>
                 <w:lang w:val="en-US"/>
@@ -530,7 +591,7 @@
         </w:p>
         <w:p>
           <w:pPr>
-            <w:pStyle w:val="21"/>
+            <w:pStyle w:val="TDC2"/>
             <w:tabs>
               <w:tab w:val="right" w:leader="dot" w:pos="8488"/>
             </w:tabs>
@@ -544,7 +605,7 @@
           <w:hyperlink w:anchor="_Toc498342862" w:history="1">
             <w:r>
               <w:rPr>
-                <w:rStyle w:val="ad"/>
+                <w:rStyle w:val="Hipervnculo"/>
                 <w:rFonts w:ascii="Times New Roman" w:hAnsi="Times New Roman" w:cs="Times New Roman"/>
                 <w:noProof/>
                 <w:lang w:val="en-US"/>
@@ -603,7 +664,7 @@
         </w:p>
         <w:p>
           <w:pPr>
-            <w:pStyle w:val="21"/>
+            <w:pStyle w:val="TDC2"/>
             <w:tabs>
               <w:tab w:val="right" w:leader="dot" w:pos="8488"/>
             </w:tabs>
@@ -617,7 +678,7 @@
           <w:hyperlink w:anchor="_Toc498342863" w:history="1">
             <w:r>
               <w:rPr>
-                <w:rStyle w:val="ad"/>
+                <w:rStyle w:val="Hipervnculo"/>
                 <w:rFonts w:ascii="Times New Roman" w:hAnsi="Times New Roman" w:cs="Times New Roman"/>
                 <w:noProof/>
                 <w:lang w:val="en-US"/>
@@ -676,7 +737,7 @@
         </w:p>
         <w:p>
           <w:pPr>
-            <w:pStyle w:val="21"/>
+            <w:pStyle w:val="TDC2"/>
             <w:tabs>
               <w:tab w:val="right" w:leader="dot" w:pos="8488"/>
             </w:tabs>
@@ -690,7 +751,7 @@
           <w:hyperlink w:anchor="_Toc498342864" w:history="1">
             <w:r>
               <w:rPr>
-                <w:rStyle w:val="ad"/>
+                <w:rStyle w:val="Hipervnculo"/>
                 <w:rFonts w:ascii="Times New Roman" w:hAnsi="Times New Roman" w:cs="Times New Roman"/>
                 <w:noProof/>
                 <w:lang w:val="en-US"/>
@@ -749,7 +810,7 @@
         </w:p>
         <w:p>
           <w:pPr>
-            <w:pStyle w:val="31"/>
+            <w:pStyle w:val="TDC3"/>
             <w:tabs>
               <w:tab w:val="right" w:leader="dot" w:pos="8488"/>
             </w:tabs>
@@ -763,7 +824,7 @@
           <w:hyperlink w:anchor="_Toc498342865" w:history="1">
             <w:r>
               <w:rPr>
-                <w:rStyle w:val="ad"/>
+                <w:rStyle w:val="Hipervnculo"/>
                 <w:rFonts w:ascii="Times New Roman" w:hAnsi="Times New Roman" w:cs="Times New Roman"/>
                 <w:noProof/>
                 <w:lang w:val="en-US"/>
@@ -822,7 +883,7 @@
         </w:p>
         <w:p>
           <w:pPr>
-            <w:pStyle w:val="31"/>
+            <w:pStyle w:val="TDC3"/>
             <w:tabs>
               <w:tab w:val="right" w:leader="dot" w:pos="8488"/>
             </w:tabs>
@@ -836,7 +897,7 @@
           <w:hyperlink w:anchor="_Toc498342866" w:history="1">
             <w:r>
               <w:rPr>
-                <w:rStyle w:val="ad"/>
+                <w:rStyle w:val="Hipervnculo"/>
                 <w:rFonts w:ascii="Times New Roman" w:eastAsia="MS Mincho" w:hAnsi="Times New Roman" w:cs="Times New Roman"/>
                 <w:noProof/>
                 <w:lang w:val="en-US"/>
@@ -895,7 +956,7 @@
         </w:p>
         <w:p>
           <w:pPr>
-            <w:pStyle w:val="31"/>
+            <w:pStyle w:val="TDC3"/>
             <w:tabs>
               <w:tab w:val="right" w:leader="dot" w:pos="8488"/>
             </w:tabs>
@@ -909,7 +970,7 @@
           <w:hyperlink w:anchor="_Toc498342867" w:history="1">
             <w:r>
               <w:rPr>
-                <w:rStyle w:val="ad"/>
+                <w:rStyle w:val="Hipervnculo"/>
                 <w:rFonts w:ascii="Times New Roman" w:hAnsi="Times New Roman" w:cs="Times New Roman"/>
                 <w:noProof/>
                 <w:lang w:val="en-US"/>
@@ -968,7 +1029,7 @@
         </w:p>
         <w:p>
           <w:pPr>
-            <w:pStyle w:val="21"/>
+            <w:pStyle w:val="TDC2"/>
             <w:tabs>
               <w:tab w:val="right" w:leader="dot" w:pos="8488"/>
             </w:tabs>
@@ -982,7 +1043,7 @@
           <w:hyperlink w:anchor="_Toc498342868" w:history="1">
             <w:r>
               <w:rPr>
-                <w:rStyle w:val="ad"/>
+                <w:rStyle w:val="Hipervnculo"/>
                 <w:rFonts w:ascii="Times New Roman" w:eastAsia="MS Mincho" w:hAnsi="Times New Roman" w:cs="Times New Roman"/>
                 <w:noProof/>
                 <w:lang w:val="en-US"/>
@@ -1041,7 +1102,7 @@
         </w:p>
         <w:p>
           <w:pPr>
-            <w:pStyle w:val="21"/>
+            <w:pStyle w:val="TDC2"/>
             <w:tabs>
               <w:tab w:val="right" w:leader="dot" w:pos="8488"/>
             </w:tabs>
@@ -1055,7 +1116,7 @@
           <w:hyperlink w:anchor="_Toc498342869" w:history="1">
             <w:r>
               <w:rPr>
-                <w:rStyle w:val="ad"/>
+                <w:rStyle w:val="Hipervnculo"/>
                 <w:rFonts w:ascii="Times New Roman" w:eastAsia="MS Mincho" w:hAnsi="Times New Roman" w:cs="Times New Roman"/>
                 <w:noProof/>
                 <w:lang w:val="en-US"/>
@@ -1114,7 +1175,7 @@
         </w:p>
         <w:p>
           <w:pPr>
-            <w:pStyle w:val="11"/>
+            <w:pStyle w:val="TDC1"/>
             <w:tabs>
               <w:tab w:val="right" w:leader="dot" w:pos="8488"/>
             </w:tabs>
@@ -1128,7 +1189,7 @@
           <w:hyperlink w:anchor="_Toc498342870" w:history="1">
             <w:r>
               <w:rPr>
-                <w:rStyle w:val="ad"/>
+                <w:rStyle w:val="Hipervnculo"/>
                 <w:rFonts w:ascii="Times New Roman" w:hAnsi="Times New Roman" w:cs="Times New Roman"/>
                 <w:noProof/>
                 <w:lang w:val="en-US"/>
@@ -1187,7 +1248,7 @@
         </w:p>
         <w:p>
           <w:pPr>
-            <w:pStyle w:val="21"/>
+            <w:pStyle w:val="TDC2"/>
             <w:tabs>
               <w:tab w:val="right" w:leader="dot" w:pos="8488"/>
             </w:tabs>
@@ -1201,7 +1262,7 @@
           <w:hyperlink w:anchor="_Toc498342871" w:history="1">
             <w:r>
               <w:rPr>
-                <w:rStyle w:val="ad"/>
+                <w:rStyle w:val="Hipervnculo"/>
                 <w:rFonts w:ascii="Times New Roman" w:hAnsi="Times New Roman" w:cs="Times New Roman"/>
                 <w:noProof/>
                 <w:lang w:val="en-US"/>
@@ -1260,7 +1321,7 @@
         </w:p>
         <w:p>
           <w:pPr>
-            <w:pStyle w:val="21"/>
+            <w:pStyle w:val="TDC2"/>
             <w:tabs>
               <w:tab w:val="right" w:leader="dot" w:pos="8488"/>
             </w:tabs>
@@ -1274,7 +1335,7 @@
           <w:hyperlink w:anchor="_Toc498342872" w:history="1">
             <w:r>
               <w:rPr>
-                <w:rStyle w:val="ad"/>
+                <w:rStyle w:val="Hipervnculo"/>
                 <w:rFonts w:ascii="Times New Roman" w:hAnsi="Times New Roman" w:cs="Times New Roman"/>
                 <w:noProof/>
                 <w:lang w:val="en-US"/>
@@ -1333,7 +1394,7 @@
         </w:p>
         <w:p>
           <w:pPr>
-            <w:pStyle w:val="21"/>
+            <w:pStyle w:val="TDC2"/>
             <w:tabs>
               <w:tab w:val="right" w:leader="dot" w:pos="8488"/>
             </w:tabs>
@@ -1347,7 +1408,7 @@
           <w:hyperlink w:anchor="_Toc498342873" w:history="1">
             <w:r>
               <w:rPr>
-                <w:rStyle w:val="ad"/>
+                <w:rStyle w:val="Hipervnculo"/>
                 <w:rFonts w:ascii="Times New Roman" w:hAnsi="Times New Roman" w:cs="Times New Roman"/>
                 <w:noProof/>
                 <w:lang w:val="en-US"/>
@@ -1406,7 +1467,7 @@
         </w:p>
         <w:p>
           <w:pPr>
-            <w:pStyle w:val="21"/>
+            <w:pStyle w:val="TDC2"/>
             <w:tabs>
               <w:tab w:val="right" w:leader="dot" w:pos="8488"/>
             </w:tabs>
@@ -1420,7 +1481,7 @@
           <w:hyperlink w:anchor="_Toc498342874" w:history="1">
             <w:r>
               <w:rPr>
-                <w:rStyle w:val="ad"/>
+                <w:rStyle w:val="Hipervnculo"/>
                 <w:rFonts w:ascii="Times New Roman" w:hAnsi="Times New Roman" w:cs="Times New Roman"/>
                 <w:noProof/>
                 <w:lang w:val="en-US"/>
@@ -1479,7 +1540,7 @@
         </w:p>
         <w:p>
           <w:pPr>
-            <w:pStyle w:val="11"/>
+            <w:pStyle w:val="TDC1"/>
             <w:tabs>
               <w:tab w:val="right" w:leader="dot" w:pos="8488"/>
             </w:tabs>
@@ -1493,7 +1554,7 @@
           <w:hyperlink w:anchor="_Toc498342875" w:history="1">
             <w:r>
               <w:rPr>
-                <w:rStyle w:val="ad"/>
+                <w:rStyle w:val="Hipervnculo"/>
                 <w:noProof/>
                 <w:lang w:val="en-US"/>
               </w:rPr>
@@ -1551,7 +1612,7 @@
         </w:p>
         <w:p>
           <w:pPr>
-            <w:pStyle w:val="11"/>
+            <w:pStyle w:val="TDC1"/>
             <w:tabs>
               <w:tab w:val="right" w:leader="dot" w:pos="8488"/>
             </w:tabs>
@@ -1565,7 +1626,7 @@
           <w:hyperlink w:anchor="_Toc498342876" w:history="1">
             <w:r>
               <w:rPr>
-                <w:rStyle w:val="ad"/>
+                <w:rStyle w:val="Hipervnculo"/>
                 <w:noProof/>
                 <w:lang w:val="en-US"/>
               </w:rPr>
@@ -1623,7 +1684,7 @@
         </w:p>
         <w:p>
           <w:pPr>
-            <w:pStyle w:val="11"/>
+            <w:pStyle w:val="TDC1"/>
             <w:tabs>
               <w:tab w:val="right" w:leader="dot" w:pos="8488"/>
             </w:tabs>
@@ -1637,7 +1698,7 @@
           <w:hyperlink w:anchor="_Toc498342877" w:history="1">
             <w:r>
               <w:rPr>
-                <w:rStyle w:val="ad"/>
+                <w:rStyle w:val="Hipervnculo"/>
                 <w:noProof/>
                 <w:lang w:val="en-US"/>
               </w:rPr>
@@ -1695,7 +1756,7 @@
         </w:p>
         <w:p>
           <w:pPr>
-            <w:pStyle w:val="11"/>
+            <w:pStyle w:val="TDC1"/>
             <w:tabs>
               <w:tab w:val="right" w:leader="dot" w:pos="8488"/>
             </w:tabs>
@@ -1709,7 +1770,7 @@
           <w:hyperlink w:anchor="_Toc498342878" w:history="1">
             <w:r>
               <w:rPr>
-                <w:rStyle w:val="ad"/>
+                <w:rStyle w:val="Hipervnculo"/>
                 <w:noProof/>
                 <w:lang w:val="en-US"/>
               </w:rPr>
@@ -1767,7 +1828,7 @@
         </w:p>
         <w:p>
           <w:pPr>
-            <w:pStyle w:val="11"/>
+            <w:pStyle w:val="TDC1"/>
             <w:tabs>
               <w:tab w:val="right" w:leader="dot" w:pos="8488"/>
             </w:tabs>
@@ -1781,7 +1842,7 @@
           <w:hyperlink w:anchor="_Toc498342879" w:history="1">
             <w:r>
               <w:rPr>
-                <w:rStyle w:val="ad"/>
+                <w:rStyle w:val="Hipervnculo"/>
                 <w:rFonts w:ascii="Times New Roman" w:hAnsi="Times New Roman" w:cs="Times New Roman"/>
                 <w:noProof/>
                 <w:lang w:val="en-US"/>
@@ -1840,7 +1901,7 @@
         </w:p>
         <w:p>
           <w:pPr>
-            <w:pStyle w:val="11"/>
+            <w:pStyle w:val="TDC1"/>
             <w:tabs>
               <w:tab w:val="right" w:leader="dot" w:pos="8488"/>
             </w:tabs>
@@ -1854,7 +1915,7 @@
           <w:hyperlink w:anchor="_Toc498342880" w:history="1">
             <w:r>
               <w:rPr>
-                <w:rStyle w:val="ad"/>
+                <w:rStyle w:val="Hipervnculo"/>
                 <w:noProof/>
                 <w:lang w:val="en-US"/>
               </w:rPr>
@@ -1955,7 +2016,7 @@
     </w:p>
     <w:p>
       <w:pPr>
-        <w:pStyle w:val="1"/>
+        <w:pStyle w:val="Ttulo1"/>
         <w:rPr>
           <w:rFonts w:ascii="Times New Roman" w:hAnsi="Times New Roman" w:cs="Times New Roman"/>
           <w:sz w:val="24"/>
@@ -1989,7 +2050,7 @@
     </w:p>
     <w:p>
       <w:pPr>
-        <w:pStyle w:val="2"/>
+        <w:pStyle w:val="Ttulo2"/>
         <w:rPr>
           <w:rFonts w:ascii="Times New Roman" w:hAnsi="Times New Roman" w:cs="Times New Roman"/>
           <w:sz w:val="24"/>
@@ -2095,6 +2156,7 @@
         </w:rPr>
         <w:t xml:space="preserve">). The main goals of this document </w:t>
       </w:r>
+      <w:proofErr w:type="gramStart"/>
       <w:r>
         <w:rPr>
           <w:rFonts w:ascii="Times New Roman" w:hAnsi="Times New Roman" w:cs="Times New Roman"/>
@@ -2103,8 +2165,9 @@
           <w:szCs w:val="24"/>
           <w:lang w:val="en-US"/>
         </w:rPr>
-        <w:t xml:space="preserve">is to give more details about </w:t>
-      </w:r>
+        <w:t>is</w:t>
+      </w:r>
+      <w:proofErr w:type="gramEnd"/>
       <w:r>
         <w:rPr>
           <w:rFonts w:ascii="Times New Roman" w:hAnsi="Times New Roman" w:cs="Times New Roman"/>
@@ -2113,6 +2176,16 @@
           <w:szCs w:val="24"/>
           <w:lang w:val="en-US"/>
         </w:rPr>
+        <w:t xml:space="preserve"> to give more details about </w:t>
+      </w:r>
+      <w:r>
+        <w:rPr>
+          <w:rFonts w:ascii="Times New Roman" w:hAnsi="Times New Roman" w:cs="Times New Roman"/>
+          <w:color w:val="000000"/>
+          <w:sz w:val="24"/>
+          <w:szCs w:val="24"/>
+          <w:lang w:val="en-US"/>
+        </w:rPr>
         <w:t>the development of the application and its design</w:t>
       </w:r>
       <w:r>
@@ -2219,8 +2292,9 @@
           <w:szCs w:val="24"/>
           <w:lang w:val="en-US"/>
         </w:rPr>
-        <w:t xml:space="preserve">This document is addressed to the developers who have </w:t>
-      </w:r>
+        <w:t xml:space="preserve">This document is addressed to the developers who </w:t>
+      </w:r>
+      <w:proofErr w:type="gramStart"/>
       <w:r>
         <w:rPr>
           <w:rFonts w:ascii="Times New Roman" w:hAnsi="Times New Roman" w:cs="Times New Roman"/>
@@ -2229,7 +2303,7 @@
           <w:szCs w:val="24"/>
           <w:lang w:val="en-US"/>
         </w:rPr>
-        <w:t>to implement the requirements</w:t>
+        <w:t xml:space="preserve">have </w:t>
       </w:r>
       <w:r>
         <w:rPr>
@@ -2239,12 +2313,33 @@
           <w:szCs w:val="24"/>
           <w:lang w:val="en-US"/>
         </w:rPr>
+        <w:t>to</w:t>
+      </w:r>
+      <w:proofErr w:type="gramEnd"/>
+      <w:r>
+        <w:rPr>
+          <w:rFonts w:ascii="Times New Roman" w:hAnsi="Times New Roman" w:cs="Times New Roman"/>
+          <w:color w:val="000000"/>
+          <w:sz w:val="24"/>
+          <w:szCs w:val="24"/>
+          <w:lang w:val="en-US"/>
+        </w:rPr>
+        <w:t xml:space="preserve"> implement the requirements</w:t>
+      </w:r>
+      <w:r>
+        <w:rPr>
+          <w:rFonts w:ascii="Times New Roman" w:hAnsi="Times New Roman" w:cs="Times New Roman"/>
+          <w:color w:val="000000"/>
+          <w:sz w:val="24"/>
+          <w:szCs w:val="24"/>
+          <w:lang w:val="en-US"/>
+        </w:rPr>
         <w:t xml:space="preserve">. </w:t>
       </w:r>
     </w:p>
     <w:p>
       <w:pPr>
-        <w:pStyle w:val="2"/>
+        <w:pStyle w:val="Ttulo2"/>
         <w:rPr>
           <w:rFonts w:ascii="Times New Roman" w:hAnsi="Times New Roman" w:cs="Times New Roman"/>
           <w:sz w:val="24"/>
@@ -2313,8 +2408,9 @@
           <w:szCs w:val="24"/>
           <w:lang w:val="en-US"/>
         </w:rPr>
-        <w:t xml:space="preserve">In this project we are going to develop and implement an application called </w:t>
-      </w:r>
+        <w:t xml:space="preserve">In this </w:t>
+      </w:r>
+      <w:proofErr w:type="gramStart"/>
       <w:r>
         <w:rPr>
           <w:rFonts w:ascii="Times New Roman" w:hAnsi="Times New Roman" w:cs="Times New Roman"/>
@@ -2323,8 +2419,31 @@
           <w:szCs w:val="24"/>
           <w:lang w:val="en-US"/>
         </w:rPr>
+        <w:t>project</w:t>
+      </w:r>
+      <w:proofErr w:type="gramEnd"/>
+      <w:r>
+        <w:rPr>
+          <w:rFonts w:ascii="Times New Roman" w:hAnsi="Times New Roman" w:cs="Times New Roman"/>
+          <w:color w:val="000000"/>
+          <w:sz w:val="24"/>
+          <w:szCs w:val="24"/>
+          <w:lang w:val="en-US"/>
+        </w:rPr>
+        <w:t xml:space="preserve"> we are going to develop and implement an application called </w:t>
+      </w:r>
+      <w:proofErr w:type="spellStart"/>
+      <w:r>
+        <w:rPr>
+          <w:rFonts w:ascii="Times New Roman" w:hAnsi="Times New Roman" w:cs="Times New Roman"/>
+          <w:color w:val="000000"/>
+          <w:sz w:val="24"/>
+          <w:szCs w:val="24"/>
+          <w:lang w:val="en-US"/>
+        </w:rPr>
         <w:t>Travlendar</w:t>
       </w:r>
+      <w:proofErr w:type="spellEnd"/>
       <w:r>
         <w:rPr>
           <w:rFonts w:ascii="Times New Roman" w:hAnsi="Times New Roman" w:cs="Times New Roman"/>
@@ -2473,8 +2592,9 @@
           <w:szCs w:val="24"/>
           <w:lang w:val="en-US"/>
         </w:rPr>
-        <w:t xml:space="preserve"> Users could define their transportation preferences, they can activate or deactivate any kind of transportation (including walking). The application will also take into account the weather in the location of the user. If it is raining at the time the user has to move to another event, the system will take this into account and will change the way of transport if it is necessary.</w:t>
-      </w:r>
+        <w:t xml:space="preserve"> Users could define their transportation preferences, they can activate or deactivate any kind of transportation (including walking). The application will also </w:t>
+      </w:r>
+      <w:proofErr w:type="gramStart"/>
       <w:r>
         <w:rPr>
           <w:rFonts w:ascii="Times New Roman" w:hAnsi="Times New Roman" w:cs="Times New Roman"/>
@@ -2483,7 +2603,72 @@
           <w:szCs w:val="24"/>
           <w:lang w:val="en-US"/>
         </w:rPr>
-        <w:t xml:space="preserve"> The application will also allow the user to define breaks to eat or to develop other types of activities. In this way the system will organize the </w:t>
+        <w:t>take into account</w:t>
+      </w:r>
+      <w:proofErr w:type="gramEnd"/>
+      <w:r>
+        <w:rPr>
+          <w:rFonts w:ascii="Times New Roman" w:hAnsi="Times New Roman" w:cs="Times New Roman"/>
+          <w:color w:val="000000"/>
+          <w:sz w:val="24"/>
+          <w:szCs w:val="24"/>
+          <w:lang w:val="en-US"/>
+        </w:rPr>
+        <w:t xml:space="preserve"> the weather in the location of the user. If it is raining at the time the user </w:t>
+      </w:r>
+      <w:proofErr w:type="gramStart"/>
+      <w:r>
+        <w:rPr>
+          <w:rFonts w:ascii="Times New Roman" w:hAnsi="Times New Roman" w:cs="Times New Roman"/>
+          <w:color w:val="000000"/>
+          <w:sz w:val="24"/>
+          <w:szCs w:val="24"/>
+          <w:lang w:val="en-US"/>
+        </w:rPr>
+        <w:t>has to</w:t>
+      </w:r>
+      <w:proofErr w:type="gramEnd"/>
+      <w:r>
+        <w:rPr>
+          <w:rFonts w:ascii="Times New Roman" w:hAnsi="Times New Roman" w:cs="Times New Roman"/>
+          <w:color w:val="000000"/>
+          <w:sz w:val="24"/>
+          <w:szCs w:val="24"/>
+          <w:lang w:val="en-US"/>
+        </w:rPr>
+        <w:t xml:space="preserve"> move to another event, the system will take this into account and will change the way of transport if it is necessary.</w:t>
+      </w:r>
+      <w:r>
+        <w:rPr>
+          <w:rFonts w:ascii="Times New Roman" w:hAnsi="Times New Roman" w:cs="Times New Roman"/>
+          <w:color w:val="000000"/>
+          <w:sz w:val="24"/>
+          <w:szCs w:val="24"/>
+          <w:lang w:val="en-US"/>
+        </w:rPr>
+        <w:t xml:space="preserve"> The application will also allow the user to define breaks to eat or to develop other types of activities. In this </w:t>
+      </w:r>
+      <w:proofErr w:type="gramStart"/>
+      <w:r>
+        <w:rPr>
+          <w:rFonts w:ascii="Times New Roman" w:hAnsi="Times New Roman" w:cs="Times New Roman"/>
+          <w:color w:val="000000"/>
+          <w:sz w:val="24"/>
+          <w:szCs w:val="24"/>
+          <w:lang w:val="en-US"/>
+        </w:rPr>
+        <w:t>way</w:t>
+      </w:r>
+      <w:proofErr w:type="gramEnd"/>
+      <w:r>
+        <w:rPr>
+          <w:rFonts w:ascii="Times New Roman" w:hAnsi="Times New Roman" w:cs="Times New Roman"/>
+          <w:color w:val="000000"/>
+          <w:sz w:val="24"/>
+          <w:szCs w:val="24"/>
+          <w:lang w:val="en-US"/>
+        </w:rPr>
+        <w:t xml:space="preserve"> the system will organize the </w:t>
       </w:r>
       <w:r>
         <w:rPr>
@@ -2575,7 +2760,7 @@
     </w:p>
     <w:p>
       <w:pPr>
-        <w:pStyle w:val="2"/>
+        <w:pStyle w:val="Ttulo2"/>
         <w:rPr>
           <w:rFonts w:ascii="Times New Roman" w:hAnsi="Times New Roman" w:cs="Times New Roman"/>
           <w:sz w:val="24"/>
@@ -2617,7 +2802,7 @@
     </w:p>
     <w:p>
       <w:pPr>
-        <w:pStyle w:val="3"/>
+        <w:pStyle w:val="Ttulo3"/>
         <w:rPr>
           <w:rFonts w:ascii="Times New Roman" w:hAnsi="Times New Roman" w:cs="Times New Roman"/>
           <w:sz w:val="24"/>
@@ -2755,14 +2940,25 @@
         </w:rPr>
         <w:t xml:space="preserve">: a user of the </w:t>
       </w:r>
-      <w:r>
-        <w:rPr>
-          <w:rFonts w:ascii="Times New Roman" w:hAnsi="Times New Roman" w:cs="Times New Roman"/>
-          <w:sz w:val="24"/>
-          <w:szCs w:val="24"/>
-          <w:lang w:val="en-US"/>
-        </w:rPr>
-        <w:t>Travlendar system</w:t>
+      <w:proofErr w:type="spellStart"/>
+      <w:r>
+        <w:rPr>
+          <w:rFonts w:ascii="Times New Roman" w:hAnsi="Times New Roman" w:cs="Times New Roman"/>
+          <w:sz w:val="24"/>
+          <w:szCs w:val="24"/>
+          <w:lang w:val="en-US"/>
+        </w:rPr>
+        <w:t>Travlendar</w:t>
+      </w:r>
+      <w:proofErr w:type="spellEnd"/>
+      <w:r>
+        <w:rPr>
+          <w:rFonts w:ascii="Times New Roman" w:hAnsi="Times New Roman" w:cs="Times New Roman"/>
+          <w:sz w:val="24"/>
+          <w:szCs w:val="24"/>
+          <w:lang w:val="en-US"/>
+        </w:rPr>
+        <w:t xml:space="preserve"> system</w:t>
       </w:r>
     </w:p>
     <w:p>
@@ -2907,7 +3103,7 @@
     </w:p>
     <w:p>
       <w:pPr>
-        <w:pStyle w:val="3"/>
+        <w:pStyle w:val="Ttulo3"/>
         <w:rPr>
           <w:rFonts w:ascii="Times New Roman" w:eastAsia="MS Mincho" w:hAnsi="Times New Roman" w:cs="Times New Roman"/>
           <w:sz w:val="24"/>
@@ -2949,7 +3145,7 @@
     </w:p>
     <w:p>
       <w:pPr>
-        <w:pStyle w:val="a3"/>
+        <w:pStyle w:val="Prrafodelista"/>
         <w:widowControl w:val="0"/>
         <w:numPr>
           <w:ilvl w:val="0"/>
@@ -2995,7 +3191,7 @@
     </w:p>
     <w:p>
       <w:pPr>
-        <w:pStyle w:val="a3"/>
+        <w:pStyle w:val="Prrafodelista"/>
         <w:widowControl w:val="0"/>
         <w:numPr>
           <w:ilvl w:val="0"/>
@@ -3072,7 +3268,7 @@
     </w:p>
     <w:p>
       <w:pPr>
-        <w:pStyle w:val="3"/>
+        <w:pStyle w:val="Ttulo3"/>
         <w:rPr>
           <w:rFonts w:ascii="Times New Roman" w:hAnsi="Times New Roman" w:cs="Times New Roman"/>
           <w:sz w:val="24"/>
@@ -3123,7 +3319,7 @@
     </w:p>
     <w:p>
       <w:pPr>
-        <w:pStyle w:val="a3"/>
+        <w:pStyle w:val="Prrafodelista"/>
         <w:widowControl w:val="0"/>
         <w:numPr>
           <w:ilvl w:val="0"/>
@@ -3153,12 +3349,34 @@
           <w:szCs w:val="24"/>
           <w:lang w:val="en-US"/>
         </w:rPr>
-        <w:t xml:space="preserve">[Gn]: n-goal. </w:t>
-      </w:r>
-    </w:p>
-    <w:p>
-      <w:pPr>
-        <w:pStyle w:val="a3"/>
+        <w:t>[</w:t>
+      </w:r>
+      <w:proofErr w:type="spellStart"/>
+      <w:r>
+        <w:rPr>
+          <w:rFonts w:ascii="Times New Roman" w:hAnsi="Times New Roman" w:cs="Times New Roman"/>
+          <w:color w:val="000000"/>
+          <w:sz w:val="24"/>
+          <w:szCs w:val="24"/>
+          <w:lang w:val="en-US"/>
+        </w:rPr>
+        <w:t>Gn</w:t>
+      </w:r>
+      <w:proofErr w:type="spellEnd"/>
+      <w:r>
+        <w:rPr>
+          <w:rFonts w:ascii="Times New Roman" w:hAnsi="Times New Roman" w:cs="Times New Roman"/>
+          <w:color w:val="000000"/>
+          <w:sz w:val="24"/>
+          <w:szCs w:val="24"/>
+          <w:lang w:val="en-US"/>
+        </w:rPr>
+        <w:t xml:space="preserve">]: n-goal. </w:t>
+      </w:r>
+    </w:p>
+    <w:p>
+      <w:pPr>
+        <w:pStyle w:val="Prrafodelista"/>
         <w:widowControl w:val="0"/>
         <w:numPr>
           <w:ilvl w:val="0"/>
@@ -3188,12 +3406,34 @@
           <w:szCs w:val="24"/>
           <w:lang w:val="en-US"/>
         </w:rPr>
-        <w:t>[Dn]: n-domain assumption.</w:t>
-      </w:r>
-    </w:p>
-    <w:p>
-      <w:pPr>
-        <w:pStyle w:val="a3"/>
+        <w:t>[</w:t>
+      </w:r>
+      <w:proofErr w:type="spellStart"/>
+      <w:r>
+        <w:rPr>
+          <w:rFonts w:ascii="Times New Roman" w:hAnsi="Times New Roman" w:cs="Times New Roman"/>
+          <w:color w:val="000000"/>
+          <w:sz w:val="24"/>
+          <w:szCs w:val="24"/>
+          <w:lang w:val="en-US"/>
+        </w:rPr>
+        <w:t>Dn</w:t>
+      </w:r>
+      <w:proofErr w:type="spellEnd"/>
+      <w:r>
+        <w:rPr>
+          <w:rFonts w:ascii="Times New Roman" w:hAnsi="Times New Roman" w:cs="Times New Roman"/>
+          <w:color w:val="000000"/>
+          <w:sz w:val="24"/>
+          <w:szCs w:val="24"/>
+          <w:lang w:val="en-US"/>
+        </w:rPr>
+        <w:t>]: n-domain assumption.</w:t>
+      </w:r>
+    </w:p>
+    <w:p>
+      <w:pPr>
+        <w:pStyle w:val="Prrafodelista"/>
         <w:widowControl w:val="0"/>
         <w:numPr>
           <w:ilvl w:val="0"/>
@@ -3228,7 +3468,7 @@
     </w:p>
     <w:p>
       <w:pPr>
-        <w:pStyle w:val="a3"/>
+        <w:pStyle w:val="Prrafodelista"/>
         <w:widowControl w:val="0"/>
         <w:numPr>
           <w:ilvl w:val="0"/>
@@ -3258,12 +3498,34 @@
           <w:szCs w:val="24"/>
           <w:lang w:val="en-US"/>
         </w:rPr>
-        <w:t xml:space="preserve">[Pn]: n-performance requirement. </w:t>
-      </w:r>
-    </w:p>
-    <w:p>
-      <w:pPr>
-        <w:pStyle w:val="2"/>
+        <w:t>[</w:t>
+      </w:r>
+      <w:proofErr w:type="spellStart"/>
+      <w:r>
+        <w:rPr>
+          <w:rFonts w:ascii="Times New Roman" w:hAnsi="Times New Roman" w:cs="Times New Roman"/>
+          <w:color w:val="000000"/>
+          <w:sz w:val="24"/>
+          <w:szCs w:val="24"/>
+          <w:lang w:val="en-US"/>
+        </w:rPr>
+        <w:t>Pn</w:t>
+      </w:r>
+      <w:proofErr w:type="spellEnd"/>
+      <w:r>
+        <w:rPr>
+          <w:rFonts w:ascii="Times New Roman" w:hAnsi="Times New Roman" w:cs="Times New Roman"/>
+          <w:color w:val="000000"/>
+          <w:sz w:val="24"/>
+          <w:szCs w:val="24"/>
+          <w:lang w:val="en-US"/>
+        </w:rPr>
+        <w:t xml:space="preserve">]: n-performance requirement. </w:t>
+      </w:r>
+    </w:p>
+    <w:p>
+      <w:pPr>
+        <w:pStyle w:val="Ttulo2"/>
         <w:rPr>
           <w:rFonts w:ascii="Times New Roman" w:eastAsia="MS Mincho" w:hAnsi="Times New Roman" w:cs="Times New Roman"/>
           <w:sz w:val="24"/>
@@ -3295,7 +3557,7 @@
     </w:p>
     <w:p>
       <w:pPr>
-        <w:pStyle w:val="2"/>
+        <w:pStyle w:val="Ttulo2"/>
         <w:rPr>
           <w:rFonts w:ascii="Times New Roman" w:hAnsi="Times New Roman" w:cs="Times New Roman"/>
           <w:sz w:val="24"/>
@@ -3346,7 +3608,7 @@
     </w:p>
     <w:p>
       <w:pPr>
-        <w:pStyle w:val="a3"/>
+        <w:pStyle w:val="Prrafodelista"/>
         <w:widowControl w:val="0"/>
         <w:numPr>
           <w:ilvl w:val="0"/>
@@ -3482,7 +3744,51 @@
           <w:szCs w:val="24"/>
           <w:lang w:val="en-US"/>
         </w:rPr>
-        <w:t xml:space="preserve">In the second part it is given an overall description of the system including the functions of the application, clarifying some concepts of the system. Also list the actors who are going to take part of the system. In the same way the </w:t>
+        <w:t xml:space="preserve">In the second </w:t>
+      </w:r>
+      <w:proofErr w:type="gramStart"/>
+      <w:r>
+        <w:rPr>
+          <w:rFonts w:ascii="Times New Roman" w:hAnsi="Times New Roman" w:cs="Times New Roman"/>
+          <w:color w:val="000000"/>
+          <w:sz w:val="24"/>
+          <w:szCs w:val="24"/>
+          <w:lang w:val="en-US"/>
+        </w:rPr>
+        <w:t>part</w:t>
+      </w:r>
+      <w:proofErr w:type="gramEnd"/>
+      <w:r>
+        <w:rPr>
+          <w:rFonts w:ascii="Times New Roman" w:hAnsi="Times New Roman" w:cs="Times New Roman"/>
+          <w:color w:val="000000"/>
+          <w:sz w:val="24"/>
+          <w:szCs w:val="24"/>
+          <w:lang w:val="en-US"/>
+        </w:rPr>
+        <w:t xml:space="preserve"> it is given an overall description of the system including the functions of the application, clarifying some concepts of the system. Also list the actors who are going to take part of the system. In the same </w:t>
+      </w:r>
+      <w:proofErr w:type="gramStart"/>
+      <w:r>
+        <w:rPr>
+          <w:rFonts w:ascii="Times New Roman" w:hAnsi="Times New Roman" w:cs="Times New Roman"/>
+          <w:color w:val="000000"/>
+          <w:sz w:val="24"/>
+          <w:szCs w:val="24"/>
+          <w:lang w:val="en-US"/>
+        </w:rPr>
+        <w:t>way</w:t>
+      </w:r>
+      <w:proofErr w:type="gramEnd"/>
+      <w:r>
+        <w:rPr>
+          <w:rFonts w:ascii="Times New Roman" w:hAnsi="Times New Roman" w:cs="Times New Roman"/>
+          <w:color w:val="000000"/>
+          <w:sz w:val="24"/>
+          <w:szCs w:val="24"/>
+          <w:lang w:val="en-US"/>
+        </w:rPr>
+        <w:t xml:space="preserve"> the </w:t>
       </w:r>
       <w:r>
         <w:rPr>
@@ -3673,7 +3979,7 @@
     </w:p>
     <w:p>
       <w:pPr>
-        <w:pStyle w:val="1"/>
+        <w:pStyle w:val="Ttulo1"/>
         <w:rPr>
           <w:rFonts w:ascii="Times New Roman" w:hAnsi="Times New Roman" w:cs="Times New Roman"/>
           <w:sz w:val="24"/>
@@ -3714,7 +4020,7 @@
     </w:p>
     <w:p>
       <w:pPr>
-        <w:pStyle w:val="2"/>
+        <w:pStyle w:val="Ttulo2"/>
         <w:rPr>
           <w:rFonts w:ascii="Times New Roman" w:hAnsi="Times New Roman" w:cs="Times New Roman"/>
           <w:sz w:val="24"/>
@@ -3769,7 +4075,27 @@
           <w:szCs w:val="24"/>
           <w:lang w:val="en-US"/>
         </w:rPr>
-        <w:t xml:space="preserve">In our system we only have one element, the user application that will serve as an intermediary between the user and Google servers to perform certain queries. </w:t>
+        <w:t xml:space="preserve">In our </w:t>
+      </w:r>
+      <w:proofErr w:type="gramStart"/>
+      <w:r>
+        <w:rPr>
+          <w:rFonts w:ascii="Times New Roman" w:hAnsi="Times New Roman" w:cs="Times New Roman"/>
+          <w:sz w:val="24"/>
+          <w:szCs w:val="24"/>
+          <w:lang w:val="en-US"/>
+        </w:rPr>
+        <w:t>system</w:t>
+      </w:r>
+      <w:proofErr w:type="gramEnd"/>
+      <w:r>
+        <w:rPr>
+          <w:rFonts w:ascii="Times New Roman" w:hAnsi="Times New Roman" w:cs="Times New Roman"/>
+          <w:sz w:val="24"/>
+          <w:szCs w:val="24"/>
+          <w:lang w:val="en-US"/>
+        </w:rPr>
+        <w:t xml:space="preserve"> we only have one element, the user application that will serve as an intermediary between the user and Google servers to perform certain queries. </w:t>
       </w:r>
       <w:r>
         <w:rPr>
@@ -3918,7 +4244,7 @@
     </w:p>
     <w:p>
       <w:pPr>
-        <w:pStyle w:val="a3"/>
+        <w:pStyle w:val="Prrafodelista"/>
         <w:numPr>
           <w:ilvl w:val="0"/>
           <w:numId w:val="19"/>
@@ -3973,25 +4299,65 @@
           <w:szCs w:val="24"/>
           <w:lang w:val="en-US"/>
         </w:rPr>
-        <w:t xml:space="preserve"> downloaded the T</w:t>
-      </w:r>
-      <w:r>
-        <w:rPr>
-          <w:rFonts w:ascii="Times New Roman" w:hAnsi="Times New Roman" w:cs="Times New Roman"/>
-          <w:sz w:val="24"/>
-          <w:szCs w:val="24"/>
-          <w:lang w:val="en-US"/>
-        </w:rPr>
-        <w:t>ravlendar application. The application allows the user to create their own calendar in such a way that they can create, edit and delete events. Within the events, the user will have to specify when creating a new one if this is a break or a meeting.</w:t>
-      </w:r>
-      <w:r>
-        <w:rPr>
-          <w:rFonts w:ascii="Times New Roman" w:hAnsi="Times New Roman" w:cs="Times New Roman"/>
-          <w:sz w:val="24"/>
-          <w:szCs w:val="24"/>
-          <w:lang w:val="en-US"/>
-        </w:rPr>
-        <w:t xml:space="preserve"> Therefore, the only actors of the application will be the user and the software of the application. The user makes queries to the application through a graphical interface and the software responds with notifications, creating, deleting or editing new events, calculating how to reach the destination taking into account parameters acquired by the user's location (bad weather, strikes, distances, etc.) and user preferences.</w:t>
+        <w:t xml:space="preserve"> downloaded the </w:t>
+      </w:r>
+      <w:proofErr w:type="spellStart"/>
+      <w:r>
+        <w:rPr>
+          <w:rFonts w:ascii="Times New Roman" w:hAnsi="Times New Roman" w:cs="Times New Roman"/>
+          <w:sz w:val="24"/>
+          <w:szCs w:val="24"/>
+          <w:lang w:val="en-US"/>
+        </w:rPr>
+        <w:t>T</w:t>
+      </w:r>
+      <w:r>
+        <w:rPr>
+          <w:rFonts w:ascii="Times New Roman" w:hAnsi="Times New Roman" w:cs="Times New Roman"/>
+          <w:sz w:val="24"/>
+          <w:szCs w:val="24"/>
+          <w:lang w:val="en-US"/>
+        </w:rPr>
+        <w:t>ravlendar</w:t>
+      </w:r>
+      <w:proofErr w:type="spellEnd"/>
+      <w:r>
+        <w:rPr>
+          <w:rFonts w:ascii="Times New Roman" w:hAnsi="Times New Roman" w:cs="Times New Roman"/>
+          <w:sz w:val="24"/>
+          <w:szCs w:val="24"/>
+          <w:lang w:val="en-US"/>
+        </w:rPr>
+        <w:t xml:space="preserve"> application. The application allows the user to create their own calendar in such a way that they can create, edit and delete events. Within the events, the user will have to specify when creating a new one if this is a break or a meeting.</w:t>
+      </w:r>
+      <w:r>
+        <w:rPr>
+          <w:rFonts w:ascii="Times New Roman" w:hAnsi="Times New Roman" w:cs="Times New Roman"/>
+          <w:sz w:val="24"/>
+          <w:szCs w:val="24"/>
+          <w:lang w:val="en-US"/>
+        </w:rPr>
+        <w:t xml:space="preserve"> Therefore, the only actors of the application will be the user and the software of the application. The user makes queries to the application through a graphical interface and the software responds with notifications, creating, deleting or editing new events, calculating how to reach the destination </w:t>
+      </w:r>
+      <w:proofErr w:type="gramStart"/>
+      <w:r>
+        <w:rPr>
+          <w:rFonts w:ascii="Times New Roman" w:hAnsi="Times New Roman" w:cs="Times New Roman"/>
+          <w:sz w:val="24"/>
+          <w:szCs w:val="24"/>
+          <w:lang w:val="en-US"/>
+        </w:rPr>
+        <w:t>taking into account</w:t>
+      </w:r>
+      <w:proofErr w:type="gramEnd"/>
+      <w:r>
+        <w:rPr>
+          <w:rFonts w:ascii="Times New Roman" w:hAnsi="Times New Roman" w:cs="Times New Roman"/>
+          <w:sz w:val="24"/>
+          <w:szCs w:val="24"/>
+          <w:lang w:val="en-US"/>
+        </w:rPr>
+        <w:t xml:space="preserve"> parameters acquired by the user's location (bad weather, strikes, distances, etc.) and user preferences.</w:t>
       </w:r>
       <w:r>
         <w:rPr>
@@ -4110,7 +4476,27 @@
           <w:szCs w:val="24"/>
           <w:lang w:val="en-US"/>
         </w:rPr>
-        <w:t xml:space="preserve">In addition, in the diagram there are also represented the external actors involved in the process of providing the service: </w:t>
+        <w:t xml:space="preserve">In addition, in the diagram there are also represented the external </w:t>
+      </w:r>
+      <w:proofErr w:type="spellStart"/>
+      <w:r>
+        <w:rPr>
+          <w:rFonts w:ascii="Times New Roman" w:hAnsi="Times New Roman" w:cs="Times New Roman"/>
+          <w:sz w:val="24"/>
+          <w:szCs w:val="24"/>
+          <w:lang w:val="en-US"/>
+        </w:rPr>
+        <w:t>actors</w:t>
+      </w:r>
+      <w:proofErr w:type="spellEnd"/>
+      <w:r>
+        <w:rPr>
+          <w:rFonts w:ascii="Times New Roman" w:hAnsi="Times New Roman" w:cs="Times New Roman"/>
+          <w:sz w:val="24"/>
+          <w:szCs w:val="24"/>
+          <w:lang w:val="en-US"/>
+        </w:rPr>
+        <w:t xml:space="preserve"> involved in the process of providing the service: </w:t>
       </w:r>
     </w:p>
     <w:p>
@@ -4140,12 +4526,23 @@
           <w:szCs w:val="24"/>
           <w:lang w:val="en-US"/>
         </w:rPr>
-        <w:t>aps Web Services. In particular:</w:t>
-      </w:r>
-    </w:p>
-    <w:p>
-      <w:pPr>
-        <w:pStyle w:val="a3"/>
+        <w:t xml:space="preserve">aps Web Services. </w:t>
+      </w:r>
+      <w:proofErr w:type="gramStart"/>
+      <w:r>
+        <w:rPr>
+          <w:rFonts w:ascii="Times New Roman" w:hAnsi="Times New Roman" w:cs="Times New Roman"/>
+          <w:sz w:val="24"/>
+          <w:szCs w:val="24"/>
+          <w:lang w:val="en-US"/>
+        </w:rPr>
+        <w:t>In particular:</w:t>
+      </w:r>
+      <w:proofErr w:type="gramEnd"/>
+    </w:p>
+    <w:p>
+      <w:pPr>
+        <w:pStyle w:val="Prrafodelista"/>
         <w:numPr>
           <w:ilvl w:val="0"/>
           <w:numId w:val="20"/>
@@ -4158,14 +4555,25 @@
           <w:lang w:val="en-US"/>
         </w:rPr>
       </w:pPr>
-      <w:r>
-        <w:rPr>
-          <w:rFonts w:ascii="Times New Roman" w:hAnsi="Times New Roman" w:cs="Times New Roman"/>
-          <w:sz w:val="24"/>
-          <w:szCs w:val="24"/>
-          <w:lang w:val="en-US"/>
-        </w:rPr>
-        <w:t>GeoCoding API for the conversion of a stri</w:t>
+      <w:proofErr w:type="spellStart"/>
+      <w:r>
+        <w:rPr>
+          <w:rFonts w:ascii="Times New Roman" w:hAnsi="Times New Roman" w:cs="Times New Roman"/>
+          <w:sz w:val="24"/>
+          <w:szCs w:val="24"/>
+          <w:lang w:val="en-US"/>
+        </w:rPr>
+        <w:t>GeoCoding</w:t>
+      </w:r>
+      <w:proofErr w:type="spellEnd"/>
+      <w:r>
+        <w:rPr>
+          <w:rFonts w:ascii="Times New Roman" w:hAnsi="Times New Roman" w:cs="Times New Roman"/>
+          <w:sz w:val="24"/>
+          <w:szCs w:val="24"/>
+          <w:lang w:val="en-US"/>
+        </w:rPr>
+        <w:t xml:space="preserve"> API for the conversion of a stri</w:t>
       </w:r>
       <w:r>
         <w:rPr>
@@ -4179,7 +4587,7 @@
     </w:p>
     <w:p>
       <w:pPr>
-        <w:pStyle w:val="a3"/>
+        <w:pStyle w:val="Prrafodelista"/>
         <w:widowControl w:val="0"/>
         <w:numPr>
           <w:ilvl w:val="0"/>
@@ -4196,14 +4604,25 @@
           <w:lang w:val="en-US"/>
         </w:rPr>
       </w:pPr>
-      <w:r>
-        <w:rPr>
-          <w:rFonts w:ascii="Times New Roman" w:hAnsi="Times New Roman" w:cs="Times New Roman"/>
-          <w:sz w:val="24"/>
-          <w:szCs w:val="24"/>
-          <w:lang w:val="en-US"/>
-        </w:rPr>
-        <w:t>GeoLocation API for the GPS localization of devices</w:t>
+      <w:proofErr w:type="spellStart"/>
+      <w:r>
+        <w:rPr>
+          <w:rFonts w:ascii="Times New Roman" w:hAnsi="Times New Roman" w:cs="Times New Roman"/>
+          <w:sz w:val="24"/>
+          <w:szCs w:val="24"/>
+          <w:lang w:val="en-US"/>
+        </w:rPr>
+        <w:t>GeoLocation</w:t>
+      </w:r>
+      <w:proofErr w:type="spellEnd"/>
+      <w:r>
+        <w:rPr>
+          <w:rFonts w:ascii="Times New Roman" w:hAnsi="Times New Roman" w:cs="Times New Roman"/>
+          <w:sz w:val="24"/>
+          <w:szCs w:val="24"/>
+          <w:lang w:val="en-US"/>
+        </w:rPr>
+        <w:t xml:space="preserve"> API for the GPS localization of devices</w:t>
       </w:r>
       <w:r>
         <w:rPr>
@@ -4290,14 +4709,45 @@
         </w:rPr>
         <w:t xml:space="preserve"> </w:t>
       </w:r>
-      <w:r>
-        <w:rPr>
-          <w:rFonts w:ascii="Times New Roman" w:hAnsi="Times New Roman" w:cs="Times New Roman"/>
-          <w:sz w:val="24"/>
-          <w:szCs w:val="24"/>
-          <w:lang w:val="en-US"/>
-        </w:rPr>
-        <w:t>In order to use this platform, the application must have installed Firebase SDK that will provide us with the authentication service through Google (FirebaseAuth)</w:t>
+      <w:proofErr w:type="gramStart"/>
+      <w:r>
+        <w:rPr>
+          <w:rFonts w:ascii="Times New Roman" w:hAnsi="Times New Roman" w:cs="Times New Roman"/>
+          <w:sz w:val="24"/>
+          <w:szCs w:val="24"/>
+          <w:lang w:val="en-US"/>
+        </w:rPr>
+        <w:t>In order to</w:t>
+      </w:r>
+      <w:proofErr w:type="gramEnd"/>
+      <w:r>
+        <w:rPr>
+          <w:rFonts w:ascii="Times New Roman" w:hAnsi="Times New Roman" w:cs="Times New Roman"/>
+          <w:sz w:val="24"/>
+          <w:szCs w:val="24"/>
+          <w:lang w:val="en-US"/>
+        </w:rPr>
+        <w:t xml:space="preserve"> use this platform, the application must have installed Firebase SDK that will provide us with the authentication service through Google (</w:t>
+      </w:r>
+      <w:proofErr w:type="spellStart"/>
+      <w:r>
+        <w:rPr>
+          <w:rFonts w:ascii="Times New Roman" w:hAnsi="Times New Roman" w:cs="Times New Roman"/>
+          <w:sz w:val="24"/>
+          <w:szCs w:val="24"/>
+          <w:lang w:val="en-US"/>
+        </w:rPr>
+        <w:t>FirebaseAuth</w:t>
+      </w:r>
+      <w:proofErr w:type="spellEnd"/>
+      <w:r>
+        <w:rPr>
+          <w:rFonts w:ascii="Times New Roman" w:hAnsi="Times New Roman" w:cs="Times New Roman"/>
+          <w:sz w:val="24"/>
+          <w:szCs w:val="24"/>
+          <w:lang w:val="en-US"/>
+        </w:rPr>
+        <w:t>)</w:t>
       </w:r>
       <w:r>
         <w:rPr>
@@ -4328,26 +4778,26 @@
         </w:rPr>
         <w:lastRenderedPageBreak/>
         <w:drawing>
-          <wp:anchor distT="0" distB="0" distL="114300" distR="114300" simplePos="0" relativeHeight="251677696" behindDoc="0" locked="0" layoutInCell="1" allowOverlap="1" wp14:anchorId="6666E041" wp14:editId="27B200FB">
+          <wp:anchor distT="0" distB="0" distL="114300" distR="114300" simplePos="0" relativeHeight="251679744" behindDoc="0" locked="0" layoutInCell="1" allowOverlap="1" wp14:anchorId="23202E2C" wp14:editId="6E6FA8FA">
             <wp:simplePos x="0" y="0"/>
             <wp:positionH relativeFrom="column">
-              <wp:posOffset>-800100</wp:posOffset>
+              <wp:posOffset>-342900</wp:posOffset>
             </wp:positionH>
             <wp:positionV relativeFrom="paragraph">
-              <wp:posOffset>1905</wp:posOffset>
+              <wp:posOffset>197485</wp:posOffset>
             </wp:positionV>
-            <wp:extent cx="7086600" cy="3787140"/>
+            <wp:extent cx="6285865" cy="5190490"/>
             <wp:effectExtent l="0" t="0" r="0" b="0"/>
             <wp:wrapTight wrapText="bothSides">
               <wp:wrapPolygon edited="0">
                 <wp:start x="0" y="0"/>
-                <wp:lineTo x="0" y="21441"/>
-                <wp:lineTo x="21523" y="21441"/>
-                <wp:lineTo x="21523" y="0"/>
+                <wp:lineTo x="0" y="21457"/>
+                <wp:lineTo x="21471" y="21457"/>
+                <wp:lineTo x="21471" y="0"/>
                 <wp:lineTo x="0" y="0"/>
               </wp:wrapPolygon>
             </wp:wrapTight>
-            <wp:docPr id="20" name="Imagen 20" descr="Captura%20de%20pantalla%202017-11-08%20a%20las%2020.19.48.png"/>
+            <wp:docPr id="2" name="Imagen 2" descr="../Desktop/Captura%20de%20pantalla%202017-11-14%20a%20las%2016.23.20.png"/>
             <wp:cNvGraphicFramePr>
               <a:graphicFrameLocks xmlns:a="http://schemas.openxmlformats.org/drawingml/2006/main" noChangeAspect="1"/>
             </wp:cNvGraphicFramePr>
@@ -4355,7 +4805,7 @@
               <a:graphicData uri="http://schemas.openxmlformats.org/drawingml/2006/picture">
                 <pic:pic xmlns:pic="http://schemas.openxmlformats.org/drawingml/2006/picture">
                   <pic:nvPicPr>
-                    <pic:cNvPr id="0" name="Picture 1" descr="Captura%20de%20pantalla%202017-11-08%20a%20las%2020.19.48.png"/>
+                    <pic:cNvPr id="0" name="Picture 1" descr="../Desktop/Captura%20de%20pantalla%202017-11-14%20a%20las%2016.23.20.png"/>
                     <pic:cNvPicPr>
                       <a:picLocks noChangeAspect="1" noChangeArrowheads="1"/>
                     </pic:cNvPicPr>
@@ -4376,7 +4826,7 @@
                   <pic:spPr bwMode="auto">
                     <a:xfrm>
                       <a:off x="0" y="0"/>
-                      <a:ext cx="7086600" cy="3787140"/>
+                      <a:ext cx="6285865" cy="5190490"/>
                     </a:xfrm>
                     <a:prstGeom prst="rect">
                       <a:avLst/>
@@ -4409,7 +4859,7 @@
       </w:r>
       <w:r>
         <w:rPr>
-          <w:rStyle w:val="a4"/>
+          <w:rStyle w:val="Refdecomentario"/>
         </w:rPr>
         <w:commentReference w:id="11"/>
       </w:r>
@@ -4426,7 +4876,7 @@
     </w:p>
     <w:p>
       <w:pPr>
-        <w:pStyle w:val="2"/>
+        <w:pStyle w:val="Ttulo2"/>
         <w:rPr>
           <w:rFonts w:ascii="Times New Roman" w:hAnsi="Times New Roman" w:cs="Times New Roman"/>
           <w:sz w:val="24"/>
@@ -4633,6 +5083,7 @@
       <w:r>
         <w:rPr>
           <w:noProof/>
+          <w:lang w:eastAsia="es-ES_tradnl"/>
         </w:rPr>
         <w:lastRenderedPageBreak/>
         <w:drawing>
@@ -4687,7 +5138,7 @@
     </w:p>
     <w:p>
       <w:pPr>
-        <w:pStyle w:val="2"/>
+        <w:pStyle w:val="Ttulo2"/>
         <w:rPr>
           <w:rFonts w:ascii="Times New Roman" w:hAnsi="Times New Roman" w:cs="Times New Roman"/>
           <w:sz w:val="24"/>
@@ -4718,7 +5169,7 @@
       <w:commentRangeEnd w:id="14"/>
       <w:r>
         <w:rPr>
-          <w:rStyle w:val="a4"/>
+          <w:rStyle w:val="Refdecomentario"/>
           <w:caps w:val="0"/>
           <w:spacing w:val="0"/>
         </w:rPr>
@@ -4744,106 +5195,6 @@
           <w:lang w:val="en-US"/>
         </w:rPr>
       </w:pPr>
-    </w:p>
-    <w:p>
-      <w:pPr>
-        <w:rPr>
-          <w:rFonts w:ascii="Times New Roman" w:hAnsi="Times New Roman" w:cs="Times New Roman"/>
-          <w:sz w:val="24"/>
-          <w:szCs w:val="24"/>
-          <w:lang w:val="en-US"/>
-        </w:rPr>
-      </w:pPr>
-    </w:p>
-    <w:p>
-      <w:pPr>
-        <w:rPr>
-          <w:rFonts w:ascii="Times New Roman" w:hAnsi="Times New Roman" w:cs="Times New Roman"/>
-          <w:sz w:val="24"/>
-          <w:szCs w:val="24"/>
-          <w:lang w:val="en-US"/>
-        </w:rPr>
-      </w:pPr>
-    </w:p>
-    <w:p>
-      <w:pPr>
-        <w:rPr>
-          <w:rFonts w:ascii="Times New Roman" w:hAnsi="Times New Roman" w:cs="Times New Roman"/>
-          <w:sz w:val="24"/>
-          <w:szCs w:val="24"/>
-          <w:lang w:val="en-US"/>
-        </w:rPr>
-      </w:pPr>
-    </w:p>
-    <w:p>
-      <w:pPr>
-        <w:rPr>
-          <w:rFonts w:ascii="Times New Roman" w:hAnsi="Times New Roman" w:cs="Times New Roman"/>
-          <w:sz w:val="24"/>
-          <w:szCs w:val="24"/>
-          <w:lang w:val="en-US"/>
-        </w:rPr>
-      </w:pPr>
-    </w:p>
-    <w:p>
-      <w:pPr>
-        <w:rPr>
-          <w:rFonts w:ascii="Times New Roman" w:hAnsi="Times New Roman" w:cs="Times New Roman"/>
-          <w:sz w:val="24"/>
-          <w:szCs w:val="24"/>
-          <w:lang w:val="en-US"/>
-        </w:rPr>
-      </w:pPr>
-    </w:p>
-    <w:p>
-      <w:pPr>
-        <w:rPr>
-          <w:rFonts w:ascii="Times New Roman" w:hAnsi="Times New Roman" w:cs="Times New Roman"/>
-          <w:sz w:val="24"/>
-          <w:szCs w:val="24"/>
-          <w:lang w:val="en-US"/>
-        </w:rPr>
-      </w:pPr>
-    </w:p>
-    <w:p>
-      <w:pPr>
-        <w:rPr>
-          <w:rFonts w:ascii="Times New Roman" w:hAnsi="Times New Roman" w:cs="Times New Roman"/>
-          <w:sz w:val="24"/>
-          <w:szCs w:val="24"/>
-          <w:lang w:val="en-US"/>
-        </w:rPr>
-      </w:pPr>
-    </w:p>
-    <w:p>
-      <w:pPr>
-        <w:rPr>
-          <w:rFonts w:ascii="Times New Roman" w:hAnsi="Times New Roman" w:cs="Times New Roman"/>
-          <w:sz w:val="24"/>
-          <w:szCs w:val="24"/>
-          <w:lang w:val="en-US"/>
-        </w:rPr>
-      </w:pPr>
-    </w:p>
-    <w:p>
-      <w:pPr>
-        <w:rPr>
-          <w:rFonts w:ascii="Times New Roman" w:hAnsi="Times New Roman" w:cs="Times New Roman"/>
-          <w:sz w:val="24"/>
-          <w:szCs w:val="24"/>
-          <w:lang w:val="en-US"/>
-        </w:rPr>
-      </w:pPr>
-    </w:p>
-    <w:p>
-      <w:pPr>
-        <w:rPr>
-          <w:rFonts w:ascii="Times New Roman" w:hAnsi="Times New Roman" w:cs="Times New Roman"/>
-          <w:sz w:val="24"/>
-          <w:szCs w:val="24"/>
-          <w:lang w:val="en-US"/>
-        </w:rPr>
-      </w:pPr>
       <w:r>
         <w:rPr>
           <w:rFonts w:ascii="Times New Roman" w:hAnsi="Times New Roman" w:cs="Times New Roman"/>
@@ -4852,28 +5203,27 @@
           <w:szCs w:val="24"/>
           <w:lang w:eastAsia="es-ES_tradnl"/>
         </w:rPr>
-        <w:lastRenderedPageBreak/>
         <w:drawing>
-          <wp:anchor distT="0" distB="0" distL="114300" distR="114300" simplePos="0" relativeHeight="251678720" behindDoc="0" locked="0" layoutInCell="1" allowOverlap="1" wp14:anchorId="1E3ECB10" wp14:editId="3A9BF541">
+          <wp:anchor distT="0" distB="0" distL="114300" distR="114300" simplePos="0" relativeHeight="251680768" behindDoc="0" locked="0" layoutInCell="1" allowOverlap="1" wp14:anchorId="56F193AA" wp14:editId="666F4A4C">
             <wp:simplePos x="0" y="0"/>
             <wp:positionH relativeFrom="column">
-              <wp:posOffset>-571500</wp:posOffset>
+              <wp:posOffset>-686435</wp:posOffset>
             </wp:positionH>
             <wp:positionV relativeFrom="paragraph">
-              <wp:posOffset>3810</wp:posOffset>
+              <wp:posOffset>538480</wp:posOffset>
             </wp:positionV>
-            <wp:extent cx="6743065" cy="4474845"/>
+            <wp:extent cx="6858000" cy="5191760"/>
             <wp:effectExtent l="0" t="0" r="0" b="0"/>
             <wp:wrapTight wrapText="bothSides">
               <wp:wrapPolygon edited="0">
                 <wp:start x="0" y="0"/>
-                <wp:lineTo x="0" y="21456"/>
-                <wp:lineTo x="21480" y="21456"/>
-                <wp:lineTo x="21480" y="0"/>
+                <wp:lineTo x="0" y="21452"/>
+                <wp:lineTo x="21520" y="21452"/>
+                <wp:lineTo x="21520" y="0"/>
                 <wp:lineTo x="0" y="0"/>
               </wp:wrapPolygon>
             </wp:wrapTight>
-            <wp:docPr id="3" name="Imagen 3" descr="Captura%20de%20pantalla%202017-11-14%20a%20las%2015.04.03.png"/>
+            <wp:docPr id="7" name="Imagen 7" descr="../Desktop/Captura%20de%20pantalla%202017-11-14%20a%20las%2016.06.05.png"/>
             <wp:cNvGraphicFramePr>
               <a:graphicFrameLocks xmlns:a="http://schemas.openxmlformats.org/drawingml/2006/main" noChangeAspect="1"/>
             </wp:cNvGraphicFramePr>
@@ -4881,13 +5231,13 @@
               <a:graphicData uri="http://schemas.openxmlformats.org/drawingml/2006/picture">
                 <pic:pic xmlns:pic="http://schemas.openxmlformats.org/drawingml/2006/picture">
                   <pic:nvPicPr>
-                    <pic:cNvPr id="0" name="Picture 1" descr="Captura%20de%20pantalla%202017-11-14%20a%20las%2015.04.03.png"/>
+                    <pic:cNvPr id="0" name="Picture 2" descr="../Desktop/Captura%20de%20pantalla%202017-11-14%20a%20las%2016.06.05.png"/>
                     <pic:cNvPicPr>
                       <a:picLocks noChangeAspect="1" noChangeArrowheads="1"/>
                     </pic:cNvPicPr>
                   </pic:nvPicPr>
                   <pic:blipFill>
-                    <a:blip r:embed="rId14">
+                    <a:blip r:embed="rId13">
                       <a:extLst>
                         <a:ext uri="{28A0092B-C50C-407E-A947-70E740481C1C}">
                           <a14:useLocalDpi xmlns:a14="http://schemas.microsoft.com/office/drawing/2010/main" val="0"/>
@@ -4902,7 +5252,7 @@
                   <pic:spPr bwMode="auto">
                     <a:xfrm>
                       <a:off x="0" y="0"/>
-                      <a:ext cx="6743065" cy="4474845"/>
+                      <a:ext cx="6858000" cy="5191760"/>
                     </a:xfrm>
                     <a:prstGeom prst="rect">
                       <a:avLst/>
@@ -4924,284 +5274,6 @@
           </wp:anchor>
         </w:drawing>
       </w:r>
-      <w:r>
-        <w:rPr>
-          <w:rFonts w:ascii="Times New Roman" w:hAnsi="Times New Roman" w:cs="Times New Roman"/>
-          <w:sz w:val="24"/>
-          <w:szCs w:val="24"/>
-          <w:lang w:val="en-US"/>
-        </w:rPr>
-        <w:br/>
-        <w:t>-</w:t>
-      </w:r>
-      <w:r>
-        <w:rPr>
-          <w:rFonts w:ascii="Times New Roman" w:hAnsi="Times New Roman" w:cs="Times New Roman"/>
-          <w:sz w:val="24"/>
-          <w:szCs w:val="24"/>
-          <w:lang w:val="en-US"/>
-        </w:rPr>
-        <w:t xml:space="preserve"> </w:t>
-      </w:r>
-      <w:r>
-        <w:rPr>
-          <w:rFonts w:ascii="Times New Roman" w:hAnsi="Times New Roman" w:cs="Times New Roman"/>
-          <w:sz w:val="24"/>
-          <w:szCs w:val="24"/>
-          <w:lang w:val="en-US"/>
-        </w:rPr>
-        <w:t xml:space="preserve">ApplicationService: </w:t>
-      </w:r>
-      <w:r>
-        <w:rPr>
-          <w:rFonts w:ascii="Times New Roman" w:hAnsi="Times New Roman" w:cs="Times New Roman"/>
-          <w:sz w:val="24"/>
-          <w:szCs w:val="24"/>
-          <w:lang w:val="en-US"/>
-        </w:rPr>
-        <w:t>i</w:t>
-      </w:r>
-      <w:r>
-        <w:rPr>
-          <w:rFonts w:ascii="Times New Roman" w:hAnsi="Times New Roman" w:cs="Times New Roman"/>
-          <w:sz w:val="24"/>
-          <w:szCs w:val="24"/>
-          <w:lang w:val="en-US"/>
-        </w:rPr>
-        <w:t>nterface through which the user and the system communicate. For this it is necessary that the user has activated both the geolocation and the internet on his smartphone.</w:t>
-      </w:r>
-    </w:p>
-    <w:p>
-      <w:pPr>
-        <w:rPr>
-          <w:rFonts w:ascii="Times New Roman" w:hAnsi="Times New Roman" w:cs="Times New Roman"/>
-          <w:sz w:val="24"/>
-          <w:szCs w:val="24"/>
-          <w:lang w:val="en-US"/>
-        </w:rPr>
-      </w:pPr>
-      <w:r>
-        <w:rPr>
-          <w:rFonts w:ascii="Times New Roman" w:hAnsi="Times New Roman" w:cs="Times New Roman"/>
-          <w:sz w:val="24"/>
-          <w:szCs w:val="24"/>
-          <w:lang w:val="en-US"/>
-        </w:rPr>
-        <w:t xml:space="preserve">- Router: </w:t>
-      </w:r>
-      <w:r>
-        <w:rPr>
-          <w:rFonts w:ascii="Times New Roman" w:hAnsi="Times New Roman" w:cs="Times New Roman"/>
-          <w:sz w:val="24"/>
-          <w:szCs w:val="24"/>
-          <w:lang w:val="en-US"/>
-        </w:rPr>
-        <w:t>routes the requests to the appropriate system component.</w:t>
-      </w:r>
-    </w:p>
-    <w:p>
-      <w:pPr>
-        <w:rPr>
-          <w:rFonts w:ascii="Times New Roman" w:hAnsi="Times New Roman" w:cs="Times New Roman"/>
-          <w:sz w:val="24"/>
-          <w:szCs w:val="24"/>
-          <w:lang w:val="en-US"/>
-        </w:rPr>
-      </w:pPr>
-      <w:r>
-        <w:rPr>
-          <w:rFonts w:ascii="Times New Roman" w:hAnsi="Times New Roman" w:cs="Times New Roman"/>
-          <w:sz w:val="24"/>
-          <w:szCs w:val="24"/>
-          <w:lang w:val="en-US"/>
-        </w:rPr>
-        <w:t>- Customer: the customer´s smartphone application.</w:t>
-      </w:r>
-    </w:p>
-    <w:p>
-      <w:pPr>
-        <w:rPr>
-          <w:rFonts w:ascii="Times New Roman" w:hAnsi="Times New Roman" w:cs="Times New Roman"/>
-          <w:sz w:val="24"/>
-          <w:szCs w:val="24"/>
-          <w:lang w:val="en-US"/>
-        </w:rPr>
-      </w:pPr>
-      <w:r>
-        <w:rPr>
-          <w:rFonts w:ascii="Times New Roman" w:hAnsi="Times New Roman" w:cs="Times New Roman"/>
-          <w:sz w:val="24"/>
-          <w:szCs w:val="24"/>
-          <w:lang w:val="en-US"/>
-        </w:rPr>
-        <w:t xml:space="preserve">- </w:t>
-      </w:r>
-      <w:r>
-        <w:rPr>
-          <w:rFonts w:ascii="Times New Roman" w:hAnsi="Times New Roman" w:cs="Times New Roman"/>
-          <w:sz w:val="24"/>
-          <w:szCs w:val="24"/>
-          <w:lang w:val="en-US"/>
-        </w:rPr>
-        <w:t xml:space="preserve">LoginController: </w:t>
-      </w:r>
-      <w:r>
-        <w:rPr>
-          <w:rFonts w:ascii="Times New Roman" w:hAnsi="Times New Roman" w:cs="Times New Roman"/>
-          <w:sz w:val="24"/>
-          <w:szCs w:val="24"/>
-          <w:lang w:val="en-US"/>
-        </w:rPr>
-        <w:t xml:space="preserve">requires </w:t>
-      </w:r>
-      <w:r>
-        <w:rPr>
-          <w:rFonts w:ascii="Times New Roman" w:hAnsi="Times New Roman" w:cs="Times New Roman"/>
-          <w:sz w:val="24"/>
-          <w:szCs w:val="24"/>
-          <w:lang w:val="en-US"/>
-        </w:rPr>
-        <w:t>the resources of FirebaseAuth to authenticate the user correctly with his Google account. Also provides the user a Googlelogin token to access the calendar resources.</w:t>
-      </w:r>
-    </w:p>
-    <w:p>
-      <w:pPr>
-        <w:rPr>
-          <w:rFonts w:ascii="Times New Roman" w:hAnsi="Times New Roman" w:cs="Times New Roman"/>
-          <w:sz w:val="24"/>
-          <w:szCs w:val="24"/>
-          <w:lang w:val="en-US"/>
-        </w:rPr>
-      </w:pPr>
-      <w:r>
-        <w:rPr>
-          <w:rFonts w:ascii="Times New Roman" w:hAnsi="Times New Roman" w:cs="Times New Roman"/>
-          <w:sz w:val="24"/>
-          <w:szCs w:val="24"/>
-          <w:lang w:val="en-US"/>
-        </w:rPr>
-        <w:t xml:space="preserve">- FirebaseAuth: </w:t>
-      </w:r>
-      <w:r>
-        <w:rPr>
-          <w:rFonts w:ascii="Times New Roman" w:hAnsi="Times New Roman" w:cs="Times New Roman"/>
-          <w:sz w:val="24"/>
-          <w:szCs w:val="24"/>
-          <w:lang w:val="en-US"/>
-        </w:rPr>
-        <w:t>provides the resources for user authentication</w:t>
-      </w:r>
-      <w:r>
-        <w:rPr>
-          <w:rFonts w:ascii="Times New Roman" w:hAnsi="Times New Roman" w:cs="Times New Roman"/>
-          <w:sz w:val="24"/>
-          <w:szCs w:val="24"/>
-          <w:lang w:val="en-US"/>
-        </w:rPr>
-        <w:t>.</w:t>
-      </w:r>
-      <w:r>
-        <w:rPr>
-          <w:rFonts w:ascii="Times New Roman" w:hAnsi="Times New Roman" w:cs="Times New Roman"/>
-          <w:sz w:val="24"/>
-          <w:szCs w:val="24"/>
-          <w:lang w:val="en-US"/>
-        </w:rPr>
-        <w:t xml:space="preserve"> </w:t>
-      </w:r>
-    </w:p>
-    <w:p>
-      <w:pPr>
-        <w:rPr>
-          <w:rFonts w:ascii="Times New Roman" w:hAnsi="Times New Roman" w:cs="Times New Roman"/>
-          <w:sz w:val="24"/>
-          <w:szCs w:val="24"/>
-          <w:lang w:val="en-US"/>
-        </w:rPr>
-      </w:pPr>
-      <w:r>
-        <w:rPr>
-          <w:rFonts w:ascii="Times New Roman" w:hAnsi="Times New Roman" w:cs="Times New Roman"/>
-          <w:sz w:val="24"/>
-          <w:szCs w:val="24"/>
-          <w:lang w:val="en-US"/>
-        </w:rPr>
-        <w:t xml:space="preserve">-RouteController: </w:t>
-      </w:r>
-      <w:r>
-        <w:rPr>
-          <w:rFonts w:ascii="Times New Roman" w:hAnsi="Times New Roman" w:cs="Times New Roman"/>
-          <w:sz w:val="24"/>
-          <w:szCs w:val="24"/>
-          <w:lang w:val="en-US"/>
-        </w:rPr>
-        <w:t>requires information about</w:t>
-      </w:r>
-      <w:r>
-        <w:rPr>
-          <w:rFonts w:ascii="Times New Roman" w:hAnsi="Times New Roman" w:cs="Times New Roman"/>
-          <w:sz w:val="24"/>
-          <w:szCs w:val="24"/>
-          <w:lang w:val="en-US"/>
-        </w:rPr>
-        <w:t xml:space="preserve"> the possible routes to reach the destination to the Google API and provides the router and then the user with a route to reach their destination according to the</w:t>
-      </w:r>
-      <w:r>
-        <w:rPr>
-          <w:rFonts w:ascii="Times New Roman" w:hAnsi="Times New Roman" w:cs="Times New Roman"/>
-          <w:sz w:val="24"/>
-          <w:szCs w:val="24"/>
-          <w:lang w:val="en-US"/>
-        </w:rPr>
-        <w:t xml:space="preserve"> travel preferences of the user.</w:t>
-      </w:r>
-    </w:p>
-    <w:p>
-      <w:pPr>
-        <w:rPr>
-          <w:rFonts w:ascii="Times New Roman" w:hAnsi="Times New Roman" w:cs="Times New Roman"/>
-          <w:sz w:val="24"/>
-          <w:szCs w:val="24"/>
-          <w:lang w:val="en-US"/>
-        </w:rPr>
-      </w:pPr>
-      <w:r>
-        <w:rPr>
-          <w:rFonts w:ascii="Times New Roman" w:hAnsi="Times New Roman" w:cs="Times New Roman"/>
-          <w:sz w:val="24"/>
-          <w:szCs w:val="24"/>
-          <w:lang w:val="en-US"/>
-        </w:rPr>
-        <w:t xml:space="preserve">- UserController: requires the information about the location of the user and get the information about the user travel preferences </w:t>
-      </w:r>
-      <w:r>
-        <w:rPr>
-          <w:rFonts w:ascii="Times New Roman" w:hAnsi="Times New Roman" w:cs="Times New Roman"/>
-          <w:sz w:val="24"/>
-          <w:szCs w:val="24"/>
-          <w:lang w:val="en-US"/>
-        </w:rPr>
-        <w:t>so that the system takes it into account when offering the user the routes</w:t>
-      </w:r>
-      <w:r>
-        <w:rPr>
-          <w:rFonts w:ascii="Times New Roman" w:hAnsi="Times New Roman" w:cs="Times New Roman"/>
-          <w:sz w:val="24"/>
-          <w:szCs w:val="24"/>
-          <w:lang w:val="en-US"/>
-        </w:rPr>
-        <w:t>.</w:t>
-      </w:r>
-    </w:p>
-    <w:p>
-      <w:pPr>
-        <w:rPr>
-          <w:rFonts w:ascii="Times New Roman" w:hAnsi="Times New Roman" w:cs="Times New Roman"/>
-          <w:sz w:val="24"/>
-          <w:szCs w:val="24"/>
-          <w:lang w:val="en-US"/>
-        </w:rPr>
-      </w:pPr>
     </w:p>
     <w:p>
       <w:pPr>
@@ -5222,33 +5294,509 @@
         <w:lastRenderedPageBreak/>
         <w:t xml:space="preserve">- </w:t>
       </w:r>
-      <w:r>
-        <w:rPr>
-          <w:rFonts w:ascii="Times New Roman" w:hAnsi="Times New Roman" w:cs="Times New Roman"/>
-          <w:sz w:val="24"/>
-          <w:szCs w:val="24"/>
-          <w:lang w:val="en-US"/>
-        </w:rPr>
-        <w:t>GoogleMapsGateway: Google Maps API providing the services which enable the system to locate devices and convert a string of text provided by the customer into a location.</w:t>
-      </w:r>
-    </w:p>
-    <w:p>
-      <w:pPr>
-        <w:rPr>
-          <w:rFonts w:ascii="Times New Roman" w:hAnsi="Times New Roman" w:cs="Times New Roman"/>
-          <w:sz w:val="24"/>
-          <w:szCs w:val="24"/>
-          <w:lang w:val="en-US"/>
-        </w:rPr>
-      </w:pPr>
-      <w:r>
-        <w:rPr>
-          <w:rFonts w:ascii="Times New Roman" w:hAnsi="Times New Roman" w:cs="Times New Roman"/>
-          <w:sz w:val="24"/>
-          <w:szCs w:val="24"/>
-          <w:lang w:val="en-US"/>
-        </w:rPr>
-        <w:t xml:space="preserve">- MapsInterface : </w:t>
+      <w:proofErr w:type="spellStart"/>
+      <w:r>
+        <w:rPr>
+          <w:rFonts w:ascii="Times New Roman" w:hAnsi="Times New Roman" w:cs="Times New Roman"/>
+          <w:sz w:val="24"/>
+          <w:szCs w:val="24"/>
+          <w:lang w:val="en-US"/>
+        </w:rPr>
+        <w:t>ApplicationService</w:t>
+      </w:r>
+      <w:proofErr w:type="spellEnd"/>
+      <w:r>
+        <w:rPr>
+          <w:rFonts w:ascii="Times New Roman" w:hAnsi="Times New Roman" w:cs="Times New Roman"/>
+          <w:sz w:val="24"/>
+          <w:szCs w:val="24"/>
+          <w:lang w:val="en-US"/>
+        </w:rPr>
+        <w:t>: i</w:t>
+      </w:r>
+      <w:r>
+        <w:rPr>
+          <w:rFonts w:ascii="Times New Roman" w:hAnsi="Times New Roman" w:cs="Times New Roman"/>
+          <w:sz w:val="24"/>
+          <w:szCs w:val="24"/>
+          <w:lang w:val="en-US"/>
+        </w:rPr>
+        <w:t>nterface through which the user and the system communicate. For this it is necessary that the user has activated both the geolocation and the internet on his smartphone.</w:t>
+      </w:r>
+    </w:p>
+    <w:p>
+      <w:pPr>
+        <w:rPr>
+          <w:rFonts w:ascii="Times New Roman" w:hAnsi="Times New Roman" w:cs="Times New Roman"/>
+          <w:sz w:val="24"/>
+          <w:szCs w:val="24"/>
+          <w:lang w:val="en-US"/>
+        </w:rPr>
+      </w:pPr>
+      <w:r>
+        <w:rPr>
+          <w:rFonts w:ascii="Times New Roman" w:hAnsi="Times New Roman" w:cs="Times New Roman"/>
+          <w:sz w:val="24"/>
+          <w:szCs w:val="24"/>
+          <w:lang w:val="en-US"/>
+        </w:rPr>
+        <w:t>- Router: routes the requests to the appropriate system component.</w:t>
+      </w:r>
+    </w:p>
+    <w:p>
+      <w:pPr>
+        <w:rPr>
+          <w:rFonts w:ascii="Times New Roman" w:hAnsi="Times New Roman" w:cs="Times New Roman"/>
+          <w:sz w:val="24"/>
+          <w:szCs w:val="24"/>
+          <w:lang w:val="en-US"/>
+        </w:rPr>
+      </w:pPr>
+      <w:r>
+        <w:rPr>
+          <w:rFonts w:ascii="Times New Roman" w:hAnsi="Times New Roman" w:cs="Times New Roman"/>
+          <w:sz w:val="24"/>
+          <w:szCs w:val="24"/>
+          <w:lang w:val="en-US"/>
+        </w:rPr>
+        <w:t>- Customer: the customer´s smartphone application.</w:t>
+      </w:r>
+    </w:p>
+    <w:p>
+      <w:pPr>
+        <w:rPr>
+          <w:rFonts w:ascii="Times New Roman" w:hAnsi="Times New Roman" w:cs="Times New Roman"/>
+          <w:sz w:val="24"/>
+          <w:szCs w:val="24"/>
+          <w:lang w:val="en-US"/>
+        </w:rPr>
+      </w:pPr>
+      <w:r>
+        <w:rPr>
+          <w:rFonts w:ascii="Times New Roman" w:hAnsi="Times New Roman" w:cs="Times New Roman"/>
+          <w:sz w:val="24"/>
+          <w:szCs w:val="24"/>
+          <w:lang w:val="en-US"/>
+        </w:rPr>
+        <w:t xml:space="preserve">- </w:t>
+      </w:r>
+      <w:proofErr w:type="spellStart"/>
+      <w:r>
+        <w:rPr>
+          <w:rFonts w:ascii="Times New Roman" w:hAnsi="Times New Roman" w:cs="Times New Roman"/>
+          <w:sz w:val="24"/>
+          <w:szCs w:val="24"/>
+          <w:lang w:val="en-US"/>
+        </w:rPr>
+        <w:t>LoginController</w:t>
+      </w:r>
+      <w:proofErr w:type="spellEnd"/>
+      <w:r>
+        <w:rPr>
+          <w:rFonts w:ascii="Times New Roman" w:hAnsi="Times New Roman" w:cs="Times New Roman"/>
+          <w:sz w:val="24"/>
+          <w:szCs w:val="24"/>
+          <w:lang w:val="en-US"/>
+        </w:rPr>
+        <w:t xml:space="preserve">: requires the resources of </w:t>
+      </w:r>
+      <w:proofErr w:type="spellStart"/>
+      <w:r>
+        <w:rPr>
+          <w:rFonts w:ascii="Times New Roman" w:hAnsi="Times New Roman" w:cs="Times New Roman"/>
+          <w:sz w:val="24"/>
+          <w:szCs w:val="24"/>
+          <w:lang w:val="en-US"/>
+        </w:rPr>
+        <w:t>FirebaseAuth</w:t>
+      </w:r>
+      <w:proofErr w:type="spellEnd"/>
+      <w:r>
+        <w:rPr>
+          <w:rFonts w:ascii="Times New Roman" w:hAnsi="Times New Roman" w:cs="Times New Roman"/>
+          <w:sz w:val="24"/>
+          <w:szCs w:val="24"/>
+          <w:lang w:val="en-US"/>
+        </w:rPr>
+        <w:t xml:space="preserve"> to authenticate the user correctly with his Google account. Also provides the user a </w:t>
+      </w:r>
+      <w:proofErr w:type="spellStart"/>
+      <w:r>
+        <w:rPr>
+          <w:rFonts w:ascii="Times New Roman" w:hAnsi="Times New Roman" w:cs="Times New Roman"/>
+          <w:sz w:val="24"/>
+          <w:szCs w:val="24"/>
+          <w:lang w:val="en-US"/>
+        </w:rPr>
+        <w:t>Googlelogin</w:t>
+      </w:r>
+      <w:proofErr w:type="spellEnd"/>
+      <w:r>
+        <w:rPr>
+          <w:rFonts w:ascii="Times New Roman" w:hAnsi="Times New Roman" w:cs="Times New Roman"/>
+          <w:sz w:val="24"/>
+          <w:szCs w:val="24"/>
+          <w:lang w:val="en-US"/>
+        </w:rPr>
+        <w:t xml:space="preserve"> token to access the calendar resources.</w:t>
+      </w:r>
+    </w:p>
+    <w:p>
+      <w:pPr>
+        <w:rPr>
+          <w:rFonts w:ascii="Times New Roman" w:hAnsi="Times New Roman" w:cs="Times New Roman"/>
+          <w:sz w:val="24"/>
+          <w:szCs w:val="24"/>
+          <w:lang w:val="en-US"/>
+        </w:rPr>
+      </w:pPr>
+      <w:r>
+        <w:rPr>
+          <w:rFonts w:ascii="Times New Roman" w:hAnsi="Times New Roman" w:cs="Times New Roman"/>
+          <w:sz w:val="24"/>
+          <w:szCs w:val="24"/>
+          <w:lang w:val="en-US"/>
+        </w:rPr>
+        <w:t xml:space="preserve">- </w:t>
+      </w:r>
+      <w:proofErr w:type="spellStart"/>
+      <w:r>
+        <w:rPr>
+          <w:rFonts w:ascii="Times New Roman" w:hAnsi="Times New Roman" w:cs="Times New Roman"/>
+          <w:sz w:val="24"/>
+          <w:szCs w:val="24"/>
+          <w:lang w:val="en-US"/>
+        </w:rPr>
+        <w:t>FirebaseAuth</w:t>
+      </w:r>
+      <w:proofErr w:type="spellEnd"/>
+      <w:r>
+        <w:rPr>
+          <w:rFonts w:ascii="Times New Roman" w:hAnsi="Times New Roman" w:cs="Times New Roman"/>
+          <w:sz w:val="24"/>
+          <w:szCs w:val="24"/>
+          <w:lang w:val="en-US"/>
+        </w:rPr>
+        <w:t xml:space="preserve">: </w:t>
+      </w:r>
+      <w:r>
+        <w:rPr>
+          <w:rFonts w:ascii="Times New Roman" w:hAnsi="Times New Roman" w:cs="Times New Roman"/>
+          <w:sz w:val="24"/>
+          <w:szCs w:val="24"/>
+          <w:lang w:val="en-US"/>
+        </w:rPr>
+        <w:t>provides the resources for user authentication</w:t>
+      </w:r>
+      <w:r>
+        <w:rPr>
+          <w:rFonts w:ascii="Times New Roman" w:hAnsi="Times New Roman" w:cs="Times New Roman"/>
+          <w:sz w:val="24"/>
+          <w:szCs w:val="24"/>
+          <w:lang w:val="en-US"/>
+        </w:rPr>
+        <w:t xml:space="preserve">. </w:t>
+      </w:r>
+    </w:p>
+    <w:p>
+      <w:pPr>
+        <w:rPr>
+          <w:rFonts w:ascii="Times New Roman" w:hAnsi="Times New Roman" w:cs="Times New Roman"/>
+          <w:sz w:val="24"/>
+          <w:szCs w:val="24"/>
+          <w:lang w:val="en-US"/>
+        </w:rPr>
+      </w:pPr>
+      <w:r>
+        <w:rPr>
+          <w:rFonts w:ascii="Times New Roman" w:hAnsi="Times New Roman" w:cs="Times New Roman"/>
+          <w:sz w:val="24"/>
+          <w:szCs w:val="24"/>
+          <w:lang w:val="en-US"/>
+        </w:rPr>
+        <w:t>-</w:t>
+      </w:r>
+      <w:proofErr w:type="spellStart"/>
+      <w:r>
+        <w:rPr>
+          <w:rFonts w:ascii="Times New Roman" w:hAnsi="Times New Roman" w:cs="Times New Roman"/>
+          <w:sz w:val="24"/>
+          <w:szCs w:val="24"/>
+          <w:lang w:val="en-US"/>
+        </w:rPr>
+        <w:t>RouteController</w:t>
+      </w:r>
+      <w:proofErr w:type="spellEnd"/>
+      <w:r>
+        <w:rPr>
+          <w:rFonts w:ascii="Times New Roman" w:hAnsi="Times New Roman" w:cs="Times New Roman"/>
+          <w:sz w:val="24"/>
+          <w:szCs w:val="24"/>
+          <w:lang w:val="en-US"/>
+        </w:rPr>
+        <w:t>: requires information about</w:t>
+      </w:r>
+      <w:r>
+        <w:rPr>
+          <w:rFonts w:ascii="Times New Roman" w:hAnsi="Times New Roman" w:cs="Times New Roman"/>
+          <w:sz w:val="24"/>
+          <w:szCs w:val="24"/>
+          <w:lang w:val="en-US"/>
+        </w:rPr>
+        <w:t xml:space="preserve"> the possible routes to reach the destination to the Google API and provides the router and then the user with a route to reach their destination according to the</w:t>
+      </w:r>
+      <w:r>
+        <w:rPr>
+          <w:rFonts w:ascii="Times New Roman" w:hAnsi="Times New Roman" w:cs="Times New Roman"/>
+          <w:sz w:val="24"/>
+          <w:szCs w:val="24"/>
+          <w:lang w:val="en-US"/>
+        </w:rPr>
+        <w:t xml:space="preserve"> travel preferences of the user. </w:t>
+      </w:r>
+      <w:proofErr w:type="gramStart"/>
+      <w:r>
+        <w:rPr>
+          <w:rFonts w:ascii="Times New Roman" w:hAnsi="Times New Roman" w:cs="Times New Roman"/>
+          <w:sz w:val="24"/>
+          <w:szCs w:val="24"/>
+          <w:lang w:val="en-US"/>
+        </w:rPr>
+        <w:t>Also</w:t>
+      </w:r>
+      <w:proofErr w:type="gramEnd"/>
+      <w:r>
+        <w:rPr>
+          <w:rFonts w:ascii="Times New Roman" w:hAnsi="Times New Roman" w:cs="Times New Roman"/>
+          <w:sz w:val="24"/>
+          <w:szCs w:val="24"/>
+          <w:lang w:val="en-US"/>
+        </w:rPr>
+        <w:t xml:space="preserve"> the </w:t>
+      </w:r>
+      <w:proofErr w:type="spellStart"/>
+      <w:r>
+        <w:rPr>
+          <w:rFonts w:ascii="Times New Roman" w:hAnsi="Times New Roman" w:cs="Times New Roman"/>
+          <w:sz w:val="24"/>
+          <w:szCs w:val="24"/>
+          <w:lang w:val="en-US"/>
+        </w:rPr>
+        <w:t>RouteController</w:t>
+      </w:r>
+      <w:proofErr w:type="spellEnd"/>
+      <w:r>
+        <w:rPr>
+          <w:rFonts w:ascii="Times New Roman" w:hAnsi="Times New Roman" w:cs="Times New Roman"/>
+          <w:sz w:val="24"/>
+          <w:szCs w:val="24"/>
+          <w:lang w:val="en-US"/>
+        </w:rPr>
+        <w:t xml:space="preserve"> get the location of the user </w:t>
+      </w:r>
+      <w:r>
+        <w:rPr>
+          <w:rFonts w:ascii="Times New Roman" w:hAnsi="Times New Roman" w:cs="Times New Roman"/>
+          <w:sz w:val="24"/>
+          <w:szCs w:val="24"/>
+          <w:lang w:val="en-US"/>
+        </w:rPr>
+        <w:t>through</w:t>
+      </w:r>
+      <w:r>
+        <w:rPr>
+          <w:rFonts w:ascii="Times New Roman" w:hAnsi="Times New Roman" w:cs="Times New Roman"/>
+          <w:sz w:val="24"/>
+          <w:szCs w:val="24"/>
+          <w:lang w:val="en-US"/>
+        </w:rPr>
+        <w:t xml:space="preserve"> the </w:t>
+      </w:r>
+      <w:proofErr w:type="spellStart"/>
+      <w:r>
+        <w:rPr>
+          <w:rFonts w:ascii="Times New Roman" w:hAnsi="Times New Roman" w:cs="Times New Roman"/>
+          <w:sz w:val="24"/>
+          <w:szCs w:val="24"/>
+          <w:lang w:val="en-US"/>
+        </w:rPr>
+        <w:t>UserController</w:t>
+      </w:r>
+      <w:proofErr w:type="spellEnd"/>
+      <w:r>
+        <w:rPr>
+          <w:rFonts w:ascii="Times New Roman" w:hAnsi="Times New Roman" w:cs="Times New Roman"/>
+          <w:sz w:val="24"/>
+          <w:szCs w:val="24"/>
+          <w:lang w:val="en-US"/>
+        </w:rPr>
+        <w:t>.</w:t>
+      </w:r>
+    </w:p>
+    <w:p>
+      <w:pPr>
+        <w:rPr>
+          <w:rFonts w:ascii="Times New Roman" w:hAnsi="Times New Roman" w:cs="Times New Roman"/>
+          <w:sz w:val="24"/>
+          <w:szCs w:val="24"/>
+          <w:lang w:val="en-US"/>
+        </w:rPr>
+      </w:pPr>
+      <w:r>
+        <w:rPr>
+          <w:rFonts w:ascii="Times New Roman" w:hAnsi="Times New Roman" w:cs="Times New Roman"/>
+          <w:sz w:val="24"/>
+          <w:szCs w:val="24"/>
+          <w:lang w:val="en-US"/>
+        </w:rPr>
+        <w:t xml:space="preserve">- </w:t>
+      </w:r>
+      <w:proofErr w:type="spellStart"/>
+      <w:r>
+        <w:rPr>
+          <w:rFonts w:ascii="Times New Roman" w:hAnsi="Times New Roman" w:cs="Times New Roman"/>
+          <w:sz w:val="24"/>
+          <w:szCs w:val="24"/>
+          <w:lang w:val="en-US"/>
+        </w:rPr>
+        <w:t>UserController</w:t>
+      </w:r>
+      <w:proofErr w:type="spellEnd"/>
+      <w:r>
+        <w:rPr>
+          <w:rFonts w:ascii="Times New Roman" w:hAnsi="Times New Roman" w:cs="Times New Roman"/>
+          <w:sz w:val="24"/>
+          <w:szCs w:val="24"/>
+          <w:lang w:val="en-US"/>
+        </w:rPr>
+        <w:t xml:space="preserve">: requires the information about the location of the user and get the information about the user travel preferences </w:t>
+      </w:r>
+      <w:r>
+        <w:rPr>
+          <w:rFonts w:ascii="Times New Roman" w:hAnsi="Times New Roman" w:cs="Times New Roman"/>
+          <w:sz w:val="24"/>
+          <w:szCs w:val="24"/>
+          <w:lang w:val="en-US"/>
+        </w:rPr>
+        <w:t xml:space="preserve">so that the system takes it into account when offering the </w:t>
+      </w:r>
+      <w:proofErr w:type="gramStart"/>
+      <w:r>
+        <w:rPr>
+          <w:rFonts w:ascii="Times New Roman" w:hAnsi="Times New Roman" w:cs="Times New Roman"/>
+          <w:sz w:val="24"/>
+          <w:szCs w:val="24"/>
+          <w:lang w:val="en-US"/>
+        </w:rPr>
+        <w:t>user</w:t>
+      </w:r>
+      <w:proofErr w:type="gramEnd"/>
+      <w:r>
+        <w:rPr>
+          <w:rFonts w:ascii="Times New Roman" w:hAnsi="Times New Roman" w:cs="Times New Roman"/>
+          <w:sz w:val="24"/>
+          <w:szCs w:val="24"/>
+          <w:lang w:val="en-US"/>
+        </w:rPr>
+        <w:t xml:space="preserve"> the routes</w:t>
+      </w:r>
+      <w:r>
+        <w:rPr>
+          <w:rFonts w:ascii="Times New Roman" w:hAnsi="Times New Roman" w:cs="Times New Roman"/>
+          <w:sz w:val="24"/>
+          <w:szCs w:val="24"/>
+          <w:lang w:val="en-US"/>
+        </w:rPr>
+        <w:t>.</w:t>
+      </w:r>
+    </w:p>
+    <w:p>
+      <w:pPr>
+        <w:rPr>
+          <w:rFonts w:ascii="Times New Roman" w:hAnsi="Times New Roman" w:cs="Times New Roman"/>
+          <w:sz w:val="24"/>
+          <w:szCs w:val="24"/>
+          <w:lang w:val="en-US"/>
+        </w:rPr>
+      </w:pPr>
+      <w:r>
+        <w:rPr>
+          <w:rFonts w:ascii="Times New Roman" w:hAnsi="Times New Roman" w:cs="Times New Roman"/>
+          <w:sz w:val="24"/>
+          <w:szCs w:val="24"/>
+          <w:lang w:val="en-US"/>
+        </w:rPr>
+        <w:t xml:space="preserve">- </w:t>
+      </w:r>
+      <w:proofErr w:type="spellStart"/>
+      <w:r>
+        <w:rPr>
+          <w:rFonts w:ascii="Times New Roman" w:hAnsi="Times New Roman" w:cs="Times New Roman"/>
+          <w:sz w:val="24"/>
+          <w:szCs w:val="24"/>
+          <w:lang w:val="en-US"/>
+        </w:rPr>
+        <w:t>GoogleMapsGateway</w:t>
+      </w:r>
+      <w:proofErr w:type="spellEnd"/>
+      <w:r>
+        <w:rPr>
+          <w:rFonts w:ascii="Times New Roman" w:hAnsi="Times New Roman" w:cs="Times New Roman"/>
+          <w:sz w:val="24"/>
+          <w:szCs w:val="24"/>
+          <w:lang w:val="en-US"/>
+        </w:rPr>
+        <w:t>: Google Maps API providing the services which enable the system to locate devices and convert a string of text provided by the customer into a location.</w:t>
+      </w:r>
+    </w:p>
+    <w:p>
+      <w:pPr>
+        <w:rPr>
+          <w:rFonts w:ascii="Times New Roman" w:hAnsi="Times New Roman" w:cs="Times New Roman"/>
+          <w:sz w:val="24"/>
+          <w:szCs w:val="24"/>
+          <w:lang w:val="en-US"/>
+        </w:rPr>
+      </w:pPr>
+      <w:r>
+        <w:rPr>
+          <w:rFonts w:ascii="Times New Roman" w:hAnsi="Times New Roman" w:cs="Times New Roman"/>
+          <w:sz w:val="24"/>
+          <w:szCs w:val="24"/>
+          <w:lang w:val="en-US"/>
+        </w:rPr>
+        <w:t xml:space="preserve">- </w:t>
+      </w:r>
+      <w:proofErr w:type="spellStart"/>
+      <w:proofErr w:type="gramStart"/>
+      <w:r>
+        <w:rPr>
+          <w:rFonts w:ascii="Times New Roman" w:hAnsi="Times New Roman" w:cs="Times New Roman"/>
+          <w:sz w:val="24"/>
+          <w:szCs w:val="24"/>
+          <w:lang w:val="en-US"/>
+        </w:rPr>
+        <w:t>MapsInterface</w:t>
+      </w:r>
+      <w:proofErr w:type="spellEnd"/>
+      <w:r>
+        <w:rPr>
+          <w:rFonts w:ascii="Times New Roman" w:hAnsi="Times New Roman" w:cs="Times New Roman"/>
+          <w:sz w:val="24"/>
+          <w:szCs w:val="24"/>
+          <w:lang w:val="en-US"/>
+        </w:rPr>
+        <w:t xml:space="preserve"> :</w:t>
+      </w:r>
+      <w:proofErr w:type="gramEnd"/>
+      <w:r>
+        <w:rPr>
+          <w:rFonts w:ascii="Times New Roman" w:hAnsi="Times New Roman" w:cs="Times New Roman"/>
+          <w:sz w:val="24"/>
+          <w:szCs w:val="24"/>
+          <w:lang w:val="en-US"/>
+        </w:rPr>
+        <w:t xml:space="preserve"> </w:t>
       </w:r>
       <w:r>
         <w:rPr>
@@ -5313,8 +5861,309 @@
           <w:szCs w:val="24"/>
           <w:lang w:val="en-US"/>
         </w:rPr>
-        <w:t>- CalendarController:</w:t>
-      </w:r>
+        <w:t xml:space="preserve">- </w:t>
+      </w:r>
+      <w:proofErr w:type="spellStart"/>
+      <w:r>
+        <w:rPr>
+          <w:rFonts w:ascii="Times New Roman" w:hAnsi="Times New Roman" w:cs="Times New Roman"/>
+          <w:sz w:val="24"/>
+          <w:szCs w:val="24"/>
+          <w:lang w:val="en-US"/>
+        </w:rPr>
+        <w:t>CalendarController</w:t>
+      </w:r>
+      <w:proofErr w:type="spellEnd"/>
+      <w:r>
+        <w:rPr>
+          <w:rFonts w:ascii="Times New Roman" w:hAnsi="Times New Roman" w:cs="Times New Roman"/>
+          <w:sz w:val="24"/>
+          <w:szCs w:val="24"/>
+          <w:lang w:val="en-US"/>
+        </w:rPr>
+        <w:t xml:space="preserve">: requires the services of the Google Calendar API and provides the calendar of the user to the router. To access to the </w:t>
+      </w:r>
+      <w:proofErr w:type="gramStart"/>
+      <w:r>
+        <w:rPr>
+          <w:rFonts w:ascii="Times New Roman" w:hAnsi="Times New Roman" w:cs="Times New Roman"/>
+          <w:sz w:val="24"/>
+          <w:szCs w:val="24"/>
+          <w:lang w:val="en-US"/>
+        </w:rPr>
+        <w:t>Google</w:t>
+      </w:r>
+      <w:proofErr w:type="gramEnd"/>
+      <w:r>
+        <w:rPr>
+          <w:rFonts w:ascii="Times New Roman" w:hAnsi="Times New Roman" w:cs="Times New Roman"/>
+          <w:sz w:val="24"/>
+          <w:szCs w:val="24"/>
+          <w:lang w:val="en-US"/>
+        </w:rPr>
+        <w:t xml:space="preserve"> Calendar </w:t>
+      </w:r>
+      <w:r>
+        <w:rPr>
+          <w:rFonts w:ascii="Times New Roman" w:hAnsi="Times New Roman" w:cs="Times New Roman"/>
+          <w:sz w:val="24"/>
+          <w:szCs w:val="24"/>
+          <w:lang w:val="en-US"/>
+        </w:rPr>
+        <w:t>the user must have previously logged in</w:t>
+      </w:r>
+      <w:r>
+        <w:rPr>
+          <w:rFonts w:ascii="Times New Roman" w:hAnsi="Times New Roman" w:cs="Times New Roman"/>
+          <w:sz w:val="24"/>
+          <w:szCs w:val="24"/>
+          <w:lang w:val="en-US"/>
+        </w:rPr>
+        <w:t>.</w:t>
+      </w:r>
+    </w:p>
+    <w:p>
+      <w:pPr>
+        <w:rPr>
+          <w:rFonts w:ascii="Times New Roman" w:hAnsi="Times New Roman" w:cs="Times New Roman"/>
+          <w:sz w:val="24"/>
+          <w:szCs w:val="24"/>
+          <w:lang w:val="en-US"/>
+        </w:rPr>
+      </w:pPr>
+      <w:r>
+        <w:rPr>
+          <w:rFonts w:ascii="Times New Roman" w:hAnsi="Times New Roman" w:cs="Times New Roman"/>
+          <w:sz w:val="24"/>
+          <w:szCs w:val="24"/>
+          <w:lang w:val="en-US"/>
+        </w:rPr>
+        <w:t xml:space="preserve">- </w:t>
+      </w:r>
+      <w:proofErr w:type="spellStart"/>
+      <w:r>
+        <w:rPr>
+          <w:rFonts w:ascii="Times New Roman" w:hAnsi="Times New Roman" w:cs="Times New Roman"/>
+          <w:sz w:val="24"/>
+          <w:szCs w:val="24"/>
+          <w:lang w:val="en-US"/>
+        </w:rPr>
+        <w:t>GoogleCalendar</w:t>
+      </w:r>
+      <w:r>
+        <w:rPr>
+          <w:rFonts w:ascii="Times New Roman" w:hAnsi="Times New Roman" w:cs="Times New Roman"/>
+          <w:sz w:val="24"/>
+          <w:szCs w:val="24"/>
+          <w:lang w:val="en-US"/>
+        </w:rPr>
+        <w:t>Gateway</w:t>
+      </w:r>
+      <w:proofErr w:type="spellEnd"/>
+      <w:r>
+        <w:rPr>
+          <w:rFonts w:ascii="Times New Roman" w:hAnsi="Times New Roman" w:cs="Times New Roman"/>
+          <w:sz w:val="24"/>
+          <w:szCs w:val="24"/>
+          <w:lang w:val="en-US"/>
+        </w:rPr>
+        <w:t xml:space="preserve">: Google </w:t>
+      </w:r>
+      <w:r>
+        <w:rPr>
+          <w:rFonts w:ascii="Times New Roman" w:hAnsi="Times New Roman" w:cs="Times New Roman"/>
+          <w:sz w:val="24"/>
+          <w:szCs w:val="24"/>
+          <w:lang w:val="en-US"/>
+        </w:rPr>
+        <w:t>Calendar</w:t>
+      </w:r>
+      <w:r>
+        <w:rPr>
+          <w:rFonts w:ascii="Times New Roman" w:hAnsi="Times New Roman" w:cs="Times New Roman"/>
+          <w:sz w:val="24"/>
+          <w:szCs w:val="24"/>
+          <w:lang w:val="en-US"/>
+        </w:rPr>
+        <w:t xml:space="preserve"> API providing the services which enable the system to </w:t>
+      </w:r>
+      <w:r>
+        <w:rPr>
+          <w:rFonts w:ascii="Times New Roman" w:hAnsi="Times New Roman" w:cs="Times New Roman"/>
+          <w:sz w:val="24"/>
+          <w:szCs w:val="24"/>
+          <w:lang w:val="en-US"/>
+        </w:rPr>
+        <w:t>access and modify the private calendar of the user.</w:t>
+      </w:r>
+    </w:p>
+    <w:p>
+      <w:pPr>
+        <w:rPr>
+          <w:rFonts w:ascii="Times New Roman" w:hAnsi="Times New Roman" w:cs="Times New Roman"/>
+          <w:sz w:val="24"/>
+          <w:szCs w:val="24"/>
+          <w:lang w:val="en-US"/>
+        </w:rPr>
+      </w:pPr>
+      <w:r>
+        <w:rPr>
+          <w:rFonts w:ascii="Times New Roman" w:hAnsi="Times New Roman" w:cs="Times New Roman"/>
+          <w:sz w:val="24"/>
+          <w:szCs w:val="24"/>
+          <w:lang w:val="en-US"/>
+        </w:rPr>
+        <w:t xml:space="preserve">- </w:t>
+      </w:r>
+      <w:proofErr w:type="spellStart"/>
+      <w:r>
+        <w:rPr>
+          <w:rFonts w:ascii="Times New Roman" w:hAnsi="Times New Roman" w:cs="Times New Roman"/>
+          <w:sz w:val="24"/>
+          <w:szCs w:val="24"/>
+          <w:lang w:val="en-US"/>
+        </w:rPr>
+        <w:t>FirebaseDatabase</w:t>
+      </w:r>
+      <w:proofErr w:type="spellEnd"/>
+      <w:r>
+        <w:rPr>
+          <w:rFonts w:ascii="Times New Roman" w:hAnsi="Times New Roman" w:cs="Times New Roman"/>
+          <w:sz w:val="24"/>
+          <w:szCs w:val="24"/>
+          <w:lang w:val="en-US"/>
+        </w:rPr>
+        <w:t>: provides the resources to store information about the user.</w:t>
+      </w:r>
+    </w:p>
+    <w:p>
+      <w:pPr>
+        <w:rPr>
+          <w:rFonts w:ascii="Times New Roman" w:hAnsi="Times New Roman" w:cs="Times New Roman"/>
+          <w:sz w:val="24"/>
+          <w:szCs w:val="24"/>
+          <w:lang w:val="en-US"/>
+        </w:rPr>
+      </w:pPr>
+      <w:r>
+        <w:rPr>
+          <w:rFonts w:ascii="Times New Roman" w:hAnsi="Times New Roman" w:cs="Times New Roman"/>
+          <w:sz w:val="24"/>
+          <w:szCs w:val="24"/>
+          <w:lang w:val="en-US"/>
+        </w:rPr>
+        <w:t xml:space="preserve">- </w:t>
+      </w:r>
+      <w:proofErr w:type="spellStart"/>
+      <w:r>
+        <w:rPr>
+          <w:rFonts w:ascii="Times New Roman" w:hAnsi="Times New Roman" w:cs="Times New Roman"/>
+          <w:sz w:val="24"/>
+          <w:szCs w:val="24"/>
+          <w:lang w:val="en-US"/>
+        </w:rPr>
+        <w:t>YahooWeatherGatewa</w:t>
+      </w:r>
+      <w:bookmarkStart w:id="15" w:name="_GoBack"/>
+      <w:bookmarkEnd w:id="15"/>
+      <w:r>
+        <w:rPr>
+          <w:rFonts w:ascii="Times New Roman" w:hAnsi="Times New Roman" w:cs="Times New Roman"/>
+          <w:sz w:val="24"/>
+          <w:szCs w:val="24"/>
+          <w:lang w:val="en-US"/>
+        </w:rPr>
+        <w:t>y</w:t>
+      </w:r>
+      <w:proofErr w:type="spellEnd"/>
+      <w:r>
+        <w:rPr>
+          <w:rFonts w:ascii="Times New Roman" w:hAnsi="Times New Roman" w:cs="Times New Roman"/>
+          <w:sz w:val="24"/>
+          <w:szCs w:val="24"/>
+          <w:lang w:val="en-US"/>
+        </w:rPr>
+        <w:t>: Yahoo Weather API providing services which enable the system to get access to the weather at the location of the user to inform him about what routes the system does not recommend.</w:t>
+      </w:r>
+    </w:p>
+    <w:p>
+      <w:pPr>
+        <w:rPr>
+          <w:rFonts w:ascii="Times New Roman" w:hAnsi="Times New Roman" w:cs="Times New Roman"/>
+          <w:sz w:val="24"/>
+          <w:szCs w:val="24"/>
+          <w:lang w:val="en-US"/>
+        </w:rPr>
+      </w:pPr>
+      <w:r>
+        <w:rPr>
+          <w:rFonts w:ascii="Times New Roman" w:hAnsi="Times New Roman" w:cs="Times New Roman"/>
+          <w:sz w:val="24"/>
+          <w:szCs w:val="24"/>
+          <w:lang w:val="en-US"/>
+        </w:rPr>
+        <w:t xml:space="preserve">The </w:t>
+      </w:r>
+      <w:r>
+        <w:rPr>
+          <w:rFonts w:ascii="Times New Roman" w:hAnsi="Times New Roman" w:cs="Times New Roman"/>
+          <w:sz w:val="24"/>
+          <w:szCs w:val="24"/>
+          <w:lang w:val="en-US"/>
+        </w:rPr>
+        <w:t>notifications that the application wants to give to the user will be carried out by the Google Calendar API.</w:t>
+      </w:r>
+    </w:p>
+    <w:p>
+      <w:pPr>
+        <w:rPr>
+          <w:rFonts w:ascii="Times New Roman" w:hAnsi="Times New Roman" w:cs="Times New Roman"/>
+          <w:sz w:val="24"/>
+          <w:szCs w:val="24"/>
+          <w:lang w:val="en-US"/>
+        </w:rPr>
+      </w:pPr>
+    </w:p>
+    <w:p>
+      <w:pPr>
+        <w:rPr>
+          <w:rFonts w:ascii="Times New Roman" w:hAnsi="Times New Roman" w:cs="Times New Roman"/>
+          <w:sz w:val="24"/>
+          <w:szCs w:val="24"/>
+          <w:lang w:val="en-US"/>
+        </w:rPr>
+      </w:pPr>
+    </w:p>
+    <w:p>
+      <w:pPr>
+        <w:pStyle w:val="Ttulo2"/>
+        <w:rPr>
+          <w:rFonts w:ascii="Times New Roman" w:hAnsi="Times New Roman" w:cs="Times New Roman"/>
+          <w:sz w:val="24"/>
+          <w:szCs w:val="24"/>
+          <w:lang w:val="en-US"/>
+        </w:rPr>
+      </w:pPr>
+      <w:bookmarkStart w:id="16" w:name="_Toc498342874"/>
+      <w:r>
+        <w:rPr>
+          <w:rFonts w:ascii="Times New Roman" w:hAnsi="Times New Roman" w:cs="Times New Roman"/>
+          <w:sz w:val="24"/>
+          <w:szCs w:val="24"/>
+          <w:lang w:val="en-US"/>
+        </w:rPr>
+        <w:t xml:space="preserve">2.4 </w:t>
+      </w:r>
+      <w:r>
+        <w:rPr>
+          <w:rFonts w:ascii="Times New Roman" w:hAnsi="Times New Roman" w:cs="Times New Roman"/>
+          <w:sz w:val="24"/>
+          <w:szCs w:val="24"/>
+          <w:lang w:val="en-US"/>
+        </w:rPr>
+        <w:t>DEPLOYMENT VIEW</w:t>
+      </w:r>
+      <w:bookmarkEnd w:id="16"/>
       <w:r>
         <w:rPr>
           <w:rFonts w:ascii="Times New Roman" w:hAnsi="Times New Roman" w:cs="Times New Roman"/>
@@ -5324,240 +6173,6 @@
         </w:rPr>
         <w:t xml:space="preserve"> </w:t>
       </w:r>
-      <w:r>
-        <w:rPr>
-          <w:rFonts w:ascii="Times New Roman" w:hAnsi="Times New Roman" w:cs="Times New Roman"/>
-          <w:sz w:val="24"/>
-          <w:szCs w:val="24"/>
-          <w:lang w:val="en-US"/>
-        </w:rPr>
-        <w:t>requires</w:t>
-      </w:r>
-      <w:r>
-        <w:rPr>
-          <w:rFonts w:ascii="Times New Roman" w:hAnsi="Times New Roman" w:cs="Times New Roman"/>
-          <w:sz w:val="24"/>
-          <w:szCs w:val="24"/>
-          <w:lang w:val="en-US"/>
-        </w:rPr>
-        <w:t xml:space="preserve"> </w:t>
-      </w:r>
-      <w:r>
-        <w:rPr>
-          <w:rFonts w:ascii="Times New Roman" w:hAnsi="Times New Roman" w:cs="Times New Roman"/>
-          <w:sz w:val="24"/>
-          <w:szCs w:val="24"/>
-          <w:lang w:val="en-US"/>
-        </w:rPr>
-        <w:t>the services of the Google Calendar API and provides the calendar of the user to the router.</w:t>
-      </w:r>
-      <w:r>
-        <w:rPr>
-          <w:rFonts w:ascii="Times New Roman" w:hAnsi="Times New Roman" w:cs="Times New Roman"/>
-          <w:sz w:val="24"/>
-          <w:szCs w:val="24"/>
-          <w:lang w:val="en-US"/>
-        </w:rPr>
-        <w:t xml:space="preserve"> To access to the Google Calendar </w:t>
-      </w:r>
-      <w:r>
-        <w:rPr>
-          <w:rFonts w:ascii="Times New Roman" w:hAnsi="Times New Roman" w:cs="Times New Roman"/>
-          <w:sz w:val="24"/>
-          <w:szCs w:val="24"/>
-          <w:lang w:val="en-US"/>
-        </w:rPr>
-        <w:t>the user must have previously logged in</w:t>
-      </w:r>
-      <w:r>
-        <w:rPr>
-          <w:rFonts w:ascii="Times New Roman" w:hAnsi="Times New Roman" w:cs="Times New Roman"/>
-          <w:sz w:val="24"/>
-          <w:szCs w:val="24"/>
-          <w:lang w:val="en-US"/>
-        </w:rPr>
-        <w:t>.</w:t>
-      </w:r>
-    </w:p>
-    <w:p>
-      <w:pPr>
-        <w:rPr>
-          <w:rFonts w:ascii="Times New Roman" w:hAnsi="Times New Roman" w:cs="Times New Roman"/>
-          <w:sz w:val="24"/>
-          <w:szCs w:val="24"/>
-          <w:lang w:val="en-US"/>
-        </w:rPr>
-      </w:pPr>
-      <w:r>
-        <w:rPr>
-          <w:rFonts w:ascii="Times New Roman" w:hAnsi="Times New Roman" w:cs="Times New Roman"/>
-          <w:sz w:val="24"/>
-          <w:szCs w:val="24"/>
-          <w:lang w:val="en-US"/>
-        </w:rPr>
-        <w:t>- GoogleCalendar</w:t>
-      </w:r>
-      <w:r>
-        <w:rPr>
-          <w:rFonts w:ascii="Times New Roman" w:hAnsi="Times New Roman" w:cs="Times New Roman"/>
-          <w:sz w:val="24"/>
-          <w:szCs w:val="24"/>
-          <w:lang w:val="en-US"/>
-        </w:rPr>
-        <w:t xml:space="preserve">Gateway: Google </w:t>
-      </w:r>
-      <w:r>
-        <w:rPr>
-          <w:rFonts w:ascii="Times New Roman" w:hAnsi="Times New Roman" w:cs="Times New Roman"/>
-          <w:sz w:val="24"/>
-          <w:szCs w:val="24"/>
-          <w:lang w:val="en-US"/>
-        </w:rPr>
-        <w:t>Calendar</w:t>
-      </w:r>
-      <w:r>
-        <w:rPr>
-          <w:rFonts w:ascii="Times New Roman" w:hAnsi="Times New Roman" w:cs="Times New Roman"/>
-          <w:sz w:val="24"/>
-          <w:szCs w:val="24"/>
-          <w:lang w:val="en-US"/>
-        </w:rPr>
-        <w:t xml:space="preserve"> API providing the services which enable the system to </w:t>
-      </w:r>
-      <w:r>
-        <w:rPr>
-          <w:rFonts w:ascii="Times New Roman" w:hAnsi="Times New Roman" w:cs="Times New Roman"/>
-          <w:sz w:val="24"/>
-          <w:szCs w:val="24"/>
-          <w:lang w:val="en-US"/>
-        </w:rPr>
-        <w:t>access</w:t>
-      </w:r>
-      <w:r>
-        <w:rPr>
-          <w:rFonts w:ascii="Times New Roman" w:hAnsi="Times New Roman" w:cs="Times New Roman"/>
-          <w:sz w:val="24"/>
-          <w:szCs w:val="24"/>
-          <w:lang w:val="en-US"/>
-        </w:rPr>
-        <w:t xml:space="preserve"> and modify the private calendar of the user.</w:t>
-      </w:r>
-    </w:p>
-    <w:p>
-      <w:pPr>
-        <w:rPr>
-          <w:rFonts w:ascii="Times New Roman" w:hAnsi="Times New Roman" w:cs="Times New Roman"/>
-          <w:sz w:val="24"/>
-          <w:szCs w:val="24"/>
-          <w:lang w:val="en-US"/>
-        </w:rPr>
-      </w:pPr>
-      <w:r>
-        <w:rPr>
-          <w:rFonts w:ascii="Times New Roman" w:hAnsi="Times New Roman" w:cs="Times New Roman"/>
-          <w:sz w:val="24"/>
-          <w:szCs w:val="24"/>
-          <w:lang w:val="en-US"/>
-        </w:rPr>
-        <w:t>- FirebaseD</w:t>
-      </w:r>
-      <w:r>
-        <w:rPr>
-          <w:rFonts w:ascii="Times New Roman" w:hAnsi="Times New Roman" w:cs="Times New Roman"/>
-          <w:sz w:val="24"/>
-          <w:szCs w:val="24"/>
-          <w:lang w:val="en-US"/>
-        </w:rPr>
-        <w:t>atabase: provides the resources to store information about the user.</w:t>
-      </w:r>
-    </w:p>
-    <w:p>
-      <w:pPr>
-        <w:rPr>
-          <w:rFonts w:ascii="Times New Roman" w:hAnsi="Times New Roman" w:cs="Times New Roman"/>
-          <w:sz w:val="24"/>
-          <w:szCs w:val="24"/>
-          <w:lang w:val="en-US"/>
-        </w:rPr>
-      </w:pPr>
-      <w:r>
-        <w:rPr>
-          <w:rFonts w:ascii="Times New Roman" w:hAnsi="Times New Roman" w:cs="Times New Roman"/>
-          <w:sz w:val="24"/>
-          <w:szCs w:val="24"/>
-          <w:lang w:val="en-US"/>
-        </w:rPr>
-        <w:t xml:space="preserve">The </w:t>
-      </w:r>
-      <w:r>
-        <w:rPr>
-          <w:rFonts w:ascii="Times New Roman" w:hAnsi="Times New Roman" w:cs="Times New Roman"/>
-          <w:sz w:val="24"/>
-          <w:szCs w:val="24"/>
-          <w:lang w:val="en-US"/>
-        </w:rPr>
-        <w:t>notifications that the application wants to give to the user will be carried out by the Google Calendar API.</w:t>
-      </w:r>
-    </w:p>
-    <w:p>
-      <w:pPr>
-        <w:rPr>
-          <w:rFonts w:ascii="Times New Roman" w:hAnsi="Times New Roman" w:cs="Times New Roman"/>
-          <w:sz w:val="24"/>
-          <w:szCs w:val="24"/>
-          <w:lang w:val="en-US"/>
-        </w:rPr>
-      </w:pPr>
-    </w:p>
-    <w:p>
-      <w:pPr>
-        <w:rPr>
-          <w:rFonts w:ascii="Times New Roman" w:hAnsi="Times New Roman" w:cs="Times New Roman"/>
-          <w:sz w:val="24"/>
-          <w:szCs w:val="24"/>
-          <w:lang w:val="en-US"/>
-        </w:rPr>
-      </w:pPr>
-    </w:p>
-    <w:p>
-      <w:pPr>
-        <w:pStyle w:val="2"/>
-        <w:rPr>
-          <w:rFonts w:ascii="Times New Roman" w:hAnsi="Times New Roman" w:cs="Times New Roman"/>
-          <w:sz w:val="24"/>
-          <w:szCs w:val="24"/>
-          <w:lang w:val="en-US"/>
-        </w:rPr>
-      </w:pPr>
-      <w:bookmarkStart w:id="15" w:name="_Toc498342874"/>
-      <w:r>
-        <w:rPr>
-          <w:rFonts w:ascii="Times New Roman" w:hAnsi="Times New Roman" w:cs="Times New Roman"/>
-          <w:sz w:val="24"/>
-          <w:szCs w:val="24"/>
-          <w:lang w:val="en-US"/>
-        </w:rPr>
-        <w:t xml:space="preserve">2.4 </w:t>
-      </w:r>
-      <w:r>
-        <w:rPr>
-          <w:rFonts w:ascii="Times New Roman" w:hAnsi="Times New Roman" w:cs="Times New Roman"/>
-          <w:sz w:val="24"/>
-          <w:szCs w:val="24"/>
-          <w:lang w:val="en-US"/>
-        </w:rPr>
-        <w:t>DEPLOYMENT VIEW</w:t>
-      </w:r>
-      <w:bookmarkEnd w:id="15"/>
-      <w:r>
-        <w:rPr>
-          <w:rFonts w:ascii="Times New Roman" w:hAnsi="Times New Roman" w:cs="Times New Roman"/>
-          <w:sz w:val="24"/>
-          <w:szCs w:val="24"/>
-          <w:lang w:val="en-US"/>
-        </w:rPr>
-        <w:t xml:space="preserve"> </w:t>
-      </w:r>
     </w:p>
     <w:p>
       <w:pPr>
@@ -5591,6 +6206,7 @@
       <w:r>
         <w:rPr>
           <w:noProof/>
+          <w:lang w:eastAsia="es-ES_tradnl"/>
         </w:rPr>
         <w:drawing>
           <wp:inline distT="0" distB="0" distL="0" distR="0" wp14:anchorId="58B27A94" wp14:editId="0FE59630">
@@ -5610,7 +6226,7 @@
                     </pic:cNvPicPr>
                   </pic:nvPicPr>
                   <pic:blipFill>
-                    <a:blip r:embed="rId15">
+                    <a:blip r:embed="rId14">
                       <a:extLst>
                         <a:ext uri="{28A0092B-C50C-407E-A947-70E740481C1C}">
                           <a14:useLocalDpi xmlns:a14="http://schemas.microsoft.com/office/drawing/2010/main" val="0"/>
@@ -5641,22 +6257,20 @@
           </wp:inline>
         </w:drawing>
       </w:r>
-      <w:bookmarkStart w:id="16" w:name="_GoBack"/>
-      <w:bookmarkEnd w:id="16"/>
-    </w:p>
-    <w:p>
-      <w:pPr>
-        <w:rPr>
-          <w:rFonts w:ascii="Times New Roman" w:hAnsi="Times New Roman" w:cs="Times New Roman"/>
-          <w:sz w:val="24"/>
-          <w:szCs w:val="24"/>
-          <w:lang w:val="en-US"/>
-        </w:rPr>
-      </w:pPr>
-    </w:p>
-    <w:p>
-      <w:pPr>
-        <w:pStyle w:val="2"/>
+    </w:p>
+    <w:p>
+      <w:pPr>
+        <w:rPr>
+          <w:rFonts w:ascii="Times New Roman" w:hAnsi="Times New Roman" w:cs="Times New Roman"/>
+          <w:sz w:val="24"/>
+          <w:szCs w:val="24"/>
+          <w:lang w:val="en-US"/>
+        </w:rPr>
+      </w:pPr>
+    </w:p>
+    <w:p>
+      <w:pPr>
+        <w:pStyle w:val="Ttulo2"/>
         <w:rPr>
           <w:lang w:val="en-US"/>
         </w:rPr>
@@ -5677,8 +6291,8 @@
       <w:r>
         <w:rPr>
           <w:noProof/>
-        </w:rPr>
-        <w:lastRenderedPageBreak/>
+          <w:lang w:eastAsia="es-ES_tradnl"/>
+        </w:rPr>
         <w:drawing>
           <wp:inline distT="0" distB="0" distL="0" distR="0" wp14:anchorId="1FD44038" wp14:editId="373D5A9D">
             <wp:extent cx="5396230" cy="2551451"/>
@@ -5697,7 +6311,7 @@
                     </pic:cNvPicPr>
                   </pic:nvPicPr>
                   <pic:blipFill>
-                    <a:blip r:embed="rId16">
+                    <a:blip r:embed="rId15">
                       <a:extLst>
                         <a:ext uri="{28A0092B-C50C-407E-A947-70E740481C1C}">
                           <a14:useLocalDpi xmlns:a14="http://schemas.microsoft.com/office/drawing/2010/main" val="0"/>
@@ -5737,7 +6351,7 @@
     </w:p>
     <w:p>
       <w:pPr>
-        <w:pStyle w:val="1"/>
+        <w:pStyle w:val="Ttulo1"/>
         <w:rPr>
           <w:lang w:val="en-US"/>
         </w:rPr>
@@ -5774,7 +6388,7 @@
     </w:p>
     <w:p>
       <w:pPr>
-        <w:pStyle w:val="1"/>
+        <w:pStyle w:val="Ttulo1"/>
         <w:rPr>
           <w:lang w:val="en-US"/>
         </w:rPr>
@@ -5811,7 +6425,7 @@
     </w:p>
     <w:p>
       <w:pPr>
-        <w:pStyle w:val="1"/>
+        <w:pStyle w:val="Ttulo1"/>
         <w:rPr>
           <w:lang w:val="en-US"/>
         </w:rPr>
@@ -5848,7 +6462,7 @@
     </w:p>
     <w:p>
       <w:pPr>
-        <w:pStyle w:val="1"/>
+        <w:pStyle w:val="Ttulo1"/>
         <w:rPr>
           <w:lang w:val="en-US"/>
         </w:rPr>
@@ -5902,7 +6516,7 @@
     </w:p>
     <w:p>
       <w:pPr>
-        <w:pStyle w:val="1"/>
+        <w:pStyle w:val="Ttulo1"/>
         <w:rPr>
           <w:rFonts w:ascii="Times New Roman" w:hAnsi="Times New Roman" w:cs="Times New Roman"/>
           <w:sz w:val="24"/>
@@ -5952,7 +6566,7 @@
     </w:p>
     <w:tbl>
       <w:tblPr>
-        <w:tblStyle w:val="ab"/>
+        <w:tblStyle w:val="Tablaconcuadrcula"/>
         <w:tblW w:w="0" w:type="auto"/>
         <w:tblLook w:val="04A0" w:firstRow="1" w:lastRow="0" w:firstColumn="1" w:lastColumn="0" w:noHBand="0" w:noVBand="1"/>
       </w:tblPr>
@@ -6049,6 +6663,7 @@
                 <w:lang w:val="en-US"/>
               </w:rPr>
             </w:pPr>
+            <w:proofErr w:type="spellStart"/>
             <w:r>
               <w:rPr>
                 <w:rFonts w:ascii="Times New Roman" w:hAnsi="Times New Roman" w:cs="Times New Roman"/>
@@ -6058,6 +6673,7 @@
               </w:rPr>
               <w:t>Plamen</w:t>
             </w:r>
+            <w:proofErr w:type="spellEnd"/>
           </w:p>
         </w:tc>
         <w:tc>
@@ -6123,6 +6739,7 @@
                 <w:lang w:val="en-US"/>
               </w:rPr>
             </w:pPr>
+            <w:proofErr w:type="spellStart"/>
             <w:r>
               <w:rPr>
                 <w:rFonts w:ascii="Times New Roman" w:hAnsi="Times New Roman" w:cs="Times New Roman"/>
@@ -6132,6 +6749,7 @@
               </w:rPr>
               <w:t>Plamen</w:t>
             </w:r>
+            <w:proofErr w:type="spellEnd"/>
           </w:p>
         </w:tc>
         <w:tc>
@@ -6197,6 +6815,7 @@
                 <w:lang w:val="en-US"/>
               </w:rPr>
             </w:pPr>
+            <w:proofErr w:type="spellStart"/>
             <w:r>
               <w:rPr>
                 <w:rFonts w:ascii="Times New Roman" w:hAnsi="Times New Roman" w:cs="Times New Roman"/>
@@ -6206,6 +6825,7 @@
               </w:rPr>
               <w:t>Plamen</w:t>
             </w:r>
+            <w:proofErr w:type="spellEnd"/>
           </w:p>
         </w:tc>
         <w:tc>
@@ -6271,6 +6891,7 @@
                 <w:lang w:val="en-US"/>
               </w:rPr>
             </w:pPr>
+            <w:proofErr w:type="spellStart"/>
             <w:r>
               <w:rPr>
                 <w:rFonts w:ascii="Times New Roman" w:hAnsi="Times New Roman" w:cs="Times New Roman"/>
@@ -6280,6 +6901,7 @@
               </w:rPr>
               <w:t>Plamen</w:t>
             </w:r>
+            <w:proofErr w:type="spellEnd"/>
           </w:p>
         </w:tc>
         <w:tc>
@@ -6345,6 +6967,7 @@
                 <w:lang w:val="en-US"/>
               </w:rPr>
             </w:pPr>
+            <w:proofErr w:type="spellStart"/>
             <w:r>
               <w:rPr>
                 <w:rFonts w:ascii="Times New Roman" w:hAnsi="Times New Roman" w:cs="Times New Roman"/>
@@ -6354,6 +6977,7 @@
               </w:rPr>
               <w:t>Plamen</w:t>
             </w:r>
+            <w:proofErr w:type="spellEnd"/>
           </w:p>
         </w:tc>
         <w:tc>
@@ -6419,6 +7043,7 @@
                 <w:lang w:val="en-US"/>
               </w:rPr>
             </w:pPr>
+            <w:proofErr w:type="spellStart"/>
             <w:r>
               <w:rPr>
                 <w:rFonts w:ascii="Times New Roman" w:hAnsi="Times New Roman" w:cs="Times New Roman"/>
@@ -6428,6 +7053,7 @@
               </w:rPr>
               <w:t>Plamen</w:t>
             </w:r>
+            <w:proofErr w:type="spellEnd"/>
           </w:p>
         </w:tc>
         <w:tc>
@@ -6502,6 +7128,7 @@
                 <w:lang w:val="en-US"/>
               </w:rPr>
             </w:pPr>
+            <w:proofErr w:type="spellStart"/>
             <w:r>
               <w:rPr>
                 <w:rFonts w:ascii="Times New Roman" w:hAnsi="Times New Roman" w:cs="Times New Roman"/>
@@ -6511,6 +7138,7 @@
               </w:rPr>
               <w:t>Plamen</w:t>
             </w:r>
+            <w:proofErr w:type="spellEnd"/>
           </w:p>
         </w:tc>
         <w:tc>
@@ -6585,6 +7213,7 @@
                 <w:lang w:val="en-US"/>
               </w:rPr>
             </w:pPr>
+            <w:proofErr w:type="spellStart"/>
             <w:r>
               <w:rPr>
                 <w:rFonts w:ascii="Times New Roman" w:hAnsi="Times New Roman" w:cs="Times New Roman"/>
@@ -6594,6 +7223,7 @@
               </w:rPr>
               <w:t>Plamen</w:t>
             </w:r>
+            <w:proofErr w:type="spellEnd"/>
           </w:p>
         </w:tc>
         <w:tc>
@@ -6668,6 +7298,7 @@
                 <w:lang w:val="en-US"/>
               </w:rPr>
             </w:pPr>
+            <w:proofErr w:type="spellStart"/>
             <w:r>
               <w:rPr>
                 <w:rFonts w:ascii="Times New Roman" w:hAnsi="Times New Roman" w:cs="Times New Roman"/>
@@ -6677,6 +7308,7 @@
               </w:rPr>
               <w:t>Plamen</w:t>
             </w:r>
+            <w:proofErr w:type="spellEnd"/>
           </w:p>
         </w:tc>
         <w:tc>
@@ -7412,7 +8044,21 @@
         <w:rPr>
           <w:lang w:val="en-US"/>
         </w:rPr>
-        <w:t>Total:  Plamen:</w:t>
+        <w:t xml:space="preserve">Total:  </w:t>
+      </w:r>
+      <w:proofErr w:type="spellStart"/>
+      <w:r>
+        <w:rPr>
+          <w:lang w:val="en-US"/>
+        </w:rPr>
+        <w:t>Plamen</w:t>
+      </w:r>
+      <w:proofErr w:type="spellEnd"/>
+      <w:r>
+        <w:rPr>
+          <w:lang w:val="en-US"/>
+        </w:rPr>
+        <w:t>:</w:t>
       </w:r>
       <w:r>
         <w:rPr>
@@ -7468,7 +8114,7 @@
     </w:p>
     <w:p>
       <w:pPr>
-        <w:pStyle w:val="1"/>
+        <w:pStyle w:val="Ttulo1"/>
         <w:rPr>
           <w:lang w:val="en-US"/>
         </w:rPr>
@@ -7505,18 +8151,18 @@
 </file>
 
 <file path=word/comments.xml><?xml version="1.0" encoding="utf-8"?>
-<w:comments xmlns:wpc="http://schemas.microsoft.com/office/word/2010/wordprocessingCanvas" xmlns:cx="http://schemas.microsoft.com/office/drawing/2014/chartex" xmlns:cx1="http://schemas.microsoft.com/office/drawing/2015/9/8/chartex" xmlns:cx2="http://schemas.microsoft.com/office/drawing/2015/10/21/chartex" xmlns:cx3="http://schemas.microsoft.com/office/drawing/2016/5/9/chartex" xmlns:cx4="http://schemas.microsoft.com/office/drawing/2016/5/10/chartex" xmlns:cx5="http://schemas.microsoft.com/office/drawing/2016/5/11/chartex" xmlns:cx6="http://schemas.microsoft.com/office/drawing/2016/5/12/chartex" xmlns:cx7="http://schemas.microsoft.com/office/drawing/2016/5/13/chartex" xmlns:cx8="http://schemas.microsoft.com/office/drawing/2016/5/14/chartex" xmlns:mc="http://schemas.openxmlformats.org/markup-compatibility/2006" xmlns:aink="http://schemas.microsoft.com/office/drawing/2016/ink" xmlns:am3d="http://schemas.microsoft.com/office/drawing/2017/model3d" xmlns:o="urn:schemas-microsoft-com:office:office" xmlns:r="http://schemas.openxmlformats.org/officeDocument/2006/relationships" xmlns:m="http://schemas.openxmlformats.org/officeDocument/2006/math" xmlns:v="urn:schemas-microsoft-com:vml" xmlns:wp14="http://schemas.microsoft.com/office/word/2010/wordprocessingDrawing" xmlns:wp="http://schemas.openxmlformats.org/drawingml/2006/wordprocessingDrawing" xmlns:w10="urn:schemas-microsoft-com:office:word" xmlns:w="http://schemas.openxmlformats.org/wordprocessingml/2006/main" xmlns:w14="http://schemas.microsoft.com/office/word/2010/wordml" xmlns:w15="http://schemas.microsoft.com/office/word/2012/wordml" xmlns:w16cid="http://schemas.microsoft.com/office/word/2016/wordml/cid" xmlns:w16se="http://schemas.microsoft.com/office/word/2015/wordml/symex" xmlns:wpg="http://schemas.microsoft.com/office/word/2010/wordprocessingGroup" xmlns:wpi="http://schemas.microsoft.com/office/word/2010/wordprocessingInk" xmlns:wne="http://schemas.microsoft.com/office/word/2006/wordml" xmlns:wps="http://schemas.microsoft.com/office/word/2010/wordprocessingShape" mc:Ignorable="w14 w15 w16se w16cid wp14">
+<w:comments xmlns:wpc="http://schemas.microsoft.com/office/word/2010/wordprocessingCanvas" xmlns:mo="http://schemas.microsoft.com/office/mac/office/2008/main" xmlns:mc="http://schemas.openxmlformats.org/markup-compatibility/2006" xmlns:mv="urn:schemas-microsoft-com:mac:vml" xmlns:o="urn:schemas-microsoft-com:office:office" xmlns:r="http://schemas.openxmlformats.org/officeDocument/2006/relationships" xmlns:m="http://schemas.openxmlformats.org/officeDocument/2006/math" xmlns:v="urn:schemas-microsoft-com:vml" xmlns:wp14="http://schemas.microsoft.com/office/word/2010/wordprocessingDrawing" xmlns:wp="http://schemas.openxmlformats.org/drawingml/2006/wordprocessingDrawing" xmlns:w10="urn:schemas-microsoft-com:office:word" xmlns:w="http://schemas.openxmlformats.org/wordprocessingml/2006/main" xmlns:w14="http://schemas.microsoft.com/office/word/2010/wordml" xmlns:w15="http://schemas.microsoft.com/office/word/2012/wordml" xmlns:wpg="http://schemas.microsoft.com/office/word/2010/wordprocessingGroup" xmlns:wpi="http://schemas.microsoft.com/office/word/2010/wordprocessingInk" xmlns:wne="http://schemas.microsoft.com/office/word/2006/wordml" xmlns:wps="http://schemas.microsoft.com/office/word/2010/wordprocessingShape" mc:Ignorable="w14 w15 wp14">
   <w:comment w:id="11" w:author="Plamen Pasliev" w:date="2017-11-13T14:10:00Z" w:initials="PP">
     <w:p>
       <w:pPr>
-        <w:pStyle w:val="a5"/>
-        <w:rPr>
-          <w:lang w:val="en-US"/>
-        </w:rPr>
-      </w:pPr>
-      <w:r>
-        <w:rPr>
-          <w:rStyle w:val="a4"/>
+        <w:pStyle w:val="Textocomentario"/>
+        <w:rPr>
+          <w:lang w:val="en-US"/>
+        </w:rPr>
+      </w:pPr>
+      <w:r>
+        <w:rPr>
+          <w:rStyle w:val="Refdecomentario"/>
         </w:rPr>
         <w:annotationRef/>
       </w:r>
@@ -7531,14 +8177,14 @@
   <w:comment w:id="14" w:author="Plamen Pasliev" w:date="2017-11-13T14:00:00Z" w:initials="PP">
     <w:p>
       <w:pPr>
-        <w:pStyle w:val="a5"/>
-        <w:rPr>
-          <w:lang w:val="en-US"/>
-        </w:rPr>
-      </w:pPr>
-      <w:r>
-        <w:rPr>
-          <w:rStyle w:val="a4"/>
+        <w:pStyle w:val="Textocomentario"/>
+        <w:rPr>
+          <w:lang w:val="en-US"/>
+        </w:rPr>
+      </w:pPr>
+      <w:r>
+        <w:rPr>
+          <w:rStyle w:val="Refdecomentario"/>
         </w:rPr>
         <w:annotationRef/>
       </w:r>
@@ -7546,64 +8192,116 @@
         <w:rPr>
           <w:lang w:val="en-US"/>
         </w:rPr>
-        <w:t>The -C o- should be inverted for FirebaseAuth, google calendar and googlemaps</w:t>
-      </w:r>
-    </w:p>
-    <w:p>
-      <w:pPr>
-        <w:pStyle w:val="a5"/>
-        <w:rPr>
-          <w:lang w:val="en-US"/>
-        </w:rPr>
-      </w:pPr>
-    </w:p>
-    <w:p>
-      <w:pPr>
-        <w:pStyle w:val="a5"/>
-        <w:rPr>
-          <w:lang w:val="en-US"/>
-        </w:rPr>
-      </w:pPr>
-      <w:r>
-        <w:rPr>
-          <w:lang w:val="en-US"/>
-        </w:rPr>
-        <w:t>Google calendar handles push notifications I think so we dont need push gateaway</w:t>
-      </w:r>
-    </w:p>
-    <w:p>
-      <w:pPr>
-        <w:pStyle w:val="a5"/>
-        <w:rPr>
-          <w:lang w:val="en-US"/>
-        </w:rPr>
-      </w:pPr>
-    </w:p>
-    <w:p>
-      <w:pPr>
-        <w:pStyle w:val="a5"/>
-        <w:rPr>
-          <w:lang w:val="en-US"/>
-        </w:rPr>
-      </w:pPr>
-      <w:r>
-        <w:rPr>
-          <w:lang w:val="en-US"/>
-        </w:rPr>
-        <w:t xml:space="preserve">Auth interacts with the database as well </w:t>
-      </w:r>
-    </w:p>
-    <w:p>
-      <w:pPr>
-        <w:pStyle w:val="a5"/>
-        <w:rPr>
-          <w:lang w:val="en-US"/>
-        </w:rPr>
-      </w:pPr>
-    </w:p>
-    <w:p>
-      <w:pPr>
-        <w:pStyle w:val="a5"/>
+        <w:t xml:space="preserve">The -C o- should be inverted for </w:t>
+      </w:r>
+      <w:proofErr w:type="spellStart"/>
+      <w:r>
+        <w:rPr>
+          <w:lang w:val="en-US"/>
+        </w:rPr>
+        <w:t>FirebaseAuth</w:t>
+      </w:r>
+      <w:proofErr w:type="spellEnd"/>
+      <w:r>
+        <w:rPr>
+          <w:lang w:val="en-US"/>
+        </w:rPr>
+        <w:t xml:space="preserve">, google calendar and </w:t>
+      </w:r>
+      <w:proofErr w:type="spellStart"/>
+      <w:r>
+        <w:rPr>
+          <w:lang w:val="en-US"/>
+        </w:rPr>
+        <w:t>googlemaps</w:t>
+      </w:r>
+      <w:proofErr w:type="spellEnd"/>
+    </w:p>
+    <w:p>
+      <w:pPr>
+        <w:pStyle w:val="Textocomentario"/>
+        <w:rPr>
+          <w:lang w:val="en-US"/>
+        </w:rPr>
+      </w:pPr>
+    </w:p>
+    <w:p>
+      <w:pPr>
+        <w:pStyle w:val="Textocomentario"/>
+        <w:rPr>
+          <w:lang w:val="en-US"/>
+        </w:rPr>
+      </w:pPr>
+      <w:r>
+        <w:rPr>
+          <w:lang w:val="en-US"/>
+        </w:rPr>
+        <w:t xml:space="preserve">Google calendar handles push notifications I think so we </w:t>
+      </w:r>
+      <w:proofErr w:type="spellStart"/>
+      <w:r>
+        <w:rPr>
+          <w:lang w:val="en-US"/>
+        </w:rPr>
+        <w:t>dont</w:t>
+      </w:r>
+      <w:proofErr w:type="spellEnd"/>
+      <w:r>
+        <w:rPr>
+          <w:lang w:val="en-US"/>
+        </w:rPr>
+        <w:t xml:space="preserve"> need push </w:t>
+      </w:r>
+      <w:proofErr w:type="spellStart"/>
+      <w:r>
+        <w:rPr>
+          <w:lang w:val="en-US"/>
+        </w:rPr>
+        <w:t>gateaway</w:t>
+      </w:r>
+      <w:proofErr w:type="spellEnd"/>
+    </w:p>
+    <w:p>
+      <w:pPr>
+        <w:pStyle w:val="Textocomentario"/>
+        <w:rPr>
+          <w:lang w:val="en-US"/>
+        </w:rPr>
+      </w:pPr>
+    </w:p>
+    <w:p>
+      <w:pPr>
+        <w:pStyle w:val="Textocomentario"/>
+        <w:rPr>
+          <w:lang w:val="en-US"/>
+        </w:rPr>
+      </w:pPr>
+      <w:proofErr w:type="spellStart"/>
+      <w:r>
+        <w:rPr>
+          <w:lang w:val="en-US"/>
+        </w:rPr>
+        <w:t>Auth</w:t>
+      </w:r>
+      <w:proofErr w:type="spellEnd"/>
+      <w:r>
+        <w:rPr>
+          <w:lang w:val="en-US"/>
+        </w:rPr>
+        <w:t xml:space="preserve"> interacts with the database as well </w:t>
+      </w:r>
+    </w:p>
+    <w:p>
+      <w:pPr>
+        <w:pStyle w:val="Textocomentario"/>
+        <w:rPr>
+          <w:lang w:val="en-US"/>
+        </w:rPr>
+      </w:pPr>
+    </w:p>
+    <w:p>
+      <w:pPr>
+        <w:pStyle w:val="Textocomentario"/>
         <w:rPr>
           <w:lang w:val="en-US"/>
         </w:rPr>
@@ -7614,7 +8312,7 @@
 </file>
 
 <file path=word/commentsExtended.xml><?xml version="1.0" encoding="utf-8"?>
-<w15:commentsEx xmlns:wpc="http://schemas.microsoft.com/office/word/2010/wordprocessingCanvas" xmlns:cx="http://schemas.microsoft.com/office/drawing/2014/chartex" xmlns:cx1="http://schemas.microsoft.com/office/drawing/2015/9/8/chartex" xmlns:cx2="http://schemas.microsoft.com/office/drawing/2015/10/21/chartex" xmlns:cx3="http://schemas.microsoft.com/office/drawing/2016/5/9/chartex" xmlns:cx4="http://schemas.microsoft.com/office/drawing/2016/5/10/chartex" xmlns:cx5="http://schemas.microsoft.com/office/drawing/2016/5/11/chartex" xmlns:cx6="http://schemas.microsoft.com/office/drawing/2016/5/12/chartex" xmlns:cx7="http://schemas.microsoft.com/office/drawing/2016/5/13/chartex" xmlns:cx8="http://schemas.microsoft.com/office/drawing/2016/5/14/chartex" xmlns:mc="http://schemas.openxmlformats.org/markup-compatibility/2006" xmlns:aink="http://schemas.microsoft.com/office/drawing/2016/ink" xmlns:am3d="http://schemas.microsoft.com/office/drawing/2017/model3d" xmlns:o="urn:schemas-microsoft-com:office:office" xmlns:r="http://schemas.openxmlformats.org/officeDocument/2006/relationships" xmlns:m="http://schemas.openxmlformats.org/officeDocument/2006/math" xmlns:v="urn:schemas-microsoft-com:vml" xmlns:wp14="http://schemas.microsoft.com/office/word/2010/wordprocessingDrawing" xmlns:wp="http://schemas.openxmlformats.org/drawingml/2006/wordprocessingDrawing" xmlns:w10="urn:schemas-microsoft-com:office:word" xmlns:w="http://schemas.openxmlformats.org/wordprocessingml/2006/main" xmlns:w14="http://schemas.microsoft.com/office/word/2010/wordml" xmlns:w15="http://schemas.microsoft.com/office/word/2012/wordml" xmlns:w16cid="http://schemas.microsoft.com/office/word/2016/wordml/cid" xmlns:w16se="http://schemas.microsoft.com/office/word/2015/wordml/symex" xmlns:wpg="http://schemas.microsoft.com/office/word/2010/wordprocessingGroup" xmlns:wpi="http://schemas.microsoft.com/office/word/2010/wordprocessingInk" xmlns:wne="http://schemas.microsoft.com/office/word/2006/wordml" xmlns:wps="http://schemas.microsoft.com/office/word/2010/wordprocessingShape" mc:Ignorable="w14 w15 w16se w16cid wp14">
+<w15:commentsEx xmlns:wpc="http://schemas.microsoft.com/office/word/2010/wordprocessingCanvas" xmlns:mo="http://schemas.microsoft.com/office/mac/office/2008/main" xmlns:mc="http://schemas.openxmlformats.org/markup-compatibility/2006" xmlns:mv="urn:schemas-microsoft-com:mac:vml" xmlns:o="urn:schemas-microsoft-com:office:office" xmlns:r="http://schemas.openxmlformats.org/officeDocument/2006/relationships" xmlns:m="http://schemas.openxmlformats.org/officeDocument/2006/math" xmlns:v="urn:schemas-microsoft-com:vml" xmlns:wp14="http://schemas.microsoft.com/office/word/2010/wordprocessingDrawing" xmlns:wp="http://schemas.openxmlformats.org/drawingml/2006/wordprocessingDrawing" xmlns:w10="urn:schemas-microsoft-com:office:word" xmlns:w="http://schemas.openxmlformats.org/wordprocessingml/2006/main" xmlns:w14="http://schemas.microsoft.com/office/word/2010/wordml" xmlns:w15="http://schemas.microsoft.com/office/word/2012/wordml" xmlns:wpg="http://schemas.microsoft.com/office/word/2010/wordprocessingGroup" xmlns:wpi="http://schemas.microsoft.com/office/word/2010/wordprocessingInk" xmlns:wne="http://schemas.microsoft.com/office/word/2006/wordml" xmlns:wps="http://schemas.microsoft.com/office/word/2010/wordprocessingShape" mc:Ignorable="w14 w15 wp14">
   <w15:commentEx w15:paraId="64876BC6" w15:done="0"/>
   <w15:commentEx w15:paraId="4E925B41" w15:done="0"/>
 </w15:commentsEx>
@@ -7627,7 +8325,7 @@
 </file>
 
 <file path=word/endnotes.xml><?xml version="1.0" encoding="utf-8"?>
-<w:endnotes xmlns:wpc="http://schemas.microsoft.com/office/word/2010/wordprocessingCanvas" xmlns:cx="http://schemas.microsoft.com/office/drawing/2014/chartex" xmlns:cx1="http://schemas.microsoft.com/office/drawing/2015/9/8/chartex" xmlns:cx2="http://schemas.microsoft.com/office/drawing/2015/10/21/chartex" xmlns:cx3="http://schemas.microsoft.com/office/drawing/2016/5/9/chartex" xmlns:cx4="http://schemas.microsoft.com/office/drawing/2016/5/10/chartex" xmlns:cx5="http://schemas.microsoft.com/office/drawing/2016/5/11/chartex" xmlns:cx6="http://schemas.microsoft.com/office/drawing/2016/5/12/chartex" xmlns:cx7="http://schemas.microsoft.com/office/drawing/2016/5/13/chartex" xmlns:cx8="http://schemas.microsoft.com/office/drawing/2016/5/14/chartex" xmlns:mc="http://schemas.openxmlformats.org/markup-compatibility/2006" xmlns:aink="http://schemas.microsoft.com/office/drawing/2016/ink" xmlns:am3d="http://schemas.microsoft.com/office/drawing/2017/model3d" xmlns:o="urn:schemas-microsoft-com:office:office" xmlns:r="http://schemas.openxmlformats.org/officeDocument/2006/relationships" xmlns:m="http://schemas.openxmlformats.org/officeDocument/2006/math" xmlns:v="urn:schemas-microsoft-com:vml" xmlns:wp14="http://schemas.microsoft.com/office/word/2010/wordprocessingDrawing" xmlns:wp="http://schemas.openxmlformats.org/drawingml/2006/wordprocessingDrawing" xmlns:w10="urn:schemas-microsoft-com:office:word" xmlns:w="http://schemas.openxmlformats.org/wordprocessingml/2006/main" xmlns:w14="http://schemas.microsoft.com/office/word/2010/wordml" xmlns:w15="http://schemas.microsoft.com/office/word/2012/wordml" xmlns:w16cid="http://schemas.microsoft.com/office/word/2016/wordml/cid" xmlns:w16se="http://schemas.microsoft.com/office/word/2015/wordml/symex" xmlns:wpg="http://schemas.microsoft.com/office/word/2010/wordprocessingGroup" xmlns:wpi="http://schemas.microsoft.com/office/word/2010/wordprocessingInk" xmlns:wne="http://schemas.microsoft.com/office/word/2006/wordml" xmlns:wps="http://schemas.microsoft.com/office/word/2010/wordprocessingShape" mc:Ignorable="w14 w15 w16se w16cid wp14">
+<w:endnotes xmlns:wpc="http://schemas.microsoft.com/office/word/2010/wordprocessingCanvas" xmlns:mo="http://schemas.microsoft.com/office/mac/office/2008/main" xmlns:mc="http://schemas.openxmlformats.org/markup-compatibility/2006" xmlns:mv="urn:schemas-microsoft-com:mac:vml" xmlns:o="urn:schemas-microsoft-com:office:office" xmlns:r="http://schemas.openxmlformats.org/officeDocument/2006/relationships" xmlns:m="http://schemas.openxmlformats.org/officeDocument/2006/math" xmlns:v="urn:schemas-microsoft-com:vml" xmlns:wp14="http://schemas.microsoft.com/office/word/2010/wordprocessingDrawing" xmlns:wp="http://schemas.openxmlformats.org/drawingml/2006/wordprocessingDrawing" xmlns:w10="urn:schemas-microsoft-com:office:word" xmlns:w="http://schemas.openxmlformats.org/wordprocessingml/2006/main" xmlns:w14="http://schemas.microsoft.com/office/word/2010/wordml" xmlns:w15="http://schemas.microsoft.com/office/word/2012/wordml" xmlns:wpg="http://schemas.microsoft.com/office/word/2010/wordprocessingGroup" xmlns:wpi="http://schemas.microsoft.com/office/word/2010/wordprocessingInk" xmlns:wne="http://schemas.microsoft.com/office/word/2006/wordml" xmlns:wps="http://schemas.microsoft.com/office/word/2010/wordprocessingShape" mc:Ignorable="w14 w15 wp14">
   <w:endnote w:type="separator" w:id="-1">
     <w:p>
       <w:pPr>
@@ -7652,7 +8350,7 @@
 </file>
 
 <file path=word/footnotes.xml><?xml version="1.0" encoding="utf-8"?>
-<w:footnotes xmlns:wpc="http://schemas.microsoft.com/office/word/2010/wordprocessingCanvas" xmlns:cx="http://schemas.microsoft.com/office/drawing/2014/chartex" xmlns:cx1="http://schemas.microsoft.com/office/drawing/2015/9/8/chartex" xmlns:cx2="http://schemas.microsoft.com/office/drawing/2015/10/21/chartex" xmlns:cx3="http://schemas.microsoft.com/office/drawing/2016/5/9/chartex" xmlns:cx4="http://schemas.microsoft.com/office/drawing/2016/5/10/chartex" xmlns:cx5="http://schemas.microsoft.com/office/drawing/2016/5/11/chartex" xmlns:cx6="http://schemas.microsoft.com/office/drawing/2016/5/12/chartex" xmlns:cx7="http://schemas.microsoft.com/office/drawing/2016/5/13/chartex" xmlns:cx8="http://schemas.microsoft.com/office/drawing/2016/5/14/chartex" xmlns:mc="http://schemas.openxmlformats.org/markup-compatibility/2006" xmlns:aink="http://schemas.microsoft.com/office/drawing/2016/ink" xmlns:am3d="http://schemas.microsoft.com/office/drawing/2017/model3d" xmlns:o="urn:schemas-microsoft-com:office:office" xmlns:r="http://schemas.openxmlformats.org/officeDocument/2006/relationships" xmlns:m="http://schemas.openxmlformats.org/officeDocument/2006/math" xmlns:v="urn:schemas-microsoft-com:vml" xmlns:wp14="http://schemas.microsoft.com/office/word/2010/wordprocessingDrawing" xmlns:wp="http://schemas.openxmlformats.org/drawingml/2006/wordprocessingDrawing" xmlns:w10="urn:schemas-microsoft-com:office:word" xmlns:w="http://schemas.openxmlformats.org/wordprocessingml/2006/main" xmlns:w14="http://schemas.microsoft.com/office/word/2010/wordml" xmlns:w15="http://schemas.microsoft.com/office/word/2012/wordml" xmlns:w16cid="http://schemas.microsoft.com/office/word/2016/wordml/cid" xmlns:w16se="http://schemas.microsoft.com/office/word/2015/wordml/symex" xmlns:wpg="http://schemas.microsoft.com/office/word/2010/wordprocessingGroup" xmlns:wpi="http://schemas.microsoft.com/office/word/2010/wordprocessingInk" xmlns:wne="http://schemas.microsoft.com/office/word/2006/wordml" xmlns:wps="http://schemas.microsoft.com/office/word/2010/wordprocessingShape" mc:Ignorable="w14 w15 w16se w16cid wp14">
+<w:footnotes xmlns:wpc="http://schemas.microsoft.com/office/word/2010/wordprocessingCanvas" xmlns:mo="http://schemas.microsoft.com/office/mac/office/2008/main" xmlns:mc="http://schemas.openxmlformats.org/markup-compatibility/2006" xmlns:mv="urn:schemas-microsoft-com:mac:vml" xmlns:o="urn:schemas-microsoft-com:office:office" xmlns:r="http://schemas.openxmlformats.org/officeDocument/2006/relationships" xmlns:m="http://schemas.openxmlformats.org/officeDocument/2006/math" xmlns:v="urn:schemas-microsoft-com:vml" xmlns:wp14="http://schemas.microsoft.com/office/word/2010/wordprocessingDrawing" xmlns:wp="http://schemas.openxmlformats.org/drawingml/2006/wordprocessingDrawing" xmlns:w10="urn:schemas-microsoft-com:office:word" xmlns:w="http://schemas.openxmlformats.org/wordprocessingml/2006/main" xmlns:w14="http://schemas.microsoft.com/office/word/2010/wordml" xmlns:w15="http://schemas.microsoft.com/office/word/2012/wordml" xmlns:wpg="http://schemas.microsoft.com/office/word/2010/wordprocessingGroup" xmlns:wpi="http://schemas.microsoft.com/office/word/2010/wordprocessingInk" xmlns:wne="http://schemas.microsoft.com/office/word/2006/wordml" xmlns:wps="http://schemas.microsoft.com/office/word/2010/wordprocessingShape" mc:Ignorable="w14 w15 wp14">
   <w:footnote w:type="separator" w:id="-1">
     <w:p>
       <w:pPr>
@@ -7677,8 +8375,8 @@
 </file>
 
 <file path=word/numbering.xml><?xml version="1.0" encoding="utf-8"?>
-<w:numbering xmlns:wpc="http://schemas.microsoft.com/office/word/2010/wordprocessingCanvas" xmlns:cx="http://schemas.microsoft.com/office/drawing/2014/chartex" xmlns:cx1="http://schemas.microsoft.com/office/drawing/2015/9/8/chartex" xmlns:cx2="http://schemas.microsoft.com/office/drawing/2015/10/21/chartex" xmlns:cx3="http://schemas.microsoft.com/office/drawing/2016/5/9/chartex" xmlns:cx4="http://schemas.microsoft.com/office/drawing/2016/5/10/chartex" xmlns:cx5="http://schemas.microsoft.com/office/drawing/2016/5/11/chartex" xmlns:cx6="http://schemas.microsoft.com/office/drawing/2016/5/12/chartex" xmlns:cx7="http://schemas.microsoft.com/office/drawing/2016/5/13/chartex" xmlns:cx8="http://schemas.microsoft.com/office/drawing/2016/5/14/chartex" xmlns:mc="http://schemas.openxmlformats.org/markup-compatibility/2006" xmlns:aink="http://schemas.microsoft.com/office/drawing/2016/ink" xmlns:am3d="http://schemas.microsoft.com/office/drawing/2017/model3d" xmlns:o="urn:schemas-microsoft-com:office:office" xmlns:r="http://schemas.openxmlformats.org/officeDocument/2006/relationships" xmlns:m="http://schemas.openxmlformats.org/officeDocument/2006/math" xmlns:v="urn:schemas-microsoft-com:vml" xmlns:wp14="http://schemas.microsoft.com/office/word/2010/wordprocessingDrawing" xmlns:wp="http://schemas.openxmlformats.org/drawingml/2006/wordprocessingDrawing" xmlns:w10="urn:schemas-microsoft-com:office:word" xmlns:w="http://schemas.openxmlformats.org/wordprocessingml/2006/main" xmlns:w14="http://schemas.microsoft.com/office/word/2010/wordml" xmlns:w15="http://schemas.microsoft.com/office/word/2012/wordml" xmlns:w16cid="http://schemas.microsoft.com/office/word/2016/wordml/cid" xmlns:w16se="http://schemas.microsoft.com/office/word/2015/wordml/symex" xmlns:wpg="http://schemas.microsoft.com/office/word/2010/wordprocessingGroup" xmlns:wpi="http://schemas.microsoft.com/office/word/2010/wordprocessingInk" xmlns:wne="http://schemas.microsoft.com/office/word/2006/wordml" xmlns:wps="http://schemas.microsoft.com/office/word/2010/wordprocessingShape" mc:Ignorable="w14 w15 w16se w16cid wp14">
-  <w:abstractNum w:abstractNumId="0" w15:restartNumberingAfterBreak="0">
+<w:numbering xmlns:wpc="http://schemas.microsoft.com/office/word/2010/wordprocessingCanvas" xmlns:mo="http://schemas.microsoft.com/office/mac/office/2008/main" xmlns:mc="http://schemas.openxmlformats.org/markup-compatibility/2006" xmlns:mv="urn:schemas-microsoft-com:mac:vml" xmlns:o="urn:schemas-microsoft-com:office:office" xmlns:r="http://schemas.openxmlformats.org/officeDocument/2006/relationships" xmlns:m="http://schemas.openxmlformats.org/officeDocument/2006/math" xmlns:v="urn:schemas-microsoft-com:vml" xmlns:wp14="http://schemas.microsoft.com/office/word/2010/wordprocessingDrawing" xmlns:wp="http://schemas.openxmlformats.org/drawingml/2006/wordprocessingDrawing" xmlns:w10="urn:schemas-microsoft-com:office:word" xmlns:w="http://schemas.openxmlformats.org/wordprocessingml/2006/main" xmlns:w14="http://schemas.microsoft.com/office/word/2010/wordml" xmlns:w15="http://schemas.microsoft.com/office/word/2012/wordml" xmlns:wpg="http://schemas.microsoft.com/office/word/2010/wordprocessingGroup" xmlns:wpi="http://schemas.microsoft.com/office/word/2010/wordprocessingInk" xmlns:wne="http://schemas.microsoft.com/office/word/2006/wordml" xmlns:wps="http://schemas.microsoft.com/office/word/2010/wordprocessingShape" mc:Ignorable="w14 w15 wp14">
+  <w:abstractNum w:abstractNumId="0">
     <w:nsid w:val="00000001"/>
     <w:multiLevelType w:val="hybridMultilevel"/>
     <w:tmpl w:val="AE326544"/>
@@ -7735,7 +8433,7 @@
       <w:lvlJc w:val="left"/>
     </w:lvl>
   </w:abstractNum>
-  <w:abstractNum w:abstractNumId="1" w15:restartNumberingAfterBreak="0">
+  <w:abstractNum w:abstractNumId="1">
     <w:nsid w:val="00000002"/>
     <w:multiLevelType w:val="hybridMultilevel"/>
     <w:tmpl w:val="60AC109C"/>
@@ -7792,7 +8490,7 @@
       <w:lvlJc w:val="left"/>
     </w:lvl>
   </w:abstractNum>
-  <w:abstractNum w:abstractNumId="2" w15:restartNumberingAfterBreak="0">
+  <w:abstractNum w:abstractNumId="2">
     <w:nsid w:val="087073F2"/>
     <w:multiLevelType w:val="hybridMultilevel"/>
     <w:tmpl w:val="7054E46A"/>
@@ -7905,7 +8603,7 @@
       </w:rPr>
     </w:lvl>
   </w:abstractNum>
-  <w:abstractNum w:abstractNumId="3" w15:restartNumberingAfterBreak="0">
+  <w:abstractNum w:abstractNumId="3">
     <w:nsid w:val="08F42C5B"/>
     <w:multiLevelType w:val="hybridMultilevel"/>
     <w:tmpl w:val="7D34A86C"/>
@@ -7994,7 +8692,7 @@
       </w:pPr>
     </w:lvl>
   </w:abstractNum>
-  <w:abstractNum w:abstractNumId="4" w15:restartNumberingAfterBreak="0">
+  <w:abstractNum w:abstractNumId="4">
     <w:nsid w:val="0AAB6195"/>
     <w:multiLevelType w:val="hybridMultilevel"/>
     <w:tmpl w:val="11A2EAA0"/>
@@ -8107,7 +8805,7 @@
       </w:rPr>
     </w:lvl>
   </w:abstractNum>
-  <w:abstractNum w:abstractNumId="5" w15:restartNumberingAfterBreak="0">
+  <w:abstractNum w:abstractNumId="5">
     <w:nsid w:val="0AE659E8"/>
     <w:multiLevelType w:val="multilevel"/>
     <w:tmpl w:val="E4D2C8A0"/>
@@ -8220,7 +8918,7 @@
       </w:rPr>
     </w:lvl>
   </w:abstractNum>
-  <w:abstractNum w:abstractNumId="6" w15:restartNumberingAfterBreak="0">
+  <w:abstractNum w:abstractNumId="6">
     <w:nsid w:val="0C1003C2"/>
     <w:multiLevelType w:val="hybridMultilevel"/>
     <w:tmpl w:val="BF781652"/>
@@ -8333,7 +9031,7 @@
       </w:rPr>
     </w:lvl>
   </w:abstractNum>
-  <w:abstractNum w:abstractNumId="7" w15:restartNumberingAfterBreak="0">
+  <w:abstractNum w:abstractNumId="7">
     <w:nsid w:val="19615E64"/>
     <w:multiLevelType w:val="hybridMultilevel"/>
     <w:tmpl w:val="D1C89A22"/>
@@ -8446,7 +9144,7 @@
       </w:rPr>
     </w:lvl>
   </w:abstractNum>
-  <w:abstractNum w:abstractNumId="8" w15:restartNumberingAfterBreak="0">
+  <w:abstractNum w:abstractNumId="8">
     <w:nsid w:val="2EA536DD"/>
     <w:multiLevelType w:val="hybridMultilevel"/>
     <w:tmpl w:val="1FF20128"/>
@@ -8535,7 +9233,7 @@
       </w:pPr>
     </w:lvl>
   </w:abstractNum>
-  <w:abstractNum w:abstractNumId="9" w15:restartNumberingAfterBreak="0">
+  <w:abstractNum w:abstractNumId="9">
     <w:nsid w:val="356C1E90"/>
     <w:multiLevelType w:val="hybridMultilevel"/>
     <w:tmpl w:val="C2222348"/>
@@ -8624,7 +9322,7 @@
       </w:pPr>
     </w:lvl>
   </w:abstractNum>
-  <w:abstractNum w:abstractNumId="10" w15:restartNumberingAfterBreak="0">
+  <w:abstractNum w:abstractNumId="10">
     <w:nsid w:val="3A587A19"/>
     <w:multiLevelType w:val="multilevel"/>
     <w:tmpl w:val="3F62E930"/>
@@ -8745,7 +9443,7 @@
       </w:rPr>
     </w:lvl>
   </w:abstractNum>
-  <w:abstractNum w:abstractNumId="11" w15:restartNumberingAfterBreak="0">
+  <w:abstractNum w:abstractNumId="11">
     <w:nsid w:val="3ED53850"/>
     <w:multiLevelType w:val="hybridMultilevel"/>
     <w:tmpl w:val="890637BA"/>
@@ -8834,7 +9532,7 @@
       </w:pPr>
     </w:lvl>
   </w:abstractNum>
-  <w:abstractNum w:abstractNumId="12" w15:restartNumberingAfterBreak="0">
+  <w:abstractNum w:abstractNumId="12">
     <w:nsid w:val="3F5D25EB"/>
     <w:multiLevelType w:val="hybridMultilevel"/>
     <w:tmpl w:val="72605044"/>
@@ -8923,7 +9621,7 @@
       </w:pPr>
     </w:lvl>
   </w:abstractNum>
-  <w:abstractNum w:abstractNumId="13" w15:restartNumberingAfterBreak="0">
+  <w:abstractNum w:abstractNumId="13">
     <w:nsid w:val="48EC3A8F"/>
     <w:multiLevelType w:val="hybridMultilevel"/>
     <w:tmpl w:val="A1CCA0F0"/>
@@ -9036,7 +9734,7 @@
       </w:rPr>
     </w:lvl>
   </w:abstractNum>
-  <w:abstractNum w:abstractNumId="14" w15:restartNumberingAfterBreak="0">
+  <w:abstractNum w:abstractNumId="14">
     <w:nsid w:val="5A7F73FA"/>
     <w:multiLevelType w:val="hybridMultilevel"/>
     <w:tmpl w:val="A788AE82"/>
@@ -9125,7 +9823,7 @@
       </w:pPr>
     </w:lvl>
   </w:abstractNum>
-  <w:abstractNum w:abstractNumId="15" w15:restartNumberingAfterBreak="0">
+  <w:abstractNum w:abstractNumId="15">
     <w:nsid w:val="5A8278E5"/>
     <w:multiLevelType w:val="hybridMultilevel"/>
     <w:tmpl w:val="F7122EDE"/>
@@ -9214,7 +9912,7 @@
       </w:pPr>
     </w:lvl>
   </w:abstractNum>
-  <w:abstractNum w:abstractNumId="16" w15:restartNumberingAfterBreak="0">
+  <w:abstractNum w:abstractNumId="16">
     <w:nsid w:val="5D9F5F74"/>
     <w:multiLevelType w:val="hybridMultilevel"/>
     <w:tmpl w:val="DBA630CE"/>
@@ -9303,7 +10001,7 @@
       </w:pPr>
     </w:lvl>
   </w:abstractNum>
-  <w:abstractNum w:abstractNumId="17" w15:restartNumberingAfterBreak="0">
+  <w:abstractNum w:abstractNumId="17">
     <w:nsid w:val="62C862A1"/>
     <w:multiLevelType w:val="hybridMultilevel"/>
     <w:tmpl w:val="EFECB998"/>
@@ -9392,7 +10090,7 @@
       </w:pPr>
     </w:lvl>
   </w:abstractNum>
-  <w:abstractNum w:abstractNumId="18" w15:restartNumberingAfterBreak="0">
+  <w:abstractNum w:abstractNumId="18">
     <w:nsid w:val="706E7178"/>
     <w:multiLevelType w:val="hybridMultilevel"/>
     <w:tmpl w:val="BAB09CF6"/>
@@ -9505,7 +10203,7 @@
       </w:rPr>
     </w:lvl>
   </w:abstractNum>
-  <w:abstractNum w:abstractNumId="19" w15:restartNumberingAfterBreak="0">
+  <w:abstractNum w:abstractNumId="19">
     <w:nsid w:val="7B511E8B"/>
     <w:multiLevelType w:val="hybridMultilevel"/>
     <w:tmpl w:val="8108A37C"/>
@@ -9594,7 +10292,7 @@
       </w:pPr>
     </w:lvl>
   </w:abstractNum>
-  <w:abstractNum w:abstractNumId="20" w15:restartNumberingAfterBreak="0">
+  <w:abstractNum w:abstractNumId="20">
     <w:nsid w:val="7D8244EB"/>
     <w:multiLevelType w:val="hybridMultilevel"/>
     <w:tmpl w:val="FFA8753A"/>
@@ -9750,7 +10448,7 @@
 </file>
 
 <file path=word/people.xml><?xml version="1.0" encoding="utf-8"?>
-<w15:people xmlns:wpc="http://schemas.microsoft.com/office/word/2010/wordprocessingCanvas" xmlns:cx="http://schemas.microsoft.com/office/drawing/2014/chartex" xmlns:cx1="http://schemas.microsoft.com/office/drawing/2015/9/8/chartex" xmlns:cx2="http://schemas.microsoft.com/office/drawing/2015/10/21/chartex" xmlns:cx3="http://schemas.microsoft.com/office/drawing/2016/5/9/chartex" xmlns:cx4="http://schemas.microsoft.com/office/drawing/2016/5/10/chartex" xmlns:cx5="http://schemas.microsoft.com/office/drawing/2016/5/11/chartex" xmlns:cx6="http://schemas.microsoft.com/office/drawing/2016/5/12/chartex" xmlns:cx7="http://schemas.microsoft.com/office/drawing/2016/5/13/chartex" xmlns:cx8="http://schemas.microsoft.com/office/drawing/2016/5/14/chartex" xmlns:mc="http://schemas.openxmlformats.org/markup-compatibility/2006" xmlns:aink="http://schemas.microsoft.com/office/drawing/2016/ink" xmlns:am3d="http://schemas.microsoft.com/office/drawing/2017/model3d" xmlns:o="urn:schemas-microsoft-com:office:office" xmlns:r="http://schemas.openxmlformats.org/officeDocument/2006/relationships" xmlns:m="http://schemas.openxmlformats.org/officeDocument/2006/math" xmlns:v="urn:schemas-microsoft-com:vml" xmlns:wp14="http://schemas.microsoft.com/office/word/2010/wordprocessingDrawing" xmlns:wp="http://schemas.openxmlformats.org/drawingml/2006/wordprocessingDrawing" xmlns:w10="urn:schemas-microsoft-com:office:word" xmlns:w="http://schemas.openxmlformats.org/wordprocessingml/2006/main" xmlns:w14="http://schemas.microsoft.com/office/word/2010/wordml" xmlns:w15="http://schemas.microsoft.com/office/word/2012/wordml" xmlns:w16cid="http://schemas.microsoft.com/office/word/2016/wordml/cid" xmlns:w16se="http://schemas.microsoft.com/office/word/2015/wordml/symex" xmlns:wpg="http://schemas.microsoft.com/office/word/2010/wordprocessingGroup" xmlns:wpi="http://schemas.microsoft.com/office/word/2010/wordprocessingInk" xmlns:wne="http://schemas.microsoft.com/office/word/2006/wordml" xmlns:wps="http://schemas.microsoft.com/office/word/2010/wordprocessingShape" mc:Ignorable="w14 w15 w16se w16cid wp14">
+<w15:people xmlns:wpc="http://schemas.microsoft.com/office/word/2010/wordprocessingCanvas" xmlns:mo="http://schemas.microsoft.com/office/mac/office/2008/main" xmlns:mc="http://schemas.openxmlformats.org/markup-compatibility/2006" xmlns:mv="urn:schemas-microsoft-com:mac:vml" xmlns:o="urn:schemas-microsoft-com:office:office" xmlns:r="http://schemas.openxmlformats.org/officeDocument/2006/relationships" xmlns:m="http://schemas.openxmlformats.org/officeDocument/2006/math" xmlns:v="urn:schemas-microsoft-com:vml" xmlns:wp14="http://schemas.microsoft.com/office/word/2010/wordprocessingDrawing" xmlns:wp="http://schemas.openxmlformats.org/drawingml/2006/wordprocessingDrawing" xmlns:w10="urn:schemas-microsoft-com:office:word" xmlns:w="http://schemas.openxmlformats.org/wordprocessingml/2006/main" xmlns:w14="http://schemas.microsoft.com/office/word/2010/wordml" xmlns:w15="http://schemas.microsoft.com/office/word/2012/wordml" xmlns:wpg="http://schemas.microsoft.com/office/word/2010/wordprocessingGroup" xmlns:wpi="http://schemas.microsoft.com/office/word/2010/wordprocessingInk" xmlns:wne="http://schemas.microsoft.com/office/word/2006/wordml" xmlns:wps="http://schemas.microsoft.com/office/word/2010/wordprocessingShape" mc:Ignorable="w14 w15 wp14">
   <w15:person w15:author="Plamen Pasliev">
     <w15:presenceInfo w15:providerId="None" w15:userId="Plamen Pasliev"/>
   </w15:person>
@@ -9758,7 +10456,7 @@
 </file>
 
 <file path=word/styles.xml><?xml version="1.0" encoding="utf-8"?>
-<w:styles xmlns:mc="http://schemas.openxmlformats.org/markup-compatibility/2006" xmlns:r="http://schemas.openxmlformats.org/officeDocument/2006/relationships" xmlns:w="http://schemas.openxmlformats.org/wordprocessingml/2006/main" xmlns:w14="http://schemas.microsoft.com/office/word/2010/wordml" xmlns:w15="http://schemas.microsoft.com/office/word/2012/wordml" xmlns:w16cid="http://schemas.microsoft.com/office/word/2016/wordml/cid" xmlns:w16se="http://schemas.microsoft.com/office/word/2015/wordml/symex" mc:Ignorable="w14 w15 w16se w16cid">
+<w:styles xmlns:mc="http://schemas.openxmlformats.org/markup-compatibility/2006" xmlns:r="http://schemas.openxmlformats.org/officeDocument/2006/relationships" xmlns:w="http://schemas.openxmlformats.org/wordprocessingml/2006/main" xmlns:w14="http://schemas.microsoft.com/office/word/2010/wordml" xmlns:w15="http://schemas.microsoft.com/office/word/2012/wordml" mc:Ignorable="w14 w15">
   <w:docDefaults>
     <w:rPrDefault>
       <w:rPr>
@@ -9772,7 +10470,7 @@
       </w:pPr>
     </w:pPrDefault>
   </w:docDefaults>
-  <w:latentStyles w:defLockedState="0" w:defUIPriority="99" w:defSemiHidden="0" w:defUnhideWhenUsed="0" w:defQFormat="0" w:count="375">
+  <w:latentStyles w:defLockedState="0" w:defUIPriority="99" w:defSemiHidden="0" w:defUnhideWhenUsed="0" w:defQFormat="0" w:count="382">
     <w:lsdException w:name="Normal" w:uiPriority="0" w:qFormat="1"/>
     <w:lsdException w:name="heading 1" w:uiPriority="9" w:qFormat="1"/>
     <w:lsdException w:name="heading 2" w:semiHidden="1" w:uiPriority="9" w:unhideWhenUsed="1" w:qFormat="1"/>
@@ -10147,16 +10845,16 @@
     <w:lsdException w:name="Mention" w:semiHidden="1" w:unhideWhenUsed="1"/>
     <w:lsdException w:name="Smart Hyperlink" w:semiHidden="1" w:unhideWhenUsed="1"/>
   </w:latentStyles>
-  <w:style w:type="paragraph" w:default="1" w:styleId="a">
+  <w:style w:type="paragraph" w:default="1" w:styleId="Normal">
     <w:name w:val="Normal"/>
     <w:qFormat/>
     <w:rsid w:val="00D62138"/>
   </w:style>
-  <w:style w:type="paragraph" w:styleId="1">
+  <w:style w:type="paragraph" w:styleId="Ttulo1">
     <w:name w:val="heading 1"/>
-    <w:basedOn w:val="a"/>
-    <w:next w:val="a"/>
-    <w:link w:val="10"/>
+    <w:basedOn w:val="Normal"/>
+    <w:next w:val="Normal"/>
+    <w:link w:val="Ttulo1Car"/>
     <w:uiPriority w:val="9"/>
     <w:qFormat/>
     <w:rsid w:val="00D62138"/>
@@ -10179,11 +10877,11 @@
       <w:szCs w:val="22"/>
     </w:rPr>
   </w:style>
-  <w:style w:type="paragraph" w:styleId="2">
+  <w:style w:type="paragraph" w:styleId="Ttulo2">
     <w:name w:val="heading 2"/>
-    <w:basedOn w:val="a"/>
-    <w:next w:val="a"/>
-    <w:link w:val="20"/>
+    <w:basedOn w:val="Normal"/>
+    <w:next w:val="Normal"/>
+    <w:link w:val="Ttulo2Car"/>
     <w:uiPriority w:val="9"/>
     <w:unhideWhenUsed/>
     <w:qFormat/>
@@ -10204,11 +10902,11 @@
       <w:spacing w:val="15"/>
     </w:rPr>
   </w:style>
-  <w:style w:type="paragraph" w:styleId="3">
+  <w:style w:type="paragraph" w:styleId="Ttulo3">
     <w:name w:val="heading 3"/>
-    <w:basedOn w:val="a"/>
-    <w:next w:val="a"/>
-    <w:link w:val="30"/>
+    <w:basedOn w:val="Normal"/>
+    <w:next w:val="Normal"/>
+    <w:link w:val="Ttulo3Car"/>
     <w:uiPriority w:val="9"/>
     <w:unhideWhenUsed/>
     <w:qFormat/>
@@ -10226,11 +10924,11 @@
       <w:spacing w:val="15"/>
     </w:rPr>
   </w:style>
-  <w:style w:type="paragraph" w:styleId="4">
+  <w:style w:type="paragraph" w:styleId="Ttulo4">
     <w:name w:val="heading 4"/>
-    <w:basedOn w:val="a"/>
-    <w:next w:val="a"/>
-    <w:link w:val="40"/>
+    <w:basedOn w:val="Normal"/>
+    <w:next w:val="Normal"/>
+    <w:link w:val="Ttulo4Car"/>
     <w:uiPriority w:val="9"/>
     <w:semiHidden/>
     <w:unhideWhenUsed/>
@@ -10249,11 +10947,11 @@
       <w:spacing w:val="10"/>
     </w:rPr>
   </w:style>
-  <w:style w:type="paragraph" w:styleId="5">
+  <w:style w:type="paragraph" w:styleId="Ttulo5">
     <w:name w:val="heading 5"/>
-    <w:basedOn w:val="a"/>
-    <w:next w:val="a"/>
-    <w:link w:val="50"/>
+    <w:basedOn w:val="Normal"/>
+    <w:next w:val="Normal"/>
+    <w:link w:val="Ttulo5Car"/>
     <w:uiPriority w:val="9"/>
     <w:semiHidden/>
     <w:unhideWhenUsed/>
@@ -10272,11 +10970,11 @@
       <w:spacing w:val="10"/>
     </w:rPr>
   </w:style>
-  <w:style w:type="paragraph" w:styleId="6">
+  <w:style w:type="paragraph" w:styleId="Ttulo6">
     <w:name w:val="heading 6"/>
-    <w:basedOn w:val="a"/>
-    <w:next w:val="a"/>
-    <w:link w:val="60"/>
+    <w:basedOn w:val="Normal"/>
+    <w:next w:val="Normal"/>
+    <w:link w:val="Ttulo6Car"/>
     <w:uiPriority w:val="9"/>
     <w:semiHidden/>
     <w:unhideWhenUsed/>
@@ -10295,11 +10993,11 @@
       <w:spacing w:val="10"/>
     </w:rPr>
   </w:style>
-  <w:style w:type="paragraph" w:styleId="7">
+  <w:style w:type="paragraph" w:styleId="Ttulo7">
     <w:name w:val="heading 7"/>
-    <w:basedOn w:val="a"/>
-    <w:next w:val="a"/>
-    <w:link w:val="70"/>
+    <w:basedOn w:val="Normal"/>
+    <w:next w:val="Normal"/>
+    <w:link w:val="Ttulo7Car"/>
     <w:uiPriority w:val="9"/>
     <w:semiHidden/>
     <w:unhideWhenUsed/>
@@ -10315,11 +11013,11 @@
       <w:spacing w:val="10"/>
     </w:rPr>
   </w:style>
-  <w:style w:type="paragraph" w:styleId="8">
+  <w:style w:type="paragraph" w:styleId="Ttulo8">
     <w:name w:val="heading 8"/>
-    <w:basedOn w:val="a"/>
-    <w:next w:val="a"/>
-    <w:link w:val="80"/>
+    <w:basedOn w:val="Normal"/>
+    <w:next w:val="Normal"/>
+    <w:link w:val="Ttulo8Car"/>
     <w:uiPriority w:val="9"/>
     <w:semiHidden/>
     <w:unhideWhenUsed/>
@@ -10336,11 +11034,11 @@
       <w:szCs w:val="18"/>
     </w:rPr>
   </w:style>
-  <w:style w:type="paragraph" w:styleId="9">
+  <w:style w:type="paragraph" w:styleId="Ttulo9">
     <w:name w:val="heading 9"/>
-    <w:basedOn w:val="a"/>
-    <w:next w:val="a"/>
-    <w:link w:val="90"/>
+    <w:basedOn w:val="Normal"/>
+    <w:next w:val="Normal"/>
+    <w:link w:val="Ttulo9Car"/>
     <w:uiPriority w:val="9"/>
     <w:semiHidden/>
     <w:unhideWhenUsed/>
@@ -10359,13 +11057,13 @@
       <w:szCs w:val="18"/>
     </w:rPr>
   </w:style>
-  <w:style w:type="character" w:default="1" w:styleId="a0">
+  <w:style w:type="character" w:default="1" w:styleId="Fuentedeprrafopredeter">
     <w:name w:val="Default Paragraph Font"/>
     <w:uiPriority w:val="1"/>
     <w:semiHidden/>
     <w:unhideWhenUsed/>
   </w:style>
-  <w:style w:type="table" w:default="1" w:styleId="a1">
+  <w:style w:type="table" w:default="1" w:styleId="Tablanormal">
     <w:name w:val="Normal Table"/>
     <w:uiPriority w:val="99"/>
     <w:semiHidden/>
@@ -10380,15 +11078,15 @@
       </w:tblCellMar>
     </w:tblPr>
   </w:style>
-  <w:style w:type="numbering" w:default="1" w:styleId="a2">
+  <w:style w:type="numbering" w:default="1" w:styleId="Sinlista">
     <w:name w:val="No List"/>
     <w:uiPriority w:val="99"/>
     <w:semiHidden/>
     <w:unhideWhenUsed/>
   </w:style>
-  <w:style w:type="paragraph" w:styleId="a3">
+  <w:style w:type="paragraph" w:styleId="Prrafodelista">
     <w:name w:val="List Paragraph"/>
-    <w:basedOn w:val="a"/>
+    <w:basedOn w:val="Normal"/>
     <w:uiPriority w:val="34"/>
     <w:qFormat/>
     <w:rsid w:val="00E95A05"/>
@@ -10397,9 +11095,9 @@
       <w:contextualSpacing/>
     </w:pPr>
   </w:style>
-  <w:style w:type="character" w:styleId="a4">
+  <w:style w:type="character" w:styleId="Refdecomentario">
     <w:name w:val="annotation reference"/>
-    <w:basedOn w:val="a0"/>
+    <w:basedOn w:val="Fuentedeprrafopredeter"/>
     <w:uiPriority w:val="99"/>
     <w:semiHidden/>
     <w:unhideWhenUsed/>
@@ -10409,18 +11107,18 @@
       <w:szCs w:val="16"/>
     </w:rPr>
   </w:style>
-  <w:style w:type="paragraph" w:styleId="a5">
+  <w:style w:type="paragraph" w:styleId="Textocomentario">
     <w:name w:val="annotation text"/>
-    <w:basedOn w:val="a"/>
-    <w:link w:val="a6"/>
+    <w:basedOn w:val="Normal"/>
+    <w:link w:val="TextocomentarioCar"/>
     <w:uiPriority w:val="99"/>
     <w:unhideWhenUsed/>
     <w:rsid w:val="001153ED"/>
   </w:style>
-  <w:style w:type="character" w:customStyle="1" w:styleId="a6">
-    <w:name w:val="Текст на коментар Знак"/>
-    <w:basedOn w:val="a0"/>
-    <w:link w:val="a5"/>
+  <w:style w:type="character" w:customStyle="1" w:styleId="TextocomentarioCar">
+    <w:name w:val="Texto comentario Car"/>
+    <w:basedOn w:val="Fuentedeprrafopredeter"/>
+    <w:link w:val="Textocomentario"/>
     <w:uiPriority w:val="99"/>
     <w:rsid w:val="001153ED"/>
     <w:rPr>
@@ -10428,11 +11126,11 @@
       <w:szCs w:val="20"/>
     </w:rPr>
   </w:style>
-  <w:style w:type="paragraph" w:styleId="a7">
+  <w:style w:type="paragraph" w:styleId="Asuntodelcomentario">
     <w:name w:val="annotation subject"/>
-    <w:basedOn w:val="a5"/>
-    <w:next w:val="a5"/>
-    <w:link w:val="a8"/>
+    <w:basedOn w:val="Textocomentario"/>
+    <w:next w:val="Textocomentario"/>
+    <w:link w:val="AsuntodelcomentarioCar"/>
     <w:uiPriority w:val="99"/>
     <w:semiHidden/>
     <w:unhideWhenUsed/>
@@ -10442,10 +11140,10 @@
       <w:bCs/>
     </w:rPr>
   </w:style>
-  <w:style w:type="character" w:customStyle="1" w:styleId="a8">
-    <w:name w:val="Предмет на коментар Знак"/>
-    <w:basedOn w:val="a6"/>
-    <w:link w:val="a7"/>
+  <w:style w:type="character" w:customStyle="1" w:styleId="AsuntodelcomentarioCar">
+    <w:name w:val="Asunto del comentario Car"/>
+    <w:basedOn w:val="TextocomentarioCar"/>
+    <w:link w:val="Asuntodelcomentario"/>
     <w:uiPriority w:val="99"/>
     <w:semiHidden/>
     <w:rsid w:val="001153ED"/>
@@ -10456,10 +11154,10 @@
       <w:szCs w:val="20"/>
     </w:rPr>
   </w:style>
-  <w:style w:type="paragraph" w:styleId="a9">
+  <w:style w:type="paragraph" w:styleId="Textodeglobo">
     <w:name w:val="Balloon Text"/>
-    <w:basedOn w:val="a"/>
-    <w:link w:val="aa"/>
+    <w:basedOn w:val="Normal"/>
+    <w:link w:val="TextodegloboCar"/>
     <w:uiPriority w:val="99"/>
     <w:semiHidden/>
     <w:unhideWhenUsed/>
@@ -10470,10 +11168,10 @@
       <w:szCs w:val="18"/>
     </w:rPr>
   </w:style>
-  <w:style w:type="character" w:customStyle="1" w:styleId="aa">
-    <w:name w:val="Изнесен текст Знак"/>
-    <w:basedOn w:val="a0"/>
-    <w:link w:val="a9"/>
+  <w:style w:type="character" w:customStyle="1" w:styleId="TextodegloboCar">
+    <w:name w:val="Texto de globo Car"/>
+    <w:basedOn w:val="Fuentedeprrafopredeter"/>
+    <w:link w:val="Textodeglobo"/>
     <w:uiPriority w:val="99"/>
     <w:semiHidden/>
     <w:rsid w:val="001153ED"/>
@@ -10483,10 +11181,10 @@
       <w:szCs w:val="18"/>
     </w:rPr>
   </w:style>
-  <w:style w:type="character" w:customStyle="1" w:styleId="10">
-    <w:name w:val="Заглавие 1 Знак"/>
-    <w:basedOn w:val="a0"/>
-    <w:link w:val="1"/>
+  <w:style w:type="character" w:customStyle="1" w:styleId="Ttulo1Car">
+    <w:name w:val="Título 1 Car"/>
+    <w:basedOn w:val="Fuentedeprrafopredeter"/>
+    <w:link w:val="Ttulo1"/>
     <w:uiPriority w:val="9"/>
     <w:rsid w:val="00D62138"/>
     <w:rPr>
@@ -10498,10 +11196,10 @@
       <w:shd w:val="clear" w:color="auto" w:fill="F09415" w:themeFill="accent1"/>
     </w:rPr>
   </w:style>
-  <w:style w:type="character" w:customStyle="1" w:styleId="20">
-    <w:name w:val="Заглавие 2 Знак"/>
-    <w:basedOn w:val="a0"/>
-    <w:link w:val="2"/>
+  <w:style w:type="character" w:customStyle="1" w:styleId="Ttulo2Car">
+    <w:name w:val="Título 2 Car"/>
+    <w:basedOn w:val="Fuentedeprrafopredeter"/>
+    <w:link w:val="Ttulo2"/>
     <w:uiPriority w:val="9"/>
     <w:rsid w:val="00D62138"/>
     <w:rPr>
@@ -10510,10 +11208,10 @@
       <w:shd w:val="clear" w:color="auto" w:fill="FCE9D0" w:themeFill="accent1" w:themeFillTint="33"/>
     </w:rPr>
   </w:style>
-  <w:style w:type="character" w:customStyle="1" w:styleId="30">
-    <w:name w:val="Заглавие 3 Знак"/>
-    <w:basedOn w:val="a0"/>
-    <w:link w:val="3"/>
+  <w:style w:type="character" w:customStyle="1" w:styleId="Ttulo3Car">
+    <w:name w:val="Título 3 Car"/>
+    <w:basedOn w:val="Fuentedeprrafopredeter"/>
+    <w:link w:val="Ttulo3"/>
     <w:uiPriority w:val="9"/>
     <w:rsid w:val="00D62138"/>
     <w:rPr>
@@ -10522,12 +11220,13 @@
       <w:spacing w:val="15"/>
     </w:rPr>
   </w:style>
-  <w:style w:type="table" w:styleId="ab">
+  <w:style w:type="table" w:styleId="Tablaconcuadrcula">
     <w:name w:val="Table Grid"/>
-    <w:basedOn w:val="a1"/>
+    <w:basedOn w:val="Tablanormal"/>
     <w:uiPriority w:val="39"/>
     <w:rsid w:val="00D92430"/>
     <w:tblPr>
+      <w:tblInd w:w="0" w:type="dxa"/>
       <w:tblBorders>
         <w:top w:val="single" w:sz="4" w:space="0" w:color="auto"/>
         <w:left w:val="single" w:sz="4" w:space="0" w:color="auto"/>
@@ -10536,12 +11235,18 @@
         <w:insideH w:val="single" w:sz="4" w:space="0" w:color="auto"/>
         <w:insideV w:val="single" w:sz="4" w:space="0" w:color="auto"/>
       </w:tblBorders>
+      <w:tblCellMar>
+        <w:top w:w="0" w:type="dxa"/>
+        <w:left w:w="108" w:type="dxa"/>
+        <w:bottom w:w="0" w:type="dxa"/>
+        <w:right w:w="108" w:type="dxa"/>
+      </w:tblCellMar>
     </w:tblPr>
   </w:style>
-  <w:style w:type="paragraph" w:styleId="ac">
+  <w:style w:type="paragraph" w:styleId="TtulodeTDC">
     <w:name w:val="TOC Heading"/>
-    <w:basedOn w:val="1"/>
-    <w:next w:val="a"/>
+    <w:basedOn w:val="Ttulo1"/>
+    <w:next w:val="Normal"/>
     <w:uiPriority w:val="39"/>
     <w:unhideWhenUsed/>
     <w:qFormat/>
@@ -10550,10 +11255,10 @@
       <w:outlineLvl w:val="9"/>
     </w:pPr>
   </w:style>
-  <w:style w:type="paragraph" w:styleId="11">
+  <w:style w:type="paragraph" w:styleId="TDC1">
     <w:name w:val="toc 1"/>
-    <w:basedOn w:val="a"/>
-    <w:next w:val="a"/>
+    <w:basedOn w:val="Normal"/>
+    <w:next w:val="Normal"/>
     <w:autoRedefine/>
     <w:uiPriority w:val="39"/>
     <w:unhideWhenUsed/>
@@ -10562,10 +11267,10 @@
       <w:spacing w:after="100"/>
     </w:pPr>
   </w:style>
-  <w:style w:type="paragraph" w:styleId="21">
+  <w:style w:type="paragraph" w:styleId="TDC2">
     <w:name w:val="toc 2"/>
-    <w:basedOn w:val="a"/>
-    <w:next w:val="a"/>
+    <w:basedOn w:val="Normal"/>
+    <w:next w:val="Normal"/>
     <w:autoRedefine/>
     <w:uiPriority w:val="39"/>
     <w:unhideWhenUsed/>
@@ -10575,10 +11280,10 @@
       <w:ind w:left="240"/>
     </w:pPr>
   </w:style>
-  <w:style w:type="paragraph" w:styleId="31">
+  <w:style w:type="paragraph" w:styleId="TDC3">
     <w:name w:val="toc 3"/>
-    <w:basedOn w:val="a"/>
-    <w:next w:val="a"/>
+    <w:basedOn w:val="Normal"/>
+    <w:next w:val="Normal"/>
     <w:autoRedefine/>
     <w:uiPriority w:val="39"/>
     <w:unhideWhenUsed/>
@@ -10588,9 +11293,9 @@
       <w:ind w:left="480"/>
     </w:pPr>
   </w:style>
-  <w:style w:type="character" w:styleId="ad">
+  <w:style w:type="character" w:styleId="Hipervnculo">
     <w:name w:val="Hyperlink"/>
-    <w:basedOn w:val="a0"/>
+    <w:basedOn w:val="Fuentedeprrafopredeter"/>
     <w:uiPriority w:val="99"/>
     <w:unhideWhenUsed/>
     <w:rsid w:val="00D92430"/>
@@ -10599,10 +11304,10 @@
       <w:u w:val="single"/>
     </w:rPr>
   </w:style>
-  <w:style w:type="character" w:customStyle="1" w:styleId="40">
-    <w:name w:val="Заглавие 4 Знак"/>
-    <w:basedOn w:val="a0"/>
-    <w:link w:val="4"/>
+  <w:style w:type="character" w:customStyle="1" w:styleId="Ttulo4Car">
+    <w:name w:val="Título 4 Car"/>
+    <w:basedOn w:val="Fuentedeprrafopredeter"/>
+    <w:link w:val="Ttulo4"/>
     <w:uiPriority w:val="9"/>
     <w:semiHidden/>
     <w:rsid w:val="00D62138"/>
@@ -10612,10 +11317,10 @@
       <w:spacing w:val="10"/>
     </w:rPr>
   </w:style>
-  <w:style w:type="character" w:customStyle="1" w:styleId="50">
-    <w:name w:val="Заглавие 5 Знак"/>
-    <w:basedOn w:val="a0"/>
-    <w:link w:val="5"/>
+  <w:style w:type="character" w:customStyle="1" w:styleId="Ttulo5Car">
+    <w:name w:val="Título 5 Car"/>
+    <w:basedOn w:val="Fuentedeprrafopredeter"/>
+    <w:link w:val="Ttulo5"/>
     <w:uiPriority w:val="9"/>
     <w:semiHidden/>
     <w:rsid w:val="00D62138"/>
@@ -10625,10 +11330,10 @@
       <w:spacing w:val="10"/>
     </w:rPr>
   </w:style>
-  <w:style w:type="character" w:customStyle="1" w:styleId="60">
-    <w:name w:val="Заглавие 6 Знак"/>
-    <w:basedOn w:val="a0"/>
-    <w:link w:val="6"/>
+  <w:style w:type="character" w:customStyle="1" w:styleId="Ttulo6Car">
+    <w:name w:val="Título 6 Car"/>
+    <w:basedOn w:val="Fuentedeprrafopredeter"/>
+    <w:link w:val="Ttulo6"/>
     <w:uiPriority w:val="9"/>
     <w:semiHidden/>
     <w:rsid w:val="00D62138"/>
@@ -10638,10 +11343,10 @@
       <w:spacing w:val="10"/>
     </w:rPr>
   </w:style>
-  <w:style w:type="character" w:customStyle="1" w:styleId="70">
-    <w:name w:val="Заглавие 7 Знак"/>
-    <w:basedOn w:val="a0"/>
-    <w:link w:val="7"/>
+  <w:style w:type="character" w:customStyle="1" w:styleId="Ttulo7Car">
+    <w:name w:val="Título 7 Car"/>
+    <w:basedOn w:val="Fuentedeprrafopredeter"/>
+    <w:link w:val="Ttulo7"/>
     <w:uiPriority w:val="9"/>
     <w:semiHidden/>
     <w:rsid w:val="00D62138"/>
@@ -10651,10 +11356,10 @@
       <w:spacing w:val="10"/>
     </w:rPr>
   </w:style>
-  <w:style w:type="character" w:customStyle="1" w:styleId="80">
-    <w:name w:val="Заглавие 8 Знак"/>
-    <w:basedOn w:val="a0"/>
-    <w:link w:val="8"/>
+  <w:style w:type="character" w:customStyle="1" w:styleId="Ttulo8Car">
+    <w:name w:val="Título 8 Car"/>
+    <w:basedOn w:val="Fuentedeprrafopredeter"/>
+    <w:link w:val="Ttulo8"/>
     <w:uiPriority w:val="9"/>
     <w:semiHidden/>
     <w:rsid w:val="00D62138"/>
@@ -10665,10 +11370,10 @@
       <w:szCs w:val="18"/>
     </w:rPr>
   </w:style>
-  <w:style w:type="character" w:customStyle="1" w:styleId="90">
-    <w:name w:val="Заглавие 9 Знак"/>
-    <w:basedOn w:val="a0"/>
-    <w:link w:val="9"/>
+  <w:style w:type="character" w:customStyle="1" w:styleId="Ttulo9Car">
+    <w:name w:val="Título 9 Car"/>
+    <w:basedOn w:val="Fuentedeprrafopredeter"/>
+    <w:link w:val="Ttulo9"/>
     <w:uiPriority w:val="9"/>
     <w:semiHidden/>
     <w:rsid w:val="00D62138"/>
@@ -10681,10 +11386,10 @@
       <w:szCs w:val="18"/>
     </w:rPr>
   </w:style>
-  <w:style w:type="paragraph" w:styleId="ae">
+  <w:style w:type="paragraph" w:styleId="Descripcin">
     <w:name w:val="caption"/>
-    <w:basedOn w:val="a"/>
-    <w:next w:val="a"/>
+    <w:basedOn w:val="Normal"/>
+    <w:next w:val="Normal"/>
     <w:uiPriority w:val="35"/>
     <w:unhideWhenUsed/>
     <w:qFormat/>
@@ -10697,11 +11402,11 @@
       <w:szCs w:val="16"/>
     </w:rPr>
   </w:style>
-  <w:style w:type="paragraph" w:styleId="af">
+  <w:style w:type="paragraph" w:styleId="Puesto">
     <w:name w:val="Title"/>
-    <w:basedOn w:val="a"/>
-    <w:next w:val="a"/>
-    <w:link w:val="af0"/>
+    <w:basedOn w:val="Normal"/>
+    <w:next w:val="Normal"/>
+    <w:link w:val="PuestoCar"/>
     <w:uiPriority w:val="10"/>
     <w:qFormat/>
     <w:rsid w:val="00D62138"/>
@@ -10717,10 +11422,10 @@
       <w:szCs w:val="52"/>
     </w:rPr>
   </w:style>
-  <w:style w:type="character" w:customStyle="1" w:styleId="af0">
-    <w:name w:val="Заглавие Знак"/>
-    <w:basedOn w:val="a0"/>
-    <w:link w:val="af"/>
+  <w:style w:type="character" w:customStyle="1" w:styleId="PuestoCar">
+    <w:name w:val="Puesto Car"/>
+    <w:basedOn w:val="Fuentedeprrafopredeter"/>
+    <w:link w:val="Puesto"/>
     <w:uiPriority w:val="10"/>
     <w:rsid w:val="00D62138"/>
     <w:rPr>
@@ -10732,11 +11437,11 @@
       <w:szCs w:val="52"/>
     </w:rPr>
   </w:style>
-  <w:style w:type="paragraph" w:styleId="af1">
+  <w:style w:type="paragraph" w:styleId="Subttulo">
     <w:name w:val="Subtitle"/>
-    <w:basedOn w:val="a"/>
-    <w:next w:val="a"/>
-    <w:link w:val="af2"/>
+    <w:basedOn w:val="Normal"/>
+    <w:next w:val="Normal"/>
+    <w:link w:val="SubttuloCar"/>
     <w:uiPriority w:val="11"/>
     <w:qFormat/>
     <w:rsid w:val="00D62138"/>
@@ -10751,10 +11456,10 @@
       <w:szCs w:val="21"/>
     </w:rPr>
   </w:style>
-  <w:style w:type="character" w:customStyle="1" w:styleId="af2">
-    <w:name w:val="Подзаглавие Знак"/>
-    <w:basedOn w:val="a0"/>
-    <w:link w:val="af1"/>
+  <w:style w:type="character" w:customStyle="1" w:styleId="SubttuloCar">
+    <w:name w:val="Subtítulo Car"/>
+    <w:basedOn w:val="Fuentedeprrafopredeter"/>
+    <w:link w:val="Subttulo"/>
     <w:uiPriority w:val="11"/>
     <w:rsid w:val="00D62138"/>
     <w:rPr>
@@ -10765,7 +11470,7 @@
       <w:szCs w:val="21"/>
     </w:rPr>
   </w:style>
-  <w:style w:type="character" w:styleId="af3">
+  <w:style w:type="character" w:styleId="Textoennegrita">
     <w:name w:val="Strong"/>
     <w:uiPriority w:val="22"/>
     <w:qFormat/>
@@ -10775,7 +11480,7 @@
       <w:bCs/>
     </w:rPr>
   </w:style>
-  <w:style w:type="character" w:styleId="af4">
+  <w:style w:type="character" w:styleId="nfasis">
     <w:name w:val="Emphasis"/>
     <w:uiPriority w:val="20"/>
     <w:qFormat/>
@@ -10786,7 +11491,7 @@
       <w:spacing w:val="5"/>
     </w:rPr>
   </w:style>
-  <w:style w:type="paragraph" w:styleId="af5">
+  <w:style w:type="paragraph" w:styleId="Sinespaciado">
     <w:name w:val="No Spacing"/>
     <w:uiPriority w:val="1"/>
     <w:qFormat/>
@@ -10795,11 +11500,11 @@
       <w:spacing w:after="0" w:line="240" w:lineRule="auto"/>
     </w:pPr>
   </w:style>
-  <w:style w:type="paragraph" w:styleId="af6">
+  <w:style w:type="paragraph" w:styleId="Cita">
     <w:name w:val="Quote"/>
-    <w:basedOn w:val="a"/>
-    <w:next w:val="a"/>
-    <w:link w:val="af7"/>
+    <w:basedOn w:val="Normal"/>
+    <w:next w:val="Normal"/>
+    <w:link w:val="CitaCar"/>
     <w:uiPriority w:val="29"/>
     <w:qFormat/>
     <w:rsid w:val="00D62138"/>
@@ -10810,10 +11515,10 @@
       <w:szCs w:val="24"/>
     </w:rPr>
   </w:style>
-  <w:style w:type="character" w:customStyle="1" w:styleId="af7">
-    <w:name w:val="Цитат Знак"/>
-    <w:basedOn w:val="a0"/>
-    <w:link w:val="af6"/>
+  <w:style w:type="character" w:customStyle="1" w:styleId="CitaCar">
+    <w:name w:val="Cita Car"/>
+    <w:basedOn w:val="Fuentedeprrafopredeter"/>
+    <w:link w:val="Cita"/>
     <w:uiPriority w:val="29"/>
     <w:rsid w:val="00D62138"/>
     <w:rPr>
@@ -10823,11 +11528,11 @@
       <w:szCs w:val="24"/>
     </w:rPr>
   </w:style>
-  <w:style w:type="paragraph" w:styleId="af8">
+  <w:style w:type="paragraph" w:styleId="Citaintensa">
     <w:name w:val="Intense Quote"/>
-    <w:basedOn w:val="a"/>
-    <w:next w:val="a"/>
-    <w:link w:val="af9"/>
+    <w:basedOn w:val="Normal"/>
+    <w:next w:val="Normal"/>
+    <w:link w:val="CitaintensaCar"/>
     <w:uiPriority w:val="30"/>
     <w:qFormat/>
     <w:rsid w:val="00D62138"/>
@@ -10842,10 +11547,10 @@
       <w:szCs w:val="24"/>
     </w:rPr>
   </w:style>
-  <w:style w:type="character" w:customStyle="1" w:styleId="af9">
-    <w:name w:val="Интензивно цитиране Знак"/>
-    <w:basedOn w:val="a0"/>
-    <w:link w:val="af8"/>
+  <w:style w:type="character" w:customStyle="1" w:styleId="CitaintensaCar">
+    <w:name w:val="Cita intensa Car"/>
+    <w:basedOn w:val="Fuentedeprrafopredeter"/>
+    <w:link w:val="Citaintensa"/>
     <w:uiPriority w:val="30"/>
     <w:rsid w:val="00D62138"/>
     <w:rPr>
@@ -10854,7 +11559,7 @@
       <w:szCs w:val="24"/>
     </w:rPr>
   </w:style>
-  <w:style w:type="character" w:styleId="afa">
+  <w:style w:type="character" w:styleId="nfasissutil">
     <w:name w:val="Subtle Emphasis"/>
     <w:uiPriority w:val="19"/>
     <w:qFormat/>
@@ -10865,7 +11570,7 @@
       <w:color w:val="794908" w:themeColor="accent1" w:themeShade="7F"/>
     </w:rPr>
   </w:style>
-  <w:style w:type="character" w:styleId="afb">
+  <w:style w:type="character" w:styleId="nfasisintenso">
     <w:name w:val="Intense Emphasis"/>
     <w:uiPriority w:val="21"/>
     <w:qFormat/>
@@ -10878,7 +11583,7 @@
       <w:spacing w:val="10"/>
     </w:rPr>
   </w:style>
-  <w:style w:type="character" w:styleId="afc">
+  <w:style w:type="character" w:styleId="Referenciasutil">
     <w:name w:val="Subtle Reference"/>
     <w:uiPriority w:val="31"/>
     <w:qFormat/>
@@ -10889,7 +11594,7 @@
       <w:color w:val="F09415" w:themeColor="accent1"/>
     </w:rPr>
   </w:style>
-  <w:style w:type="character" w:styleId="afd">
+  <w:style w:type="character" w:styleId="Referenciaintensa">
     <w:name w:val="Intense Reference"/>
     <w:uiPriority w:val="32"/>
     <w:qFormat/>
@@ -10903,7 +11608,7 @@
       <w:color w:val="F09415" w:themeColor="accent1"/>
     </w:rPr>
   </w:style>
-  <w:style w:type="character" w:styleId="afe">
+  <w:style w:type="character" w:styleId="Ttulodellibro">
     <w:name w:val="Book Title"/>
     <w:uiPriority w:val="33"/>
     <w:qFormat/>
@@ -10916,10 +11621,10 @@
       <w:spacing w:val="0"/>
     </w:rPr>
   </w:style>
-  <w:style w:type="paragraph" w:styleId="aff">
+  <w:style w:type="paragraph" w:styleId="Encabezado">
     <w:name w:val="header"/>
-    <w:basedOn w:val="a"/>
-    <w:link w:val="aff0"/>
+    <w:basedOn w:val="Normal"/>
+    <w:link w:val="EncabezadoCar"/>
     <w:uiPriority w:val="99"/>
     <w:unhideWhenUsed/>
     <w:rsid w:val="007B778C"/>
@@ -10931,17 +11636,17 @@
       <w:spacing w:before="0" w:after="0" w:line="240" w:lineRule="auto"/>
     </w:pPr>
   </w:style>
-  <w:style w:type="character" w:customStyle="1" w:styleId="aff0">
-    <w:name w:val="Горен колонтитул Знак"/>
-    <w:basedOn w:val="a0"/>
-    <w:link w:val="aff"/>
+  <w:style w:type="character" w:customStyle="1" w:styleId="EncabezadoCar">
+    <w:name w:val="Encabezado Car"/>
+    <w:basedOn w:val="Fuentedeprrafopredeter"/>
+    <w:link w:val="Encabezado"/>
     <w:uiPriority w:val="99"/>
     <w:rsid w:val="007B778C"/>
   </w:style>
-  <w:style w:type="paragraph" w:styleId="aff1">
+  <w:style w:type="paragraph" w:styleId="Piedepgina">
     <w:name w:val="footer"/>
-    <w:basedOn w:val="a"/>
-    <w:link w:val="aff2"/>
+    <w:basedOn w:val="Normal"/>
+    <w:link w:val="PiedepginaCar"/>
     <w:uiPriority w:val="99"/>
     <w:unhideWhenUsed/>
     <w:rsid w:val="007B778C"/>
@@ -10953,10 +11658,10 @@
       <w:spacing w:before="0" w:after="0" w:line="240" w:lineRule="auto"/>
     </w:pPr>
   </w:style>
-  <w:style w:type="character" w:customStyle="1" w:styleId="aff2">
-    <w:name w:val="Долен колонтитул Знак"/>
-    <w:basedOn w:val="a0"/>
-    <w:link w:val="aff1"/>
+  <w:style w:type="character" w:customStyle="1" w:styleId="PiedepginaCar">
+    <w:name w:val="Pie de página Car"/>
+    <w:basedOn w:val="Fuentedeprrafopredeter"/>
+    <w:link w:val="Piedepgina"/>
     <w:uiPriority w:val="99"/>
     <w:rsid w:val="007B778C"/>
   </w:style>
@@ -11222,7 +11927,7 @@
 </file>
 
 <file path=customXml/itemProps1.xml><?xml version="1.0" encoding="utf-8"?>
-<ds:datastoreItem xmlns:ds="http://schemas.openxmlformats.org/officeDocument/2006/customXml" ds:itemID="{BBDE449C-E648-47E8-92F2-79E51AA2D216}">
+<ds:datastoreItem xmlns:ds="http://schemas.openxmlformats.org/officeDocument/2006/customXml" ds:itemID="{8C132E53-5E52-5E47-A788-B66124AD3EAE}">
   <ds:schemaRefs>
     <ds:schemaRef ds:uri="http://schemas.openxmlformats.org/officeDocument/2006/bibliography"/>
   </ds:schemaRefs>

</xml_diff>

<commit_message>
Overall changes: added content and fixed some language mistakes
</commit_message>
<xml_diff>
--- a/TravlendarDD.docx
+++ b/TravlendarDD.docx
@@ -1,6 +1,6 @@
 
 <file path=word/document.xml><?xml version="1.0" encoding="utf-8"?>
-<w:document xmlns:wpc="http://schemas.microsoft.com/office/word/2010/wordprocessingCanvas" xmlns:mo="http://schemas.microsoft.com/office/mac/office/2008/main" xmlns:mc="http://schemas.openxmlformats.org/markup-compatibility/2006" xmlns:mv="urn:schemas-microsoft-com:mac:vml" xmlns:o="urn:schemas-microsoft-com:office:office" xmlns:r="http://schemas.openxmlformats.org/officeDocument/2006/relationships" xmlns:m="http://schemas.openxmlformats.org/officeDocument/2006/math" xmlns:v="urn:schemas-microsoft-com:vml" xmlns:wp14="http://schemas.microsoft.com/office/word/2010/wordprocessingDrawing" xmlns:wp="http://schemas.openxmlformats.org/drawingml/2006/wordprocessingDrawing" xmlns:w10="urn:schemas-microsoft-com:office:word" xmlns:w="http://schemas.openxmlformats.org/wordprocessingml/2006/main" xmlns:w14="http://schemas.microsoft.com/office/word/2010/wordml" xmlns:w15="http://schemas.microsoft.com/office/word/2012/wordml" xmlns:wpg="http://schemas.microsoft.com/office/word/2010/wordprocessingGroup" xmlns:wpi="http://schemas.microsoft.com/office/word/2010/wordprocessingInk" xmlns:wne="http://schemas.microsoft.com/office/word/2006/wordml" xmlns:wps="http://schemas.microsoft.com/office/word/2010/wordprocessingShape" mc:Ignorable="w14 w15 wp14">
+<w:document xmlns:wpc="http://schemas.microsoft.com/office/word/2010/wordprocessingCanvas" xmlns:cx="http://schemas.microsoft.com/office/drawing/2014/chartex" xmlns:cx1="http://schemas.microsoft.com/office/drawing/2015/9/8/chartex" xmlns:cx2="http://schemas.microsoft.com/office/drawing/2015/10/21/chartex" xmlns:cx3="http://schemas.microsoft.com/office/drawing/2016/5/9/chartex" xmlns:cx4="http://schemas.microsoft.com/office/drawing/2016/5/10/chartex" xmlns:cx5="http://schemas.microsoft.com/office/drawing/2016/5/11/chartex" xmlns:cx6="http://schemas.microsoft.com/office/drawing/2016/5/12/chartex" xmlns:cx7="http://schemas.microsoft.com/office/drawing/2016/5/13/chartex" xmlns:cx8="http://schemas.microsoft.com/office/drawing/2016/5/14/chartex" xmlns:mc="http://schemas.openxmlformats.org/markup-compatibility/2006" xmlns:aink="http://schemas.microsoft.com/office/drawing/2016/ink" xmlns:am3d="http://schemas.microsoft.com/office/drawing/2017/model3d" xmlns:o="urn:schemas-microsoft-com:office:office" xmlns:r="http://schemas.openxmlformats.org/officeDocument/2006/relationships" xmlns:m="http://schemas.openxmlformats.org/officeDocument/2006/math" xmlns:v="urn:schemas-microsoft-com:vml" xmlns:wp14="http://schemas.microsoft.com/office/word/2010/wordprocessingDrawing" xmlns:wp="http://schemas.openxmlformats.org/drawingml/2006/wordprocessingDrawing" xmlns:w10="urn:schemas-microsoft-com:office:word" xmlns:w="http://schemas.openxmlformats.org/wordprocessingml/2006/main" xmlns:w14="http://schemas.microsoft.com/office/word/2010/wordml" xmlns:w15="http://schemas.microsoft.com/office/word/2012/wordml" xmlns:w16cid="http://schemas.microsoft.com/office/word/2016/wordml/cid" xmlns:w16se="http://schemas.microsoft.com/office/word/2015/wordml/symex" xmlns:wpg="http://schemas.microsoft.com/office/word/2010/wordprocessingGroup" xmlns:wpi="http://schemas.microsoft.com/office/word/2010/wordprocessingInk" xmlns:wne="http://schemas.microsoft.com/office/word/2006/wordml" xmlns:wps="http://schemas.microsoft.com/office/word/2010/wordprocessingShape" mc:Ignorable="w14 w15 w16se w16cid wp14">
   <w:body>
     <w:p>
       <w:pPr>
@@ -82,7 +82,7 @@
     </w:p>
     <w:p>
       <w:pPr>
-        <w:pStyle w:val="Puesto"/>
+        <w:pStyle w:val="af"/>
         <w:rPr>
           <w:rFonts w:ascii="Times New Roman" w:hAnsi="Times New Roman" w:cs="Times New Roman"/>
           <w:sz w:val="22"/>
@@ -93,7 +93,7 @@
     </w:p>
     <w:p>
       <w:pPr>
-        <w:pStyle w:val="Puesto"/>
+        <w:pStyle w:val="af"/>
         <w:rPr>
           <w:rFonts w:ascii="Times New Roman" w:hAnsi="Times New Roman" w:cs="Times New Roman"/>
           <w:sz w:val="48"/>
@@ -123,7 +123,7 @@
     </w:p>
     <w:p>
       <w:pPr>
-        <w:pStyle w:val="Puesto"/>
+        <w:pStyle w:val="af"/>
         <w:rPr>
           <w:rFonts w:ascii="Times New Roman" w:hAnsi="Times New Roman" w:cs="Times New Roman"/>
           <w:sz w:val="48"/>
@@ -152,7 +152,7 @@
     </w:p>
     <w:p>
       <w:pPr>
-        <w:pStyle w:val="Puesto"/>
+        <w:pStyle w:val="af"/>
         <w:rPr>
           <w:rFonts w:ascii="Times New Roman" w:hAnsi="Times New Roman" w:cs="Times New Roman"/>
           <w:sz w:val="48"/>
@@ -467,7 +467,7 @@
       <w:sdtContent>
         <w:p>
           <w:pPr>
-            <w:pStyle w:val="TtulodeTDC"/>
+            <w:pStyle w:val="ac"/>
             <w:rPr>
               <w:rFonts w:ascii="Times New Roman" w:hAnsi="Times New Roman" w:cs="Times New Roman"/>
               <w:lang w:val="en-GB"/>
@@ -483,7 +483,7 @@
         </w:p>
         <w:p>
           <w:pPr>
-            <w:pStyle w:val="TDC1"/>
+            <w:pStyle w:val="11"/>
             <w:tabs>
               <w:tab w:val="right" w:leader="dot" w:pos="8488"/>
             </w:tabs>
@@ -521,7 +521,7 @@
           <w:hyperlink w:anchor="_Toc499403549" w:history="1">
             <w:r>
               <w:rPr>
-                <w:rStyle w:val="Hipervnculo"/>
+                <w:rStyle w:val="ad"/>
                 <w:rFonts w:ascii="Times New Roman" w:hAnsi="Times New Roman" w:cs="Times New Roman"/>
                 <w:noProof/>
                 <w:lang w:val="en-US"/>
@@ -580,7 +580,7 @@
         </w:p>
         <w:p>
           <w:pPr>
-            <w:pStyle w:val="TDC2"/>
+            <w:pStyle w:val="21"/>
             <w:tabs>
               <w:tab w:val="right" w:leader="dot" w:pos="8488"/>
             </w:tabs>
@@ -594,7 +594,7 @@
           <w:hyperlink w:anchor="_Toc499403550" w:history="1">
             <w:r>
               <w:rPr>
-                <w:rStyle w:val="Hipervnculo"/>
+                <w:rStyle w:val="ad"/>
                 <w:rFonts w:ascii="Times New Roman" w:hAnsi="Times New Roman" w:cs="Times New Roman"/>
                 <w:noProof/>
                 <w:lang w:val="en-US"/>
@@ -653,7 +653,7 @@
         </w:p>
         <w:p>
           <w:pPr>
-            <w:pStyle w:val="TDC2"/>
+            <w:pStyle w:val="21"/>
             <w:tabs>
               <w:tab w:val="right" w:leader="dot" w:pos="8488"/>
             </w:tabs>
@@ -667,7 +667,7 @@
           <w:hyperlink w:anchor="_Toc499403551" w:history="1">
             <w:r>
               <w:rPr>
-                <w:rStyle w:val="Hipervnculo"/>
+                <w:rStyle w:val="ad"/>
                 <w:rFonts w:ascii="Times New Roman" w:hAnsi="Times New Roman" w:cs="Times New Roman"/>
                 <w:noProof/>
                 <w:lang w:val="en-US"/>
@@ -726,7 +726,7 @@
         </w:p>
         <w:p>
           <w:pPr>
-            <w:pStyle w:val="TDC2"/>
+            <w:pStyle w:val="21"/>
             <w:tabs>
               <w:tab w:val="right" w:leader="dot" w:pos="8488"/>
             </w:tabs>
@@ -740,7 +740,7 @@
           <w:hyperlink w:anchor="_Toc499403552" w:history="1">
             <w:r>
               <w:rPr>
-                <w:rStyle w:val="Hipervnculo"/>
+                <w:rStyle w:val="ad"/>
                 <w:rFonts w:ascii="Times New Roman" w:hAnsi="Times New Roman" w:cs="Times New Roman"/>
                 <w:noProof/>
                 <w:lang w:val="en-US"/>
@@ -799,7 +799,7 @@
         </w:p>
         <w:p>
           <w:pPr>
-            <w:pStyle w:val="TDC3"/>
+            <w:pStyle w:val="31"/>
             <w:tabs>
               <w:tab w:val="right" w:leader="dot" w:pos="8488"/>
             </w:tabs>
@@ -813,7 +813,7 @@
           <w:hyperlink w:anchor="_Toc499403553" w:history="1">
             <w:r>
               <w:rPr>
-                <w:rStyle w:val="Hipervnculo"/>
+                <w:rStyle w:val="ad"/>
                 <w:rFonts w:ascii="Times New Roman" w:hAnsi="Times New Roman" w:cs="Times New Roman"/>
                 <w:noProof/>
                 <w:lang w:val="en-US"/>
@@ -872,7 +872,7 @@
         </w:p>
         <w:p>
           <w:pPr>
-            <w:pStyle w:val="TDC3"/>
+            <w:pStyle w:val="31"/>
             <w:tabs>
               <w:tab w:val="right" w:leader="dot" w:pos="8488"/>
             </w:tabs>
@@ -886,7 +886,7 @@
           <w:hyperlink w:anchor="_Toc499403554" w:history="1">
             <w:r>
               <w:rPr>
-                <w:rStyle w:val="Hipervnculo"/>
+                <w:rStyle w:val="ad"/>
                 <w:rFonts w:ascii="Times New Roman" w:eastAsia="MS Mincho" w:hAnsi="Times New Roman" w:cs="Times New Roman"/>
                 <w:noProof/>
                 <w:lang w:val="en-US"/>
@@ -945,7 +945,7 @@
         </w:p>
         <w:p>
           <w:pPr>
-            <w:pStyle w:val="TDC3"/>
+            <w:pStyle w:val="31"/>
             <w:tabs>
               <w:tab w:val="right" w:leader="dot" w:pos="8488"/>
             </w:tabs>
@@ -959,7 +959,7 @@
           <w:hyperlink w:anchor="_Toc499403555" w:history="1">
             <w:r>
               <w:rPr>
-                <w:rStyle w:val="Hipervnculo"/>
+                <w:rStyle w:val="ad"/>
                 <w:rFonts w:ascii="Times New Roman" w:hAnsi="Times New Roman" w:cs="Times New Roman"/>
                 <w:noProof/>
                 <w:lang w:val="en-US"/>
@@ -1018,7 +1018,7 @@
         </w:p>
         <w:p>
           <w:pPr>
-            <w:pStyle w:val="TDC2"/>
+            <w:pStyle w:val="21"/>
             <w:tabs>
               <w:tab w:val="right" w:leader="dot" w:pos="8488"/>
             </w:tabs>
@@ -1032,7 +1032,7 @@
           <w:hyperlink w:anchor="_Toc499403556" w:history="1">
             <w:r>
               <w:rPr>
-                <w:rStyle w:val="Hipervnculo"/>
+                <w:rStyle w:val="ad"/>
                 <w:rFonts w:ascii="Times New Roman" w:hAnsi="Times New Roman" w:cs="Times New Roman"/>
                 <w:noProof/>
               </w:rPr>
@@ -1090,7 +1090,7 @@
         </w:p>
         <w:p>
           <w:pPr>
-            <w:pStyle w:val="TDC2"/>
+            <w:pStyle w:val="21"/>
             <w:tabs>
               <w:tab w:val="right" w:leader="dot" w:pos="8488"/>
             </w:tabs>
@@ -1104,7 +1104,7 @@
           <w:hyperlink w:anchor="_Toc499403557" w:history="1">
             <w:r>
               <w:rPr>
-                <w:rStyle w:val="Hipervnculo"/>
+                <w:rStyle w:val="ad"/>
                 <w:rFonts w:ascii="Times New Roman" w:eastAsia="MS Mincho" w:hAnsi="Times New Roman" w:cs="Times New Roman"/>
                 <w:noProof/>
                 <w:lang w:val="en-US"/>
@@ -1163,7 +1163,7 @@
         </w:p>
         <w:p>
           <w:pPr>
-            <w:pStyle w:val="TDC1"/>
+            <w:pStyle w:val="11"/>
             <w:tabs>
               <w:tab w:val="right" w:leader="dot" w:pos="8488"/>
             </w:tabs>
@@ -1177,7 +1177,7 @@
           <w:hyperlink w:anchor="_Toc499403558" w:history="1">
             <w:r>
               <w:rPr>
-                <w:rStyle w:val="Hipervnculo"/>
+                <w:rStyle w:val="ad"/>
                 <w:rFonts w:ascii="Times New Roman" w:hAnsi="Times New Roman" w:cs="Times New Roman"/>
                 <w:noProof/>
                 <w:lang w:val="en-US"/>
@@ -1236,7 +1236,7 @@
         </w:p>
         <w:p>
           <w:pPr>
-            <w:pStyle w:val="TDC2"/>
+            <w:pStyle w:val="21"/>
             <w:tabs>
               <w:tab w:val="right" w:leader="dot" w:pos="8488"/>
             </w:tabs>
@@ -1250,7 +1250,7 @@
           <w:hyperlink w:anchor="_Toc499403559" w:history="1">
             <w:r>
               <w:rPr>
-                <w:rStyle w:val="Hipervnculo"/>
+                <w:rStyle w:val="ad"/>
                 <w:rFonts w:ascii="Times New Roman" w:hAnsi="Times New Roman" w:cs="Times New Roman"/>
                 <w:noProof/>
                 <w:lang w:val="en-US"/>
@@ -1309,7 +1309,7 @@
         </w:p>
         <w:p>
           <w:pPr>
-            <w:pStyle w:val="TDC2"/>
+            <w:pStyle w:val="21"/>
             <w:tabs>
               <w:tab w:val="right" w:leader="dot" w:pos="8488"/>
             </w:tabs>
@@ -1323,7 +1323,7 @@
           <w:hyperlink w:anchor="_Toc499403560" w:history="1">
             <w:r>
               <w:rPr>
-                <w:rStyle w:val="Hipervnculo"/>
+                <w:rStyle w:val="ad"/>
                 <w:rFonts w:ascii="Times New Roman" w:hAnsi="Times New Roman" w:cs="Times New Roman"/>
                 <w:noProof/>
                 <w:lang w:val="en-US"/>
@@ -1382,7 +1382,7 @@
         </w:p>
         <w:p>
           <w:pPr>
-            <w:pStyle w:val="TDC2"/>
+            <w:pStyle w:val="21"/>
             <w:tabs>
               <w:tab w:val="right" w:leader="dot" w:pos="8488"/>
             </w:tabs>
@@ -1396,7 +1396,7 @@
           <w:hyperlink w:anchor="_Toc499403561" w:history="1">
             <w:r>
               <w:rPr>
-                <w:rStyle w:val="Hipervnculo"/>
+                <w:rStyle w:val="ad"/>
                 <w:rFonts w:ascii="Times New Roman" w:hAnsi="Times New Roman" w:cs="Times New Roman"/>
                 <w:noProof/>
                 <w:lang w:val="en-US"/>
@@ -1455,7 +1455,7 @@
         </w:p>
         <w:p>
           <w:pPr>
-            <w:pStyle w:val="TDC2"/>
+            <w:pStyle w:val="21"/>
             <w:tabs>
               <w:tab w:val="right" w:leader="dot" w:pos="8488"/>
             </w:tabs>
@@ -1469,7 +1469,7 @@
           <w:hyperlink w:anchor="_Toc499403562" w:history="1">
             <w:r>
               <w:rPr>
-                <w:rStyle w:val="Hipervnculo"/>
+                <w:rStyle w:val="ad"/>
                 <w:rFonts w:ascii="Times New Roman" w:hAnsi="Times New Roman" w:cs="Times New Roman"/>
                 <w:noProof/>
                 <w:lang w:val="en-US"/>
@@ -1528,7 +1528,7 @@
         </w:p>
         <w:p>
           <w:pPr>
-            <w:pStyle w:val="TDC2"/>
+            <w:pStyle w:val="21"/>
             <w:tabs>
               <w:tab w:val="right" w:leader="dot" w:pos="8488"/>
             </w:tabs>
@@ -1542,7 +1542,7 @@
           <w:hyperlink w:anchor="_Toc499403563" w:history="1">
             <w:r>
               <w:rPr>
-                <w:rStyle w:val="Hipervnculo"/>
+                <w:rStyle w:val="ad"/>
                 <w:rFonts w:ascii="Times New Roman" w:hAnsi="Times New Roman" w:cs="Times New Roman"/>
                 <w:noProof/>
                 <w:lang w:val="en-US"/>
@@ -1601,7 +1601,7 @@
         </w:p>
         <w:p>
           <w:pPr>
-            <w:pStyle w:val="TDC2"/>
+            <w:pStyle w:val="21"/>
             <w:tabs>
               <w:tab w:val="right" w:leader="dot" w:pos="8488"/>
             </w:tabs>
@@ -1615,7 +1615,7 @@
           <w:hyperlink w:anchor="_Toc499403564" w:history="1">
             <w:r>
               <w:rPr>
-                <w:rStyle w:val="Hipervnculo"/>
+                <w:rStyle w:val="ad"/>
                 <w:rFonts w:ascii="Times New Roman" w:hAnsi="Times New Roman" w:cs="Times New Roman"/>
                 <w:noProof/>
                 <w:lang w:val="en-US"/>
@@ -1674,7 +1674,7 @@
         </w:p>
         <w:p>
           <w:pPr>
-            <w:pStyle w:val="TDC1"/>
+            <w:pStyle w:val="11"/>
             <w:tabs>
               <w:tab w:val="right" w:leader="dot" w:pos="8488"/>
             </w:tabs>
@@ -1688,7 +1688,7 @@
           <w:hyperlink w:anchor="_Toc499403565" w:history="1">
             <w:r>
               <w:rPr>
-                <w:rStyle w:val="Hipervnculo"/>
+                <w:rStyle w:val="ad"/>
                 <w:rFonts w:ascii="Times New Roman" w:hAnsi="Times New Roman" w:cs="Times New Roman"/>
                 <w:noProof/>
                 <w:lang w:val="en-US"/>
@@ -1747,7 +1747,7 @@
         </w:p>
         <w:p>
           <w:pPr>
-            <w:pStyle w:val="TDC1"/>
+            <w:pStyle w:val="11"/>
             <w:tabs>
               <w:tab w:val="right" w:leader="dot" w:pos="8488"/>
             </w:tabs>
@@ -1761,7 +1761,7 @@
           <w:hyperlink w:anchor="_Toc499403566" w:history="1">
             <w:r>
               <w:rPr>
-                <w:rStyle w:val="Hipervnculo"/>
+                <w:rStyle w:val="ad"/>
                 <w:rFonts w:ascii="Times New Roman" w:hAnsi="Times New Roman" w:cs="Times New Roman"/>
                 <w:noProof/>
                 <w:lang w:val="en-US"/>
@@ -1820,7 +1820,7 @@
         </w:p>
         <w:p>
           <w:pPr>
-            <w:pStyle w:val="TDC1"/>
+            <w:pStyle w:val="11"/>
             <w:tabs>
               <w:tab w:val="right" w:leader="dot" w:pos="8488"/>
             </w:tabs>
@@ -1834,7 +1834,7 @@
           <w:hyperlink w:anchor="_Toc499403567" w:history="1">
             <w:r>
               <w:rPr>
-                <w:rStyle w:val="Hipervnculo"/>
+                <w:rStyle w:val="ad"/>
                 <w:rFonts w:ascii="Times New Roman" w:hAnsi="Times New Roman" w:cs="Times New Roman"/>
                 <w:noProof/>
                 <w:lang w:val="en-US"/>
@@ -1893,7 +1893,7 @@
         </w:p>
         <w:p>
           <w:pPr>
-            <w:pStyle w:val="TDC1"/>
+            <w:pStyle w:val="11"/>
             <w:tabs>
               <w:tab w:val="right" w:leader="dot" w:pos="8488"/>
             </w:tabs>
@@ -1907,7 +1907,7 @@
           <w:hyperlink w:anchor="_Toc499403568" w:history="1">
             <w:r>
               <w:rPr>
-                <w:rStyle w:val="Hipervnculo"/>
+                <w:rStyle w:val="ad"/>
                 <w:rFonts w:ascii="Times New Roman" w:hAnsi="Times New Roman" w:cs="Times New Roman"/>
                 <w:noProof/>
                 <w:lang w:val="en-US"/>
@@ -1966,7 +1966,7 @@
         </w:p>
         <w:p>
           <w:pPr>
-            <w:pStyle w:val="TDC1"/>
+            <w:pStyle w:val="11"/>
             <w:tabs>
               <w:tab w:val="right" w:leader="dot" w:pos="8488"/>
             </w:tabs>
@@ -1980,7 +1980,7 @@
           <w:hyperlink w:anchor="_Toc499403569" w:history="1">
             <w:r>
               <w:rPr>
-                <w:rStyle w:val="Hipervnculo"/>
+                <w:rStyle w:val="ad"/>
                 <w:rFonts w:ascii="Times New Roman" w:hAnsi="Times New Roman" w:cs="Times New Roman"/>
                 <w:noProof/>
                 <w:lang w:val="en-US"/>
@@ -2039,7 +2039,7 @@
         </w:p>
         <w:p>
           <w:pPr>
-            <w:pStyle w:val="TDC1"/>
+            <w:pStyle w:val="11"/>
             <w:tabs>
               <w:tab w:val="left" w:pos="480"/>
               <w:tab w:val="right" w:leader="dot" w:pos="8488"/>
@@ -2054,7 +2054,7 @@
           <w:hyperlink w:anchor="_Toc499403570" w:history="1">
             <w:r>
               <w:rPr>
-                <w:rStyle w:val="Hipervnculo"/>
+                <w:rStyle w:val="ad"/>
                 <w:rFonts w:ascii="Times New Roman" w:hAnsi="Times New Roman" w:cs="Times New Roman"/>
                 <w:noProof/>
                 <w:lang w:val="en-US"/>
@@ -2072,7 +2072,7 @@
             </w:r>
             <w:r>
               <w:rPr>
-                <w:rStyle w:val="Hipervnculo"/>
+                <w:rStyle w:val="ad"/>
                 <w:rFonts w:ascii="Times New Roman" w:hAnsi="Times New Roman" w:cs="Times New Roman"/>
                 <w:noProof/>
                 <w:lang w:val="en-US"/>
@@ -2174,7 +2174,7 @@
     </w:p>
     <w:p>
       <w:pPr>
-        <w:pStyle w:val="Ttulo1"/>
+        <w:pStyle w:val="1"/>
         <w:rPr>
           <w:rFonts w:ascii="Times New Roman" w:hAnsi="Times New Roman" w:cs="Times New Roman"/>
           <w:lang w:val="en-US"/>
@@ -2204,7 +2204,7 @@
     </w:p>
     <w:p>
       <w:pPr>
-        <w:pStyle w:val="Ttulo2"/>
+        <w:pStyle w:val="2"/>
         <w:rPr>
           <w:rFonts w:ascii="Times New Roman" w:hAnsi="Times New Roman" w:cs="Times New Roman"/>
           <w:sz w:val="22"/>
@@ -2318,17 +2318,27 @@
           <w:szCs w:val="22"/>
           <w:lang w:val="en-US"/>
         </w:rPr>
-        <w:t xml:space="preserve">is to give more details about the development of the application and its design. </w:t>
-      </w:r>
-      <w:r>
-        <w:rPr>
-          <w:rFonts w:ascii="Times New Roman" w:hAnsi="Times New Roman" w:cs="Times New Roman"/>
-          <w:color w:val="000000"/>
-          <w:sz w:val="22"/>
-          <w:szCs w:val="22"/>
-          <w:lang w:val="en-US"/>
-        </w:rPr>
-        <w:t>This way it will be specify the architectural design, algorithm design and user interface design.</w:t>
+        <w:t>is to give more details about the development of the application</w:t>
+      </w:r>
+      <w:r>
+        <w:rPr>
+          <w:rFonts w:ascii="Times New Roman" w:hAnsi="Times New Roman" w:cs="Times New Roman"/>
+          <w:color w:val="000000"/>
+          <w:sz w:val="22"/>
+          <w:szCs w:val="22"/>
+          <w:lang w:val="en-US"/>
+        </w:rPr>
+        <w:t xml:space="preserve"> or in other words to </w:t>
+      </w:r>
+      <w:r>
+        <w:rPr>
+          <w:rFonts w:ascii="Times New Roman" w:hAnsi="Times New Roman" w:cs="Times New Roman"/>
+          <w:color w:val="000000"/>
+          <w:sz w:val="22"/>
+          <w:szCs w:val="22"/>
+          <w:lang w:val="en-US"/>
+        </w:rPr>
+        <w:t>specify the architectural design, algorithm design and user interface design.</w:t>
       </w:r>
       <w:r>
         <w:rPr>
@@ -2402,7 +2412,7 @@
     </w:p>
     <w:p>
       <w:pPr>
-        <w:pStyle w:val="Ttulo2"/>
+        <w:pStyle w:val="2"/>
         <w:rPr>
           <w:rFonts w:ascii="Times New Roman" w:hAnsi="Times New Roman" w:cs="Times New Roman"/>
           <w:sz w:val="22"/>
@@ -2736,7 +2746,7 @@
     </w:p>
     <w:p>
       <w:pPr>
-        <w:pStyle w:val="Ttulo2"/>
+        <w:pStyle w:val="2"/>
         <w:rPr>
           <w:rFonts w:ascii="Times New Roman" w:hAnsi="Times New Roman" w:cs="Times New Roman"/>
           <w:sz w:val="22"/>
@@ -2778,7 +2788,7 @@
     </w:p>
     <w:p>
       <w:pPr>
-        <w:pStyle w:val="Ttulo3"/>
+        <w:pStyle w:val="3"/>
         <w:rPr>
           <w:rFonts w:ascii="Times New Roman" w:hAnsi="Times New Roman" w:cs="Times New Roman"/>
           <w:sz w:val="22"/>
@@ -3068,7 +3078,7 @@
     </w:p>
     <w:p>
       <w:pPr>
-        <w:pStyle w:val="Ttulo3"/>
+        <w:pStyle w:val="3"/>
         <w:rPr>
           <w:rFonts w:ascii="Times New Roman" w:eastAsia="MS Mincho" w:hAnsi="Times New Roman" w:cs="Times New Roman"/>
           <w:sz w:val="22"/>
@@ -3110,7 +3120,7 @@
     </w:p>
     <w:p>
       <w:pPr>
-        <w:pStyle w:val="Prrafodelista"/>
+        <w:pStyle w:val="a3"/>
         <w:widowControl w:val="0"/>
         <w:numPr>
           <w:ilvl w:val="0"/>
@@ -3156,7 +3166,7 @@
     </w:p>
     <w:p>
       <w:pPr>
-        <w:pStyle w:val="Prrafodelista"/>
+        <w:pStyle w:val="a3"/>
         <w:widowControl w:val="0"/>
         <w:numPr>
           <w:ilvl w:val="0"/>
@@ -3233,7 +3243,7 @@
     </w:p>
     <w:p>
       <w:pPr>
-        <w:pStyle w:val="Ttulo3"/>
+        <w:pStyle w:val="3"/>
         <w:rPr>
           <w:rFonts w:ascii="Times New Roman" w:hAnsi="Times New Roman" w:cs="Times New Roman"/>
           <w:sz w:val="22"/>
@@ -3284,7 +3294,7 @@
     </w:p>
     <w:p>
       <w:pPr>
-        <w:pStyle w:val="Prrafodelista"/>
+        <w:pStyle w:val="a3"/>
         <w:widowControl w:val="0"/>
         <w:numPr>
           <w:ilvl w:val="0"/>
@@ -3319,7 +3329,7 @@
     </w:p>
     <w:p>
       <w:pPr>
-        <w:pStyle w:val="Prrafodelista"/>
+        <w:pStyle w:val="a3"/>
         <w:widowControl w:val="0"/>
         <w:numPr>
           <w:ilvl w:val="0"/>
@@ -3354,7 +3364,7 @@
     </w:p>
     <w:p>
       <w:pPr>
-        <w:pStyle w:val="Prrafodelista"/>
+        <w:pStyle w:val="a3"/>
         <w:widowControl w:val="0"/>
         <w:numPr>
           <w:ilvl w:val="0"/>
@@ -3389,7 +3399,7 @@
     </w:p>
     <w:p>
       <w:pPr>
-        <w:pStyle w:val="Prrafodelista"/>
+        <w:pStyle w:val="a3"/>
         <w:widowControl w:val="0"/>
         <w:numPr>
           <w:ilvl w:val="0"/>
@@ -3444,7 +3454,7 @@
     </w:p>
     <w:p>
       <w:pPr>
-        <w:pStyle w:val="Ttulo2"/>
+        <w:pStyle w:val="2"/>
         <w:rPr>
           <w:rFonts w:ascii="Times New Roman" w:hAnsi="Times New Roman" w:cs="Times New Roman"/>
           <w:sz w:val="22"/>
@@ -3518,7 +3528,7 @@
       <w:hyperlink r:id="rId9" w:history="1">
         <w:r>
           <w:rPr>
-            <w:rStyle w:val="Hipervnculo"/>
+            <w:rStyle w:val="ad"/>
             <w:rFonts w:ascii="Times New Roman" w:hAnsi="Times New Roman" w:cs="Times New Roman"/>
             <w:sz w:val="22"/>
             <w:szCs w:val="22"/>
@@ -3560,7 +3570,7 @@
       <w:hyperlink r:id="rId10" w:history="1">
         <w:r>
           <w:rPr>
-            <w:rStyle w:val="Hipervnculo"/>
+            <w:rStyle w:val="ad"/>
             <w:rFonts w:ascii="Times New Roman" w:hAnsi="Times New Roman" w:cs="Times New Roman"/>
             <w:sz w:val="22"/>
             <w:szCs w:val="22"/>
@@ -3624,7 +3634,7 @@
       <w:hyperlink r:id="rId11" w:history="1">
         <w:r>
           <w:rPr>
-            <w:rStyle w:val="Hipervnculo"/>
+            <w:rStyle w:val="ad"/>
             <w:rFonts w:ascii="Times New Roman" w:hAnsi="Times New Roman" w:cs="Times New Roman"/>
             <w:sz w:val="22"/>
             <w:szCs w:val="22"/>
@@ -3657,7 +3667,7 @@
       <w:hyperlink r:id="rId12" w:history="1">
         <w:r>
           <w:rPr>
-            <w:rStyle w:val="Hipervnculo"/>
+            <w:rStyle w:val="ad"/>
             <w:rFonts w:ascii="Times New Roman" w:hAnsi="Times New Roman" w:cs="Times New Roman"/>
             <w:sz w:val="22"/>
             <w:szCs w:val="22"/>
@@ -3722,7 +3732,7 @@
       <w:hyperlink r:id="rId13" w:history="1">
         <w:r>
           <w:rPr>
-            <w:rStyle w:val="Hipervnculo"/>
+            <w:rStyle w:val="ad"/>
             <w:rFonts w:ascii="Times New Roman" w:hAnsi="Times New Roman" w:cs="Times New Roman"/>
             <w:sz w:val="22"/>
             <w:szCs w:val="22"/>
@@ -3763,7 +3773,7 @@
       <w:hyperlink r:id="rId14" w:history="1">
         <w:r>
           <w:rPr>
-            <w:rStyle w:val="Hipervnculo"/>
+            <w:rStyle w:val="ad"/>
             <w:rFonts w:ascii="Times New Roman" w:hAnsi="Times New Roman" w:cs="Times New Roman"/>
             <w:sz w:val="22"/>
             <w:szCs w:val="22"/>
@@ -3858,7 +3868,7 @@
       <w:hyperlink r:id="rId15" w:history="1">
         <w:r>
           <w:rPr>
-            <w:rStyle w:val="Hipervnculo"/>
+            <w:rStyle w:val="ad"/>
             <w:rFonts w:ascii="Times New Roman" w:hAnsi="Times New Roman" w:cs="Times New Roman"/>
             <w:sz w:val="22"/>
             <w:szCs w:val="22"/>
@@ -3903,7 +3913,7 @@
       <w:pPr>
         <w:spacing w:before="0" w:after="0"/>
         <w:rPr>
-          <w:rStyle w:val="Hipervnculo"/>
+          <w:rStyle w:val="ad"/>
           <w:rFonts w:ascii="Times New Roman" w:hAnsi="Times New Roman" w:cs="Times New Roman"/>
           <w:sz w:val="22"/>
           <w:szCs w:val="22"/>
@@ -3923,7 +3933,7 @@
       <w:hyperlink r:id="rId16" w:history="1">
         <w:r>
           <w:rPr>
-            <w:rStyle w:val="Hipervnculo"/>
+            <w:rStyle w:val="ad"/>
             <w:rFonts w:ascii="Times New Roman" w:hAnsi="Times New Roman" w:cs="Times New Roman"/>
             <w:sz w:val="22"/>
             <w:szCs w:val="22"/>
@@ -3987,7 +3997,7 @@
       <w:hyperlink r:id="rId17" w:history="1">
         <w:r>
           <w:rPr>
-            <w:rStyle w:val="Hipervnculo"/>
+            <w:rStyle w:val="ad"/>
             <w:rFonts w:ascii="Times New Roman" w:hAnsi="Times New Roman" w:cs="Times New Roman"/>
             <w:sz w:val="22"/>
             <w:szCs w:val="22"/>
@@ -3999,7 +4009,7 @@
     </w:p>
     <w:p>
       <w:pPr>
-        <w:pStyle w:val="Ttulo2"/>
+        <w:pStyle w:val="2"/>
         <w:rPr>
           <w:rFonts w:ascii="Times New Roman" w:hAnsi="Times New Roman" w:cs="Times New Roman"/>
           <w:sz w:val="22"/>
@@ -4049,7 +4059,7 @@
     </w:p>
     <w:p>
       <w:pPr>
-        <w:pStyle w:val="Prrafodelista"/>
+        <w:pStyle w:val="a3"/>
         <w:widowControl w:val="0"/>
         <w:numPr>
           <w:ilvl w:val="0"/>
@@ -4386,7 +4396,7 @@
     </w:p>
     <w:p>
       <w:pPr>
-        <w:pStyle w:val="Ttulo1"/>
+        <w:pStyle w:val="1"/>
         <w:rPr>
           <w:rFonts w:ascii="Times New Roman" w:hAnsi="Times New Roman" w:cs="Times New Roman"/>
           <w:lang w:val="en-US"/>
@@ -4428,7 +4438,7 @@
     </w:p>
     <w:p>
       <w:pPr>
-        <w:pStyle w:val="Ttulo2"/>
+        <w:pStyle w:val="2"/>
         <w:rPr>
           <w:rFonts w:ascii="Times New Roman" w:hAnsi="Times New Roman" w:cs="Times New Roman"/>
           <w:sz w:val="22"/>
@@ -4484,61 +4494,25 @@
           <w:szCs w:val="22"/>
           <w:lang w:val="en-US"/>
         </w:rPr>
-        <w:t xml:space="preserve">In our system we only have one element, the user application that will serve as an intermediary between the user and Google servers to perform certain queries. </w:t>
-      </w:r>
-      <w:r>
-        <w:rPr>
-          <w:rFonts w:ascii="Times New Roman" w:hAnsi="Times New Roman" w:cs="Times New Roman"/>
-          <w:sz w:val="22"/>
-          <w:szCs w:val="22"/>
-          <w:lang w:val="en-US"/>
-        </w:rPr>
-        <w:t>Thus,</w:t>
-      </w:r>
-      <w:r>
-        <w:rPr>
-          <w:rFonts w:ascii="Times New Roman" w:hAnsi="Times New Roman" w:cs="Times New Roman"/>
-          <w:sz w:val="22"/>
-          <w:szCs w:val="22"/>
-          <w:lang w:val="en-US"/>
-        </w:rPr>
-        <w:t xml:space="preserve"> the user will </w:t>
-      </w:r>
-      <w:r>
-        <w:rPr>
-          <w:rFonts w:ascii="Times New Roman" w:hAnsi="Times New Roman" w:cs="Times New Roman"/>
-          <w:sz w:val="22"/>
-          <w:szCs w:val="22"/>
-          <w:lang w:val="en-US"/>
-        </w:rPr>
-        <w:t>interact with the application, the application</w:t>
-      </w:r>
-      <w:r>
-        <w:rPr>
-          <w:rFonts w:ascii="Times New Roman" w:hAnsi="Times New Roman" w:cs="Times New Roman"/>
-          <w:sz w:val="22"/>
-          <w:szCs w:val="22"/>
-          <w:lang w:val="en-US"/>
-        </w:rPr>
-        <w:t xml:space="preserve"> will communicate </w:t>
-      </w:r>
-      <w:r>
-        <w:rPr>
-          <w:rFonts w:ascii="Times New Roman" w:hAnsi="Times New Roman" w:cs="Times New Roman"/>
-          <w:sz w:val="22"/>
-          <w:szCs w:val="22"/>
-          <w:lang w:val="en-US"/>
-        </w:rPr>
-        <w:t>the request</w:t>
-      </w:r>
-      <w:r>
-        <w:rPr>
-          <w:rFonts w:ascii="Times New Roman" w:hAnsi="Times New Roman" w:cs="Times New Roman"/>
-          <w:sz w:val="22"/>
-          <w:szCs w:val="22"/>
-          <w:lang w:val="en-US"/>
-        </w:rPr>
-        <w:t xml:space="preserve"> to the servers</w:t>
+        <w:t>In our system we only have one element</w:t>
+      </w:r>
+      <w:r>
+        <w:rPr>
+          <w:rFonts w:ascii="Times New Roman" w:hAnsi="Times New Roman" w:cs="Times New Roman"/>
+          <w:sz w:val="22"/>
+          <w:szCs w:val="22"/>
+          <w:lang w:val="en-US"/>
+        </w:rPr>
+        <w:t xml:space="preserve"> -</w:t>
+      </w:r>
+      <w:r>
+        <w:rPr>
+          <w:rFonts w:ascii="Times New Roman" w:hAnsi="Times New Roman" w:cs="Times New Roman"/>
+          <w:sz w:val="22"/>
+          <w:szCs w:val="22"/>
+          <w:lang w:val="en-US"/>
+        </w:rPr>
+        <w:t xml:space="preserve"> the user application</w:t>
       </w:r>
       <w:r>
         <w:rPr>
@@ -4565,66 +4539,39 @@
           <w:szCs w:val="22"/>
           <w:lang w:val="en-US"/>
         </w:rPr>
-        <w:t>The servers</w:t>
-      </w:r>
-      <w:r>
-        <w:rPr>
-          <w:rFonts w:ascii="Times New Roman" w:hAnsi="Times New Roman" w:cs="Times New Roman"/>
-          <w:sz w:val="22"/>
-          <w:szCs w:val="22"/>
-          <w:lang w:val="en-US"/>
-        </w:rPr>
-        <w:t xml:space="preserve"> will return information that the system </w:t>
-      </w:r>
-      <w:r>
-        <w:rPr>
-          <w:rFonts w:ascii="Times New Roman" w:hAnsi="Times New Roman" w:cs="Times New Roman"/>
-          <w:sz w:val="22"/>
-          <w:szCs w:val="22"/>
-          <w:lang w:val="en-US"/>
-        </w:rPr>
-        <w:t>will</w:t>
-      </w:r>
-      <w:r>
-        <w:rPr>
-          <w:rFonts w:ascii="Times New Roman" w:hAnsi="Times New Roman" w:cs="Times New Roman"/>
-          <w:sz w:val="22"/>
-          <w:szCs w:val="22"/>
-          <w:lang w:val="en-US"/>
-        </w:rPr>
-        <w:t xml:space="preserve"> process and </w:t>
-      </w:r>
-      <w:r>
-        <w:rPr>
-          <w:rFonts w:ascii="Times New Roman" w:hAnsi="Times New Roman" w:cs="Times New Roman"/>
-          <w:sz w:val="22"/>
-          <w:szCs w:val="22"/>
-          <w:lang w:val="en-US"/>
-        </w:rPr>
-        <w:t>display to</w:t>
-      </w:r>
-      <w:r>
-        <w:rPr>
-          <w:rFonts w:ascii="Times New Roman" w:hAnsi="Times New Roman" w:cs="Times New Roman"/>
-          <w:sz w:val="22"/>
-          <w:szCs w:val="22"/>
-          <w:lang w:val="en-US"/>
-        </w:rPr>
-        <w:t xml:space="preserve"> the user through the graphic interface of the application</w:t>
-      </w:r>
-      <w:r>
-        <w:rPr>
-          <w:rFonts w:ascii="Times New Roman" w:hAnsi="Times New Roman" w:cs="Times New Roman"/>
-          <w:sz w:val="22"/>
-          <w:szCs w:val="22"/>
-          <w:lang w:val="en-US"/>
-        </w:rPr>
-        <w:t>:</w:t>
-      </w:r>
-    </w:p>
-    <w:p>
-      <w:pPr>
-        <w:pStyle w:val="Prrafodelista"/>
+        <w:t>It</w:t>
+      </w:r>
+      <w:r>
+        <w:rPr>
+          <w:rFonts w:ascii="Times New Roman" w:hAnsi="Times New Roman" w:cs="Times New Roman"/>
+          <w:sz w:val="22"/>
+          <w:szCs w:val="22"/>
+          <w:lang w:val="en-US"/>
+        </w:rPr>
+        <w:t xml:space="preserve"> will serve as an intermediary between the user and </w:t>
+      </w:r>
+      <w:r>
+        <w:rPr>
+          <w:rFonts w:ascii="Times New Roman" w:hAnsi="Times New Roman" w:cs="Times New Roman"/>
+          <w:sz w:val="22"/>
+          <w:szCs w:val="22"/>
+          <w:lang w:val="en-US"/>
+        </w:rPr>
+        <w:t>other systems</w:t>
+      </w:r>
+      <w:r>
+        <w:rPr>
+          <w:rFonts w:ascii="Times New Roman" w:hAnsi="Times New Roman" w:cs="Times New Roman"/>
+          <w:sz w:val="22"/>
+          <w:szCs w:val="22"/>
+          <w:lang w:val="en-US"/>
+        </w:rPr>
+        <w:t xml:space="preserve"> to perform certain queries. </w:t>
+      </w:r>
+    </w:p>
+    <w:p>
+      <w:pPr>
+        <w:pStyle w:val="a3"/>
         <w:numPr>
           <w:ilvl w:val="0"/>
           <w:numId w:val="19"/>
@@ -4689,52 +4636,70 @@
           <w:szCs w:val="22"/>
           <w:lang w:val="en-US"/>
         </w:rPr>
-        <w:t>ravlendar application. The application allows the user to create their own calendar in such a way that they can create, edit and delete events. Within the events, the user will have to specify when creating a new one if this is a break or a meeting.</w:t>
-      </w:r>
-      <w:r>
-        <w:rPr>
-          <w:rFonts w:ascii="Times New Roman" w:hAnsi="Times New Roman" w:cs="Times New Roman"/>
-          <w:sz w:val="22"/>
-          <w:szCs w:val="22"/>
-          <w:lang w:val="en-US"/>
-        </w:rPr>
-        <w:t xml:space="preserve"> Therefore, the only actors of the application will be the user and the software of the application. The user makes queries to the application through a graphical interface and the software responds with notifications, creating, deleting or editing new events, calculating how to reach the destination taking into account parameters acquired by the user's location (bad weather, strikes, distances, etc.) and user preferences.</w:t>
-      </w:r>
-      <w:r>
-        <w:rPr>
-          <w:rFonts w:ascii="Times New Roman" w:hAnsi="Times New Roman" w:cs="Times New Roman"/>
-          <w:sz w:val="22"/>
-          <w:szCs w:val="22"/>
-          <w:lang w:val="en-US"/>
-        </w:rPr>
-        <w:t xml:space="preserve"> The applicat</w:t>
-      </w:r>
-      <w:r>
-        <w:rPr>
-          <w:rFonts w:ascii="Times New Roman" w:hAnsi="Times New Roman" w:cs="Times New Roman"/>
-          <w:sz w:val="22"/>
-          <w:szCs w:val="22"/>
-          <w:lang w:val="en-US"/>
-        </w:rPr>
-        <w:t xml:space="preserve">ion does not have a server </w:t>
-      </w:r>
-      <w:r>
-        <w:rPr>
-          <w:rFonts w:ascii="Times New Roman" w:hAnsi="Times New Roman" w:cs="Times New Roman"/>
-          <w:sz w:val="22"/>
-          <w:szCs w:val="22"/>
-          <w:lang w:val="en-US"/>
-        </w:rPr>
-        <w:t xml:space="preserve">because </w:t>
-      </w:r>
-      <w:r>
-        <w:rPr>
-          <w:rFonts w:ascii="Times New Roman" w:hAnsi="Times New Roman" w:cs="Times New Roman"/>
-          <w:sz w:val="22"/>
-          <w:szCs w:val="22"/>
-          <w:lang w:val="en-US"/>
-        </w:rPr>
-        <w:t>the information of the event</w:t>
+        <w:t xml:space="preserve">ravlendar application. The application allows the user to </w:t>
+      </w:r>
+      <w:r>
+        <w:rPr>
+          <w:rFonts w:ascii="Times New Roman" w:hAnsi="Times New Roman" w:cs="Times New Roman"/>
+          <w:sz w:val="22"/>
+          <w:szCs w:val="22"/>
+          <w:lang w:val="en-US"/>
+        </w:rPr>
+        <w:t>manipulate</w:t>
+      </w:r>
+      <w:r>
+        <w:rPr>
+          <w:rFonts w:ascii="Times New Roman" w:hAnsi="Times New Roman" w:cs="Times New Roman"/>
+          <w:sz w:val="22"/>
+          <w:szCs w:val="22"/>
+          <w:lang w:val="en-US"/>
+        </w:rPr>
+        <w:t xml:space="preserve"> their own calendar in such a way that they can create, edit and delete events. Within the events, the user will have to specify when creating a new one if this is a break or a meeting</w:t>
+      </w:r>
+      <w:r>
+        <w:rPr>
+          <w:rFonts w:ascii="Times New Roman" w:hAnsi="Times New Roman" w:cs="Times New Roman"/>
+          <w:sz w:val="22"/>
+          <w:szCs w:val="22"/>
+          <w:lang w:val="en-US"/>
+        </w:rPr>
+        <w:t xml:space="preserve">. </w:t>
+      </w:r>
+      <w:r>
+        <w:rPr>
+          <w:rFonts w:ascii="Times New Roman" w:hAnsi="Times New Roman" w:cs="Times New Roman"/>
+          <w:sz w:val="22"/>
+          <w:szCs w:val="22"/>
+          <w:lang w:val="en-US"/>
+        </w:rPr>
+        <w:t>The user makes queries to the application through a graphical interface and the software responds with notifications, creating, deleting or editing new events, calculating how to reach the destination taking into account parameters acquired by the user's location (bad weather, strikes, distances, etc.) and user preferences.</w:t>
+      </w:r>
+      <w:r>
+        <w:rPr>
+          <w:rFonts w:ascii="Times New Roman" w:hAnsi="Times New Roman" w:cs="Times New Roman"/>
+          <w:sz w:val="22"/>
+          <w:szCs w:val="22"/>
+          <w:lang w:val="en-US"/>
+        </w:rPr>
+        <w:t xml:space="preserve"> Th</w:t>
+      </w:r>
+      <w:r>
+        <w:rPr>
+          <w:rFonts w:ascii="Times New Roman" w:hAnsi="Times New Roman" w:cs="Times New Roman"/>
+          <w:sz w:val="22"/>
+          <w:szCs w:val="22"/>
+          <w:lang w:val="en-US"/>
+        </w:rPr>
+        <w:t xml:space="preserve">e </w:t>
+      </w:r>
+      <w:r>
+        <w:rPr>
+          <w:rFonts w:ascii="Times New Roman" w:hAnsi="Times New Roman" w:cs="Times New Roman"/>
+          <w:sz w:val="22"/>
+          <w:szCs w:val="22"/>
+          <w:lang w:val="en-US"/>
+        </w:rPr>
+        <w:t>information of the event</w:t>
       </w:r>
       <w:r>
         <w:rPr>
@@ -4752,16 +4717,169 @@
           <w:szCs w:val="22"/>
           <w:lang w:val="en-US"/>
         </w:rPr>
-        <w:t xml:space="preserve">oogle account. </w:t>
-      </w:r>
-      <w:r>
-        <w:rPr>
-          <w:rFonts w:ascii="Times New Roman" w:hAnsi="Times New Roman" w:cs="Times New Roman"/>
-          <w:sz w:val="22"/>
-          <w:szCs w:val="22"/>
-          <w:lang w:val="en-US"/>
-        </w:rPr>
-        <w:t xml:space="preserve">In addition to this we will use the database that provides firebase that will </w:t>
+        <w:t xml:space="preserve">oogle </w:t>
+      </w:r>
+      <w:r>
+        <w:rPr>
+          <w:rFonts w:ascii="Times New Roman" w:hAnsi="Times New Roman" w:cs="Times New Roman"/>
+          <w:sz w:val="22"/>
+          <w:szCs w:val="22"/>
+          <w:lang w:val="en-US"/>
+        </w:rPr>
+        <w:t>Calendar</w:t>
+      </w:r>
+      <w:r>
+        <w:rPr>
+          <w:rFonts w:ascii="Times New Roman" w:hAnsi="Times New Roman" w:cs="Times New Roman"/>
+          <w:sz w:val="22"/>
+          <w:szCs w:val="22"/>
+          <w:lang w:val="en-US"/>
+        </w:rPr>
+        <w:t xml:space="preserve">. </w:t>
+      </w:r>
+      <w:r>
+        <w:rPr>
+          <w:rFonts w:ascii="Times New Roman" w:hAnsi="Times New Roman" w:cs="Times New Roman"/>
+          <w:sz w:val="22"/>
+          <w:szCs w:val="22"/>
+          <w:lang w:val="en-US"/>
+        </w:rPr>
+        <w:t>In addition to this we will use the database provide</w:t>
+      </w:r>
+      <w:r>
+        <w:rPr>
+          <w:rFonts w:ascii="Times New Roman" w:hAnsi="Times New Roman" w:cs="Times New Roman"/>
+          <w:sz w:val="22"/>
+          <w:szCs w:val="22"/>
+          <w:lang w:val="en-US"/>
+        </w:rPr>
+        <w:t>d by</w:t>
+      </w:r>
+      <w:r>
+        <w:rPr>
+          <w:rFonts w:ascii="Times New Roman" w:hAnsi="Times New Roman" w:cs="Times New Roman"/>
+          <w:sz w:val="22"/>
+          <w:szCs w:val="22"/>
+          <w:lang w:val="en-US"/>
+        </w:rPr>
+        <w:t xml:space="preserve"> </w:t>
+      </w:r>
+      <w:r>
+        <w:rPr>
+          <w:rFonts w:ascii="Times New Roman" w:hAnsi="Times New Roman" w:cs="Times New Roman"/>
+          <w:sz w:val="22"/>
+          <w:szCs w:val="22"/>
+          <w:lang w:val="en-US"/>
+        </w:rPr>
+        <w:t>F</w:t>
+      </w:r>
+      <w:r>
+        <w:rPr>
+          <w:rFonts w:ascii="Times New Roman" w:hAnsi="Times New Roman" w:cs="Times New Roman"/>
+          <w:sz w:val="22"/>
+          <w:szCs w:val="22"/>
+          <w:lang w:val="en-US"/>
+        </w:rPr>
+        <w:t xml:space="preserve">irebase that will allow us to store some variables of the user as well as their </w:t>
+      </w:r>
+      <w:r>
+        <w:rPr>
+          <w:rFonts w:ascii="Times New Roman" w:hAnsi="Times New Roman" w:cs="Times New Roman"/>
+          <w:sz w:val="22"/>
+          <w:szCs w:val="22"/>
+          <w:lang w:val="en-US"/>
+        </w:rPr>
+        <w:t>travel</w:t>
+      </w:r>
+      <w:r>
+        <w:rPr>
+          <w:rFonts w:ascii="Times New Roman" w:hAnsi="Times New Roman" w:cs="Times New Roman"/>
+          <w:sz w:val="22"/>
+          <w:szCs w:val="22"/>
+          <w:lang w:val="en-US"/>
+        </w:rPr>
+        <w:t xml:space="preserve"> preferences. </w:t>
+      </w:r>
+      <w:r>
+        <w:rPr>
+          <w:rFonts w:ascii="Times New Roman" w:hAnsi="Times New Roman" w:cs="Times New Roman"/>
+          <w:sz w:val="22"/>
+          <w:szCs w:val="22"/>
+          <w:lang w:val="en-US"/>
+        </w:rPr>
+        <w:t xml:space="preserve">For this reason, the user must have a google account </w:t>
+      </w:r>
+      <w:r>
+        <w:rPr>
+          <w:rFonts w:ascii="Times New Roman" w:hAnsi="Times New Roman" w:cs="Times New Roman"/>
+          <w:sz w:val="22"/>
+          <w:szCs w:val="22"/>
+          <w:lang w:val="en-US"/>
+        </w:rPr>
+        <w:t xml:space="preserve">with </w:t>
+      </w:r>
+      <w:r>
+        <w:rPr>
+          <w:rFonts w:ascii="Times New Roman" w:hAnsi="Times New Roman" w:cs="Times New Roman"/>
+          <w:sz w:val="22"/>
+          <w:szCs w:val="22"/>
+          <w:lang w:val="en-US"/>
+        </w:rPr>
+        <w:t xml:space="preserve">which </w:t>
+      </w:r>
+      <w:r>
+        <w:rPr>
+          <w:rFonts w:ascii="Times New Roman" w:hAnsi="Times New Roman" w:cs="Times New Roman"/>
+          <w:sz w:val="22"/>
+          <w:szCs w:val="22"/>
+          <w:lang w:val="en-US"/>
+        </w:rPr>
+        <w:t xml:space="preserve">he </w:t>
+      </w:r>
+      <w:r>
+        <w:rPr>
+          <w:rFonts w:ascii="Times New Roman" w:hAnsi="Times New Roman" w:cs="Times New Roman"/>
+          <w:sz w:val="22"/>
+          <w:szCs w:val="22"/>
+          <w:lang w:val="en-US"/>
+        </w:rPr>
+        <w:t>must log in</w:t>
+      </w:r>
+      <w:r>
+        <w:rPr>
+          <w:rFonts w:ascii="Times New Roman" w:hAnsi="Times New Roman" w:cs="Times New Roman"/>
+          <w:sz w:val="22"/>
+          <w:szCs w:val="22"/>
+          <w:lang w:val="en-US"/>
+        </w:rPr>
+        <w:t>.</w:t>
+      </w:r>
+      <w:r>
+        <w:rPr>
+          <w:rFonts w:ascii="Times New Roman" w:hAnsi="Times New Roman" w:cs="Times New Roman"/>
+          <w:sz w:val="22"/>
+          <w:szCs w:val="22"/>
+          <w:lang w:val="en-US"/>
+        </w:rPr>
+        <w:t xml:space="preserve"> </w:t>
+      </w:r>
+      <w:r>
+        <w:rPr>
+          <w:rFonts w:ascii="Times New Roman" w:hAnsi="Times New Roman" w:cs="Times New Roman"/>
+          <w:sz w:val="22"/>
+          <w:szCs w:val="22"/>
+          <w:lang w:val="en-US"/>
+        </w:rPr>
+        <w:t>We</w:t>
+      </w:r>
+      <w:r>
+        <w:rPr>
+          <w:rFonts w:ascii="Times New Roman" w:hAnsi="Times New Roman" w:cs="Times New Roman"/>
+          <w:sz w:val="22"/>
+          <w:szCs w:val="22"/>
+          <w:lang w:val="en-US"/>
+        </w:rPr>
+        <w:t xml:space="preserve"> can avoid the purchase and maintenance of a server using a safe and cheap data storage such as Google. Saving the information in the user's account so that if </w:t>
       </w:r>
       <w:r>
         <w:rPr>
@@ -4771,25 +4889,25 @@
           <w:lang w:val="en-US"/>
         </w:rPr>
         <w:lastRenderedPageBreak/>
-        <w:t xml:space="preserve">allow us to store some variables of the user as well as their transport preferences. </w:t>
-      </w:r>
-      <w:r>
-        <w:rPr>
-          <w:rFonts w:ascii="Times New Roman" w:hAnsi="Times New Roman" w:cs="Times New Roman"/>
-          <w:sz w:val="22"/>
-          <w:szCs w:val="22"/>
-          <w:lang w:val="en-US"/>
-        </w:rPr>
-        <w:t>For this reason, the user must have a google account which must be logged in, in such a way that the Google Calendar API can be accessed through the Google servers.</w:t>
-      </w:r>
-      <w:r>
-        <w:rPr>
-          <w:rFonts w:ascii="Times New Roman" w:hAnsi="Times New Roman" w:cs="Times New Roman"/>
-          <w:sz w:val="22"/>
-          <w:szCs w:val="22"/>
-          <w:lang w:val="en-US"/>
-        </w:rPr>
-        <w:t xml:space="preserve"> This way we can avoid the purchase and maintenance of a server using this way a safe and cheap data storage such as Google. Saving the information in the user's account so that if the user changes the device they can continue using their calendar and do not have to create the events again.</w:t>
+        <w:t xml:space="preserve">the user changes the device they can continue using their calendar and do not have to create the events </w:t>
+      </w:r>
+      <w:r>
+        <w:rPr>
+          <w:rFonts w:ascii="Times New Roman" w:hAnsi="Times New Roman" w:cs="Times New Roman"/>
+          <w:sz w:val="22"/>
+          <w:szCs w:val="22"/>
+          <w:lang w:val="en-US"/>
+        </w:rPr>
+        <w:t xml:space="preserve">all over </w:t>
+      </w:r>
+      <w:r>
+        <w:rPr>
+          <w:rFonts w:ascii="Times New Roman" w:hAnsi="Times New Roman" w:cs="Times New Roman"/>
+          <w:sz w:val="22"/>
+          <w:szCs w:val="22"/>
+          <w:lang w:val="en-US"/>
+        </w:rPr>
+        <w:t>again.</w:t>
       </w:r>
     </w:p>
     <w:p>
@@ -4810,7 +4928,25 @@
           <w:szCs w:val="22"/>
           <w:lang w:val="en-US"/>
         </w:rPr>
-        <w:t xml:space="preserve">In addition, in the diagram there are also represented the external actors involved in the process of providing the service: </w:t>
+        <w:t xml:space="preserve">In addition, in the diagram there are also represented the external </w:t>
+      </w:r>
+      <w:r>
+        <w:rPr>
+          <w:rFonts w:ascii="Times New Roman" w:hAnsi="Times New Roman" w:cs="Times New Roman"/>
+          <w:sz w:val="22"/>
+          <w:szCs w:val="22"/>
+          <w:lang w:val="en-US"/>
+        </w:rPr>
+        <w:t>systems</w:t>
+      </w:r>
+      <w:r>
+        <w:rPr>
+          <w:rFonts w:ascii="Times New Roman" w:hAnsi="Times New Roman" w:cs="Times New Roman"/>
+          <w:sz w:val="22"/>
+          <w:szCs w:val="22"/>
+          <w:lang w:val="en-US"/>
+        </w:rPr>
+        <w:t xml:space="preserve"> involved in the process of providing the service: </w:t>
       </w:r>
     </w:p>
     <w:p>
@@ -4837,7 +4973,7 @@
     </w:p>
     <w:p>
       <w:pPr>
-        <w:pStyle w:val="Prrafodelista"/>
+        <w:pStyle w:val="a3"/>
         <w:numPr>
           <w:ilvl w:val="0"/>
           <w:numId w:val="20"/>
@@ -4863,7 +4999,7 @@
     </w:p>
     <w:p>
       <w:pPr>
-        <w:pStyle w:val="Prrafodelista"/>
+        <w:pStyle w:val="a3"/>
         <w:widowControl w:val="0"/>
         <w:numPr>
           <w:ilvl w:val="0"/>
@@ -4970,6 +5106,97 @@
         </w:rPr>
         <w:t>provides information about different weather variables such as wind speed, barometric variables, pressure etc.</w:t>
       </w:r>
+    </w:p>
+    <w:p>
+      <w:pPr>
+        <w:spacing w:before="0" w:after="0"/>
+        <w:ind w:left="708"/>
+        <w:jc w:val="both"/>
+        <w:rPr>
+          <w:rFonts w:ascii="Times New Roman" w:hAnsi="Times New Roman" w:cs="Times New Roman"/>
+          <w:sz w:val="22"/>
+          <w:szCs w:val="22"/>
+          <w:lang w:val="en-US"/>
+        </w:rPr>
+      </w:pPr>
+      <w:r>
+        <w:rPr>
+          <w:rFonts w:ascii="Times New Roman" w:hAnsi="Times New Roman" w:cs="Times New Roman"/>
+          <w:sz w:val="22"/>
+          <w:szCs w:val="22"/>
+          <w:lang w:val="en-US"/>
+        </w:rPr>
+        <w:t xml:space="preserve">-Firebase Authentication API: </w:t>
+      </w:r>
+      <w:r>
+        <w:rPr>
+          <w:rFonts w:ascii="Times New Roman" w:hAnsi="Times New Roman" w:cs="Times New Roman"/>
+          <w:sz w:val="22"/>
+          <w:szCs w:val="22"/>
+          <w:lang w:val="en-US"/>
+        </w:rPr>
+        <w:t xml:space="preserve">Allows the communication between the user application and the firebase system and </w:t>
+      </w:r>
+      <w:r>
+        <w:rPr>
+          <w:rFonts w:ascii="Times New Roman" w:hAnsi="Times New Roman" w:cs="Times New Roman"/>
+          <w:sz w:val="22"/>
+          <w:szCs w:val="22"/>
+          <w:lang w:val="en-US"/>
+        </w:rPr>
+        <w:t xml:space="preserve">more specifically: </w:t>
+      </w:r>
+      <w:r>
+        <w:rPr>
+          <w:rFonts w:ascii="Times New Roman" w:hAnsi="Times New Roman" w:cs="Times New Roman"/>
+          <w:sz w:val="22"/>
+          <w:szCs w:val="22"/>
+          <w:lang w:val="en-US"/>
+        </w:rPr>
+        <w:t xml:space="preserve">the </w:t>
+      </w:r>
+      <w:r>
+        <w:rPr>
+          <w:rFonts w:ascii="Times New Roman" w:hAnsi="Times New Roman" w:cs="Times New Roman"/>
+          <w:sz w:val="22"/>
+          <w:szCs w:val="22"/>
+          <w:lang w:val="en-US"/>
+        </w:rPr>
+        <w:t>authentication</w:t>
+      </w:r>
+      <w:r>
+        <w:rPr>
+          <w:rFonts w:ascii="Times New Roman" w:hAnsi="Times New Roman" w:cs="Times New Roman"/>
+          <w:sz w:val="22"/>
+          <w:szCs w:val="22"/>
+          <w:lang w:val="en-US"/>
+        </w:rPr>
+        <w:t xml:space="preserve"> functionality that it offers.</w:t>
+      </w:r>
+    </w:p>
+    <w:p>
+      <w:pPr>
+        <w:spacing w:before="0" w:after="0"/>
+        <w:ind w:left="708"/>
+        <w:jc w:val="both"/>
+        <w:rPr>
+          <w:rFonts w:ascii="Times New Roman" w:hAnsi="Times New Roman" w:cs="Times New Roman"/>
+          <w:sz w:val="22"/>
+          <w:szCs w:val="22"/>
+          <w:lang w:val="en-US"/>
+        </w:rPr>
+      </w:pPr>
+      <w:r>
+        <w:rPr>
+          <w:rFonts w:ascii="Times New Roman" w:hAnsi="Times New Roman" w:cs="Times New Roman"/>
+          <w:sz w:val="22"/>
+          <w:szCs w:val="22"/>
+          <w:lang w:val="en-US"/>
+        </w:rPr>
+        <w:t xml:space="preserve">-Firebase Database API: Allows the communication between the user application and the firebase system and more specifically: the database functionality that it offers. </w:t>
+      </w:r>
+      <w:bookmarkStart w:id="11" w:name="_GoBack"/>
+      <w:bookmarkEnd w:id="11"/>
     </w:p>
     <w:p>
       <w:pPr>
@@ -5067,7 +5294,43 @@
           <w:szCs w:val="22"/>
           <w:lang w:val="en-US"/>
         </w:rPr>
-        <w:t>To store the information in the google account, the user must register with a Google account and the user's authentication with google will be done through the Firebase platform.</w:t>
+        <w:t>To store the information in google</w:t>
+      </w:r>
+      <w:r>
+        <w:rPr>
+          <w:rFonts w:ascii="Times New Roman" w:hAnsi="Times New Roman" w:cs="Times New Roman"/>
+          <w:sz w:val="22"/>
+          <w:szCs w:val="22"/>
+          <w:lang w:val="en-US"/>
+        </w:rPr>
+        <w:t xml:space="preserve"> calendar</w:t>
+      </w:r>
+      <w:r>
+        <w:rPr>
+          <w:rFonts w:ascii="Times New Roman" w:hAnsi="Times New Roman" w:cs="Times New Roman"/>
+          <w:sz w:val="22"/>
+          <w:szCs w:val="22"/>
+          <w:lang w:val="en-US"/>
+        </w:rPr>
+        <w:t xml:space="preserve">, the user must </w:t>
+      </w:r>
+      <w:r>
+        <w:rPr>
+          <w:rFonts w:ascii="Times New Roman" w:hAnsi="Times New Roman" w:cs="Times New Roman"/>
+          <w:sz w:val="22"/>
+          <w:szCs w:val="22"/>
+          <w:lang w:val="en-US"/>
+        </w:rPr>
+        <w:t>log-in</w:t>
+      </w:r>
+      <w:r>
+        <w:rPr>
+          <w:rFonts w:ascii="Times New Roman" w:hAnsi="Times New Roman" w:cs="Times New Roman"/>
+          <w:sz w:val="22"/>
+          <w:szCs w:val="22"/>
+          <w:lang w:val="en-US"/>
+        </w:rPr>
+        <w:t xml:space="preserve"> with a Google account and the user's authentication with google will be done through the Firebase platform.</w:t>
       </w:r>
       <w:r>
         <w:rPr>
@@ -5090,15 +5353,15 @@
     </w:p>
     <w:p>
       <w:pPr>
-        <w:pStyle w:val="Ttulo2"/>
-        <w:rPr>
-          <w:rFonts w:ascii="Times New Roman" w:hAnsi="Times New Roman" w:cs="Times New Roman"/>
-          <w:sz w:val="22"/>
-          <w:szCs w:val="22"/>
-          <w:lang w:val="en-US"/>
-        </w:rPr>
-      </w:pPr>
-      <w:bookmarkStart w:id="11" w:name="_Toc499403560"/>
+        <w:pStyle w:val="2"/>
+        <w:rPr>
+          <w:rFonts w:ascii="Times New Roman" w:hAnsi="Times New Roman" w:cs="Times New Roman"/>
+          <w:sz w:val="22"/>
+          <w:szCs w:val="22"/>
+          <w:lang w:val="en-US"/>
+        </w:rPr>
+      </w:pPr>
+      <w:bookmarkStart w:id="12" w:name="_Toc499403560"/>
       <w:r>
         <w:rPr>
           <w:rFonts w:ascii="Times New Roman" w:hAnsi="Times New Roman" w:cs="Times New Roman"/>
@@ -5118,7 +5381,7 @@
         </w:rPr>
         <w:t>High level components and their interaction</w:t>
       </w:r>
-      <w:bookmarkEnd w:id="11"/>
+      <w:bookmarkEnd w:id="12"/>
     </w:p>
     <w:p>
       <w:pPr>
@@ -5340,15 +5603,15 @@
     </w:p>
     <w:p>
       <w:pPr>
-        <w:pStyle w:val="Ttulo2"/>
-        <w:rPr>
-          <w:rFonts w:ascii="Times New Roman" w:hAnsi="Times New Roman" w:cs="Times New Roman"/>
-          <w:sz w:val="22"/>
-          <w:szCs w:val="22"/>
-          <w:lang w:val="en-US"/>
-        </w:rPr>
-      </w:pPr>
-      <w:bookmarkStart w:id="12" w:name="_Toc499403561"/>
+        <w:pStyle w:val="2"/>
+        <w:rPr>
+          <w:rFonts w:ascii="Times New Roman" w:hAnsi="Times New Roman" w:cs="Times New Roman"/>
+          <w:sz w:val="22"/>
+          <w:szCs w:val="22"/>
+          <w:lang w:val="en-US"/>
+        </w:rPr>
+      </w:pPr>
+      <w:bookmarkStart w:id="13" w:name="_Toc499403561"/>
       <w:r>
         <w:rPr>
           <w:rFonts w:ascii="Times New Roman" w:hAnsi="Times New Roman" w:cs="Times New Roman"/>
@@ -5446,7 +5709,7 @@
         </w:rPr>
         <w:t>Component view</w:t>
       </w:r>
-      <w:bookmarkEnd w:id="12"/>
+      <w:bookmarkEnd w:id="13"/>
     </w:p>
     <w:p>
       <w:pPr>
@@ -5837,15 +6100,15 @@
     </w:p>
     <w:p>
       <w:pPr>
-        <w:pStyle w:val="Ttulo2"/>
-        <w:rPr>
-          <w:rFonts w:ascii="Times New Roman" w:hAnsi="Times New Roman" w:cs="Times New Roman"/>
-          <w:sz w:val="22"/>
-          <w:szCs w:val="22"/>
-          <w:lang w:val="en-US"/>
-        </w:rPr>
-      </w:pPr>
-      <w:bookmarkStart w:id="13" w:name="_Toc499403562"/>
+        <w:pStyle w:val="2"/>
+        <w:rPr>
+          <w:rFonts w:ascii="Times New Roman" w:hAnsi="Times New Roman" w:cs="Times New Roman"/>
+          <w:sz w:val="22"/>
+          <w:szCs w:val="22"/>
+          <w:lang w:val="en-US"/>
+        </w:rPr>
+      </w:pPr>
+      <w:bookmarkStart w:id="14" w:name="_Toc499403562"/>
       <w:r>
         <w:rPr>
           <w:rFonts w:ascii="Times New Roman" w:hAnsi="Times New Roman" w:cs="Times New Roman"/>
@@ -5865,7 +6128,7 @@
         </w:rPr>
         <w:t>Deployment view</w:t>
       </w:r>
-      <w:bookmarkEnd w:id="13"/>
+      <w:bookmarkEnd w:id="14"/>
       <w:r>
         <w:rPr>
           <w:rFonts w:ascii="Times New Roman" w:hAnsi="Times New Roman" w:cs="Times New Roman"/>
@@ -5975,15 +6238,15 @@
     </w:p>
     <w:p>
       <w:pPr>
-        <w:pStyle w:val="Ttulo2"/>
-        <w:rPr>
-          <w:rFonts w:ascii="Times New Roman" w:hAnsi="Times New Roman" w:cs="Times New Roman"/>
-          <w:sz w:val="22"/>
-          <w:szCs w:val="22"/>
-          <w:lang w:val="en-US"/>
-        </w:rPr>
-      </w:pPr>
-      <w:bookmarkStart w:id="14" w:name="_Toc499403563"/>
+        <w:pStyle w:val="2"/>
+        <w:rPr>
+          <w:rFonts w:ascii="Times New Roman" w:hAnsi="Times New Roman" w:cs="Times New Roman"/>
+          <w:sz w:val="22"/>
+          <w:szCs w:val="22"/>
+          <w:lang w:val="en-US"/>
+        </w:rPr>
+      </w:pPr>
+      <w:bookmarkStart w:id="15" w:name="_Toc499403563"/>
       <w:r>
         <w:rPr>
           <w:rFonts w:ascii="Times New Roman" w:hAnsi="Times New Roman" w:cs="Times New Roman"/>
@@ -5993,7 +6256,7 @@
         </w:rPr>
         <w:t>2.5 Component Interfaces</w:t>
       </w:r>
-      <w:bookmarkEnd w:id="14"/>
+      <w:bookmarkEnd w:id="15"/>
     </w:p>
     <w:p>
       <w:pPr>
@@ -6118,15 +6381,15 @@
     </w:p>
     <w:p>
       <w:pPr>
-        <w:pStyle w:val="Ttulo2"/>
-        <w:rPr>
-          <w:rFonts w:ascii="Times New Roman" w:hAnsi="Times New Roman" w:cs="Times New Roman"/>
-          <w:sz w:val="22"/>
-          <w:szCs w:val="22"/>
-          <w:lang w:val="en-US"/>
-        </w:rPr>
-      </w:pPr>
-      <w:bookmarkStart w:id="15" w:name="_Toc499403564"/>
+        <w:pStyle w:val="2"/>
+        <w:rPr>
+          <w:rFonts w:ascii="Times New Roman" w:hAnsi="Times New Roman" w:cs="Times New Roman"/>
+          <w:sz w:val="22"/>
+          <w:szCs w:val="22"/>
+          <w:lang w:val="en-US"/>
+        </w:rPr>
+      </w:pPr>
+      <w:bookmarkStart w:id="16" w:name="_Toc499403564"/>
       <w:r>
         <w:rPr>
           <w:rFonts w:ascii="Times New Roman" w:hAnsi="Times New Roman" w:cs="Times New Roman"/>
@@ -6182,7 +6445,7 @@
         </w:rPr>
         <w:t>View</w:t>
       </w:r>
-      <w:bookmarkEnd w:id="15"/>
+      <w:bookmarkEnd w:id="16"/>
     </w:p>
     <w:p>
       <w:pPr>
@@ -6607,7 +6870,7 @@
       <w:hyperlink r:id="rId27" w:history="1">
         <w:r>
           <w:rPr>
-            <w:rStyle w:val="Hipervnculo"/>
+            <w:rStyle w:val="ad"/>
             <w:rFonts w:ascii="Times New Roman" w:hAnsi="Times New Roman" w:cs="Times New Roman"/>
             <w:sz w:val="22"/>
             <w:szCs w:val="22"/>
@@ -6637,7 +6900,7 @@
       <w:hyperlink r:id="rId28" w:history="1">
         <w:r>
           <w:rPr>
-            <w:rStyle w:val="Hipervnculo"/>
+            <w:rStyle w:val="ad"/>
             <w:rFonts w:ascii="Times New Roman" w:hAnsi="Times New Roman" w:cs="Times New Roman"/>
             <w:sz w:val="22"/>
             <w:szCs w:val="22"/>
@@ -6889,13 +7152,13 @@
     </w:p>
     <w:p>
       <w:pPr>
-        <w:pStyle w:val="Ttulo1"/>
-        <w:rPr>
-          <w:rFonts w:ascii="Times New Roman" w:hAnsi="Times New Roman" w:cs="Times New Roman"/>
-          <w:lang w:val="en-US"/>
-        </w:rPr>
-      </w:pPr>
-      <w:bookmarkStart w:id="16" w:name="_Toc499403565"/>
+        <w:pStyle w:val="1"/>
+        <w:rPr>
+          <w:rFonts w:ascii="Times New Roman" w:hAnsi="Times New Roman" w:cs="Times New Roman"/>
+          <w:lang w:val="en-US"/>
+        </w:rPr>
+      </w:pPr>
+      <w:bookmarkStart w:id="17" w:name="_Toc499403565"/>
       <w:r>
         <w:rPr>
           <w:rFonts w:ascii="Times New Roman" w:hAnsi="Times New Roman" w:cs="Times New Roman"/>
@@ -6904,7 +7167,7 @@
         <w:lastRenderedPageBreak/>
         <w:t>3.Algorithm Design</w:t>
       </w:r>
-      <w:bookmarkEnd w:id="16"/>
+      <w:bookmarkEnd w:id="17"/>
     </w:p>
     <w:p>
       <w:pPr>
@@ -8480,13 +8743,13 @@
     </w:p>
     <w:p>
       <w:pPr>
-        <w:pStyle w:val="Ttulo1"/>
-        <w:rPr>
-          <w:rFonts w:ascii="Times New Roman" w:hAnsi="Times New Roman" w:cs="Times New Roman"/>
-          <w:lang w:val="en-US"/>
-        </w:rPr>
-      </w:pPr>
-      <w:bookmarkStart w:id="17" w:name="_Toc499403566"/>
+        <w:pStyle w:val="1"/>
+        <w:rPr>
+          <w:rFonts w:ascii="Times New Roman" w:hAnsi="Times New Roman" w:cs="Times New Roman"/>
+          <w:lang w:val="en-US"/>
+        </w:rPr>
+      </w:pPr>
+      <w:bookmarkStart w:id="18" w:name="_Toc499403566"/>
       <w:r>
         <w:rPr>
           <w:rFonts w:ascii="Times New Roman" w:hAnsi="Times New Roman" w:cs="Times New Roman"/>
@@ -8494,7 +8757,7 @@
         </w:rPr>
         <w:t>4.User Interface Design</w:t>
       </w:r>
-      <w:bookmarkEnd w:id="17"/>
+      <w:bookmarkEnd w:id="18"/>
     </w:p>
     <w:p>
       <w:pPr>
@@ -8592,7 +8855,7 @@
                         <w:txbxContent>
                           <w:p>
                             <w:pPr>
-                              <w:pStyle w:val="Descripcin"/>
+                              <w:pStyle w:val="ae"/>
                               <w:rPr>
                                 <w:rFonts w:ascii="Times New Roman" w:hAnsi="Times New Roman" w:cs="Times New Roman"/>
                                 <w:noProof/>
@@ -8630,7 +8893,7 @@
               </wp:anchor>
             </w:drawing>
           </mc:Choice>
-          <mc:Fallback>
+          <mc:Fallback xmlns:mv="urn:schemas-microsoft-com:mac:vml" xmlns:mo="http://schemas.microsoft.com/office/mac/office/2008/main">
             <w:pict>
               <v:shapetype w14:anchorId="0FE782D4" id="_x0000_t202" coordsize="21600,21600" o:spt="202" path="m0,0l0,21600,21600,21600,21600,0xe">
                 <v:stroke joinstyle="miter"/>
@@ -8807,7 +9070,7 @@
                         <w:txbxContent>
                           <w:p>
                             <w:pPr>
-                              <w:pStyle w:val="Descripcin"/>
+                              <w:pStyle w:val="ae"/>
                               <w:rPr>
                                 <w:rFonts w:ascii="Times New Roman" w:hAnsi="Times New Roman" w:cs="Times New Roman"/>
                                 <w:noProof/>
@@ -8835,7 +9098,7 @@
               </wp:anchor>
             </w:drawing>
           </mc:Choice>
-          <mc:Fallback>
+          <mc:Fallback xmlns:mv="urn:schemas-microsoft-com:mac:vml" xmlns:mo="http://schemas.microsoft.com/office/mac/office/2008/main">
             <w:pict>
               <v:shape w14:anchorId="29918FCE" id="Текстово поле 10" o:spid="_x0000_s1027" type="#_x0000_t202" style="position:absolute;left:0;text-align:left;margin-left:0;margin-top:334.2pt;width:168pt;height:25.7pt;z-index:-251627520;visibility:visible;mso-wrap-style:square;mso-wrap-distance-left:9pt;mso-wrap-distance-top:0;mso-wrap-distance-right:9pt;mso-wrap-distance-bottom:0;mso-position-horizontal:absolute;mso-position-horizontal-relative:text;mso-position-vertical:absolute;mso-position-vertical-relative:text;v-text-anchor:top" o:gfxdata="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" stroked="f">
                 <v:textbox style="mso-fit-shape-to-text:t" inset="0,0,0,0">
@@ -9223,7 +9486,7 @@
                         <w:txbxContent>
                           <w:p>
                             <w:pPr>
-                              <w:pStyle w:val="Descripcin"/>
+                              <w:pStyle w:val="ae"/>
                               <w:rPr>
                                 <w:rFonts w:ascii="Times New Roman" w:hAnsi="Times New Roman" w:cs="Times New Roman"/>
                                 <w:noProof/>
@@ -9251,7 +9514,7 @@
               </wp:anchor>
             </w:drawing>
           </mc:Choice>
-          <mc:Fallback>
+          <mc:Fallback xmlns:mv="urn:schemas-microsoft-com:mac:vml" xmlns:mo="http://schemas.microsoft.com/office/mac/office/2008/main">
             <w:pict>
               <v:shape w14:anchorId="1DA1CC8B" id="Текстово поле 15" o:spid="_x0000_s1028" type="#_x0000_t202" style="position:absolute;left:0;text-align:left;margin-left:247.35pt;margin-top:306.65pt;width:164.4pt;height:25.7pt;z-index:-251624448;visibility:visible;mso-wrap-style:square;mso-wrap-distance-left:9pt;mso-wrap-distance-top:0;mso-wrap-distance-right:9pt;mso-wrap-distance-bottom:0;mso-position-horizontal:absolute;mso-position-horizontal-relative:text;mso-position-vertical:absolute;mso-position-vertical-relative:text;v-text-anchor:top" o:gfxdata="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" stroked="f">
                 <v:textbox style="mso-fit-shape-to-text:t" inset="0,0,0,0">
@@ -9427,7 +9690,7 @@
                         <w:txbxContent>
                           <w:p>
                             <w:pPr>
-                              <w:pStyle w:val="Descripcin"/>
+                              <w:pStyle w:val="ae"/>
                               <w:rPr>
                                 <w:rFonts w:ascii="Times New Roman" w:hAnsi="Times New Roman" w:cs="Times New Roman"/>
                                 <w:noProof/>
@@ -9455,7 +9718,7 @@
               </wp:anchor>
             </w:drawing>
           </mc:Choice>
-          <mc:Fallback>
+          <mc:Fallback xmlns:mv="urn:schemas-microsoft-com:mac:vml" xmlns:mo="http://schemas.microsoft.com/office/mac/office/2008/main">
             <w:pict>
               <v:shape w14:anchorId="198B2E9E" id="Текстово поле 14" o:spid="_x0000_s1029" type="#_x0000_t202" style="position:absolute;left:0;text-align:left;margin-left:-8.85pt;margin-top:305.6pt;width:156.6pt;height:25.7pt;z-index:-251625472;visibility:visible;mso-wrap-style:square;mso-wrap-distance-left:9pt;mso-wrap-distance-top:0;mso-wrap-distance-right:9pt;mso-wrap-distance-bottom:0;mso-position-horizontal:absolute;mso-position-horizontal-relative:text;mso-position-vertical:absolute;mso-position-vertical-relative:text;v-text-anchor:top" o:gfxdata="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" stroked="f">
                 <v:textbox style="mso-fit-shape-to-text:t" inset="0,0,0,0">
@@ -9761,13 +10024,13 @@
     </w:p>
     <w:p>
       <w:pPr>
-        <w:pStyle w:val="Ttulo1"/>
-        <w:rPr>
-          <w:rFonts w:ascii="Times New Roman" w:hAnsi="Times New Roman" w:cs="Times New Roman"/>
-          <w:lang w:val="en-US"/>
-        </w:rPr>
-      </w:pPr>
-      <w:bookmarkStart w:id="18" w:name="_Toc499403567"/>
+        <w:pStyle w:val="1"/>
+        <w:rPr>
+          <w:rFonts w:ascii="Times New Roman" w:hAnsi="Times New Roman" w:cs="Times New Roman"/>
+          <w:lang w:val="en-US"/>
+        </w:rPr>
+      </w:pPr>
+      <w:bookmarkStart w:id="19" w:name="_Toc499403567"/>
       <w:r>
         <w:rPr>
           <w:rFonts w:ascii="Times New Roman" w:hAnsi="Times New Roman" w:cs="Times New Roman"/>
@@ -9776,21 +10039,21 @@
         <w:lastRenderedPageBreak/>
         <w:t>5.Requirements Traceability</w:t>
       </w:r>
-      <w:bookmarkEnd w:id="18"/>
-    </w:p>
-    <w:p>
-      <w:pPr>
-        <w:rPr>
-          <w:rFonts w:ascii="Times New Roman" w:hAnsi="Times New Roman" w:cs="Times New Roman"/>
-          <w:sz w:val="22"/>
-          <w:szCs w:val="22"/>
-          <w:lang w:val="en-US"/>
-        </w:rPr>
-      </w:pPr>
-    </w:p>
-    <w:p>
-      <w:pPr>
-        <w:pStyle w:val="Prrafodelista"/>
+      <w:bookmarkEnd w:id="19"/>
+    </w:p>
+    <w:p>
+      <w:pPr>
+        <w:rPr>
+          <w:rFonts w:ascii="Times New Roman" w:hAnsi="Times New Roman" w:cs="Times New Roman"/>
+          <w:sz w:val="22"/>
+          <w:szCs w:val="22"/>
+          <w:lang w:val="en-US"/>
+        </w:rPr>
+      </w:pPr>
+    </w:p>
+    <w:p>
+      <w:pPr>
+        <w:pStyle w:val="a3"/>
         <w:numPr>
           <w:ilvl w:val="0"/>
           <w:numId w:val="12"/>
@@ -9856,7 +10119,7 @@
     </w:p>
     <w:p>
       <w:pPr>
-        <w:pStyle w:val="Prrafodelista"/>
+        <w:pStyle w:val="a3"/>
         <w:numPr>
           <w:ilvl w:val="0"/>
           <w:numId w:val="22"/>
@@ -9909,7 +10172,7 @@
     </w:p>
     <w:p>
       <w:pPr>
-        <w:pStyle w:val="Prrafodelista"/>
+        <w:pStyle w:val="a3"/>
         <w:numPr>
           <w:ilvl w:val="0"/>
           <w:numId w:val="22"/>
@@ -9962,7 +10225,7 @@
     </w:p>
     <w:p>
       <w:pPr>
-        <w:pStyle w:val="Prrafodelista"/>
+        <w:pStyle w:val="a3"/>
         <w:numPr>
           <w:ilvl w:val="0"/>
           <w:numId w:val="22"/>
@@ -10015,7 +10278,7 @@
     </w:p>
     <w:p>
       <w:pPr>
-        <w:pStyle w:val="Prrafodelista"/>
+        <w:pStyle w:val="a3"/>
         <w:numPr>
           <w:ilvl w:val="0"/>
           <w:numId w:val="22"/>
@@ -10068,7 +10331,7 @@
     </w:p>
     <w:p>
       <w:pPr>
-        <w:pStyle w:val="Prrafodelista"/>
+        <w:pStyle w:val="a3"/>
         <w:numPr>
           <w:ilvl w:val="0"/>
           <w:numId w:val="22"/>
@@ -10121,7 +10384,7 @@
     </w:p>
     <w:p>
       <w:pPr>
-        <w:pStyle w:val="Prrafodelista"/>
+        <w:pStyle w:val="a3"/>
         <w:numPr>
           <w:ilvl w:val="0"/>
           <w:numId w:val="22"/>
@@ -10174,7 +10437,7 @@
     </w:p>
     <w:p>
       <w:pPr>
-        <w:pStyle w:val="Prrafodelista"/>
+        <w:pStyle w:val="a3"/>
         <w:numPr>
           <w:ilvl w:val="0"/>
           <w:numId w:val="22"/>
@@ -10227,7 +10490,7 @@
     </w:p>
     <w:p>
       <w:pPr>
-        <w:pStyle w:val="Prrafodelista"/>
+        <w:pStyle w:val="a3"/>
         <w:numPr>
           <w:ilvl w:val="0"/>
           <w:numId w:val="22"/>
@@ -10256,7 +10519,7 @@
     </w:p>
     <w:p>
       <w:pPr>
-        <w:pStyle w:val="Prrafodelista"/>
+        <w:pStyle w:val="a3"/>
         <w:ind w:left="1416"/>
         <w:jc w:val="both"/>
         <w:rPr>
@@ -10271,7 +10534,7 @@
     </w:p>
     <w:p>
       <w:pPr>
-        <w:pStyle w:val="Prrafodelista"/>
+        <w:pStyle w:val="a3"/>
         <w:numPr>
           <w:ilvl w:val="0"/>
           <w:numId w:val="12"/>
@@ -10313,7 +10576,7 @@
     </w:p>
     <w:p>
       <w:pPr>
-        <w:pStyle w:val="Prrafodelista"/>
+        <w:pStyle w:val="a3"/>
         <w:spacing w:before="0" w:after="0" w:line="240" w:lineRule="auto"/>
         <w:jc w:val="both"/>
         <w:rPr>
@@ -10349,7 +10612,7 @@
     </w:p>
     <w:p>
       <w:pPr>
-        <w:pStyle w:val="Prrafodelista"/>
+        <w:pStyle w:val="a3"/>
         <w:numPr>
           <w:ilvl w:val="0"/>
           <w:numId w:val="22"/>
@@ -10402,7 +10665,7 @@
     </w:p>
     <w:p>
       <w:pPr>
-        <w:pStyle w:val="Prrafodelista"/>
+        <w:pStyle w:val="a3"/>
         <w:numPr>
           <w:ilvl w:val="0"/>
           <w:numId w:val="22"/>
@@ -10431,7 +10694,7 @@
     </w:p>
     <w:p>
       <w:pPr>
-        <w:pStyle w:val="Prrafodelista"/>
+        <w:pStyle w:val="a3"/>
         <w:ind w:left="1416"/>
         <w:jc w:val="both"/>
         <w:rPr>
@@ -10446,7 +10709,7 @@
     </w:p>
     <w:p>
       <w:pPr>
-        <w:pStyle w:val="Prrafodelista"/>
+        <w:pStyle w:val="a3"/>
         <w:numPr>
           <w:ilvl w:val="0"/>
           <w:numId w:val="12"/>
@@ -10488,7 +10751,7 @@
     </w:p>
     <w:p>
       <w:pPr>
-        <w:pStyle w:val="Prrafodelista"/>
+        <w:pStyle w:val="a3"/>
         <w:spacing w:before="0" w:after="0" w:line="240" w:lineRule="auto"/>
         <w:jc w:val="both"/>
         <w:rPr>
@@ -10526,7 +10789,7 @@
     </w:p>
     <w:p>
       <w:pPr>
-        <w:pStyle w:val="Prrafodelista"/>
+        <w:pStyle w:val="a3"/>
         <w:numPr>
           <w:ilvl w:val="0"/>
           <w:numId w:val="22"/>
@@ -10580,7 +10843,7 @@
     </w:p>
     <w:p>
       <w:pPr>
-        <w:pStyle w:val="Prrafodelista"/>
+        <w:pStyle w:val="a3"/>
         <w:numPr>
           <w:ilvl w:val="0"/>
           <w:numId w:val="22"/>
@@ -10633,7 +10896,7 @@
     </w:p>
     <w:p>
       <w:pPr>
-        <w:pStyle w:val="Prrafodelista"/>
+        <w:pStyle w:val="a3"/>
         <w:numPr>
           <w:ilvl w:val="0"/>
           <w:numId w:val="22"/>
@@ -10686,7 +10949,7 @@
     </w:p>
     <w:p>
       <w:pPr>
-        <w:pStyle w:val="Prrafodelista"/>
+        <w:pStyle w:val="a3"/>
         <w:numPr>
           <w:ilvl w:val="0"/>
           <w:numId w:val="22"/>
@@ -10715,7 +10978,7 @@
     </w:p>
     <w:p>
       <w:pPr>
-        <w:pStyle w:val="Prrafodelista"/>
+        <w:pStyle w:val="a3"/>
         <w:ind w:left="1416"/>
         <w:jc w:val="both"/>
         <w:rPr>
@@ -10730,7 +10993,7 @@
     </w:p>
     <w:p>
       <w:pPr>
-        <w:pStyle w:val="Prrafodelista"/>
+        <w:pStyle w:val="a3"/>
         <w:ind w:left="1416"/>
         <w:jc w:val="both"/>
         <w:rPr>
@@ -10745,7 +11008,7 @@
     </w:p>
     <w:p>
       <w:pPr>
-        <w:pStyle w:val="Prrafodelista"/>
+        <w:pStyle w:val="a3"/>
         <w:numPr>
           <w:ilvl w:val="0"/>
           <w:numId w:val="12"/>
@@ -10786,7 +11049,7 @@
     </w:p>
     <w:p>
       <w:pPr>
-        <w:pStyle w:val="Prrafodelista"/>
+        <w:pStyle w:val="a3"/>
         <w:spacing w:before="0" w:after="0" w:line="240" w:lineRule="auto"/>
         <w:jc w:val="both"/>
         <w:rPr>
@@ -10824,7 +11087,7 @@
     </w:p>
     <w:p>
       <w:pPr>
-        <w:pStyle w:val="Prrafodelista"/>
+        <w:pStyle w:val="a3"/>
         <w:numPr>
           <w:ilvl w:val="0"/>
           <w:numId w:val="22"/>
@@ -10875,7 +11138,7 @@
     </w:p>
     <w:p>
       <w:pPr>
-        <w:pStyle w:val="Prrafodelista"/>
+        <w:pStyle w:val="a3"/>
         <w:numPr>
           <w:ilvl w:val="0"/>
           <w:numId w:val="22"/>
@@ -10926,7 +11189,7 @@
     </w:p>
     <w:p>
       <w:pPr>
-        <w:pStyle w:val="Prrafodelista"/>
+        <w:pStyle w:val="a3"/>
         <w:numPr>
           <w:ilvl w:val="0"/>
           <w:numId w:val="22"/>
@@ -10979,7 +11242,7 @@
     </w:p>
     <w:p>
       <w:pPr>
-        <w:pStyle w:val="Prrafodelista"/>
+        <w:pStyle w:val="a3"/>
         <w:numPr>
           <w:ilvl w:val="0"/>
           <w:numId w:val="22"/>
@@ -11032,7 +11295,7 @@
     </w:p>
     <w:p>
       <w:pPr>
-        <w:pStyle w:val="Prrafodelista"/>
+        <w:pStyle w:val="a3"/>
         <w:numPr>
           <w:ilvl w:val="0"/>
           <w:numId w:val="22"/>
@@ -11085,7 +11348,7 @@
     </w:p>
     <w:p>
       <w:pPr>
-        <w:pStyle w:val="Prrafodelista"/>
+        <w:pStyle w:val="a3"/>
         <w:numPr>
           <w:ilvl w:val="0"/>
           <w:numId w:val="22"/>
@@ -11140,7 +11403,7 @@
     </w:p>
     <w:p>
       <w:pPr>
-        <w:pStyle w:val="Prrafodelista"/>
+        <w:pStyle w:val="a3"/>
         <w:numPr>
           <w:ilvl w:val="0"/>
           <w:numId w:val="12"/>
@@ -11182,7 +11445,7 @@
     </w:p>
     <w:p>
       <w:pPr>
-        <w:pStyle w:val="Prrafodelista"/>
+        <w:pStyle w:val="a3"/>
         <w:spacing w:before="0" w:after="0" w:line="240" w:lineRule="auto"/>
         <w:jc w:val="both"/>
         <w:rPr>
@@ -11220,7 +11483,7 @@
     </w:p>
     <w:p>
       <w:pPr>
-        <w:pStyle w:val="Prrafodelista"/>
+        <w:pStyle w:val="a3"/>
         <w:numPr>
           <w:ilvl w:val="0"/>
           <w:numId w:val="22"/>
@@ -11273,7 +11536,7 @@
     </w:p>
     <w:p>
       <w:pPr>
-        <w:pStyle w:val="Prrafodelista"/>
+        <w:pStyle w:val="a3"/>
         <w:numPr>
           <w:ilvl w:val="0"/>
           <w:numId w:val="22"/>
@@ -11325,7 +11588,7 @@
     </w:p>
     <w:p>
       <w:pPr>
-        <w:pStyle w:val="Prrafodelista"/>
+        <w:pStyle w:val="a3"/>
         <w:numPr>
           <w:ilvl w:val="0"/>
           <w:numId w:val="22"/>
@@ -11368,7 +11631,7 @@
     </w:p>
     <w:p>
       <w:pPr>
-        <w:pStyle w:val="Prrafodelista"/>
+        <w:pStyle w:val="a3"/>
         <w:numPr>
           <w:ilvl w:val="0"/>
           <w:numId w:val="12"/>
@@ -11409,7 +11672,7 @@
     </w:p>
     <w:p>
       <w:pPr>
-        <w:pStyle w:val="Prrafodelista"/>
+        <w:pStyle w:val="a3"/>
         <w:spacing w:before="0" w:after="0" w:line="240" w:lineRule="auto"/>
         <w:ind w:left="1416"/>
         <w:jc w:val="both"/>
@@ -11446,7 +11709,7 @@
     </w:p>
     <w:p>
       <w:pPr>
-        <w:pStyle w:val="Prrafodelista"/>
+        <w:pStyle w:val="a3"/>
         <w:numPr>
           <w:ilvl w:val="0"/>
           <w:numId w:val="22"/>
@@ -11535,7 +11798,7 @@
     </w:p>
     <w:p>
       <w:pPr>
-        <w:pStyle w:val="Prrafodelista"/>
+        <w:pStyle w:val="a3"/>
         <w:numPr>
           <w:ilvl w:val="0"/>
           <w:numId w:val="22"/>
@@ -11624,7 +11887,7 @@
     </w:p>
     <w:p>
       <w:pPr>
-        <w:pStyle w:val="Prrafodelista"/>
+        <w:pStyle w:val="a3"/>
         <w:numPr>
           <w:ilvl w:val="0"/>
           <w:numId w:val="22"/>
@@ -11697,13 +11960,13 @@
     </w:p>
     <w:p>
       <w:pPr>
-        <w:pStyle w:val="Ttulo1"/>
-        <w:rPr>
-          <w:rFonts w:ascii="Times New Roman" w:hAnsi="Times New Roman" w:cs="Times New Roman"/>
-          <w:lang w:val="en-US"/>
-        </w:rPr>
-      </w:pPr>
-      <w:bookmarkStart w:id="19" w:name="_Toc499403568"/>
+        <w:pStyle w:val="1"/>
+        <w:rPr>
+          <w:rFonts w:ascii="Times New Roman" w:hAnsi="Times New Roman" w:cs="Times New Roman"/>
+          <w:lang w:val="en-US"/>
+        </w:rPr>
+      </w:pPr>
+      <w:bookmarkStart w:id="20" w:name="_Toc499403568"/>
       <w:r>
         <w:rPr>
           <w:rFonts w:ascii="Times New Roman" w:hAnsi="Times New Roman" w:cs="Times New Roman"/>
@@ -11712,7 +11975,7 @@
         <w:lastRenderedPageBreak/>
         <w:t>6.Implementation, Integration and Test plan</w:t>
       </w:r>
-      <w:bookmarkEnd w:id="19"/>
+      <w:bookmarkEnd w:id="20"/>
     </w:p>
     <w:p>
       <w:pPr>
@@ -11797,18 +12060,45 @@
           <w:szCs w:val="22"/>
           <w:lang w:val="en-US"/>
         </w:rPr>
-        <w:t xml:space="preserve">As mentioned above, testing will be done side by side with implementation and new test cases are continuously going to be added while the code evolves. </w:t>
-      </w:r>
-    </w:p>
-    <w:p>
-      <w:pPr>
-        <w:rPr>
-          <w:rFonts w:ascii="Times New Roman" w:hAnsi="Times New Roman" w:cs="Times New Roman"/>
-          <w:sz w:val="22"/>
-          <w:szCs w:val="22"/>
-          <w:lang w:val="en-US"/>
-        </w:rPr>
-      </w:pPr>
+        <w:t>As mentioned above,</w:t>
+      </w:r>
+      <w:r>
+        <w:rPr>
+          <w:rFonts w:ascii="Times New Roman" w:hAnsi="Times New Roman" w:cs="Times New Roman"/>
+          <w:sz w:val="22"/>
+          <w:szCs w:val="22"/>
+          <w:lang w:val="en-US"/>
+        </w:rPr>
+        <w:t xml:space="preserve"> unit</w:t>
+      </w:r>
+      <w:r>
+        <w:rPr>
+          <w:rFonts w:ascii="Times New Roman" w:hAnsi="Times New Roman" w:cs="Times New Roman"/>
+          <w:sz w:val="22"/>
+          <w:szCs w:val="22"/>
+          <w:lang w:val="en-US"/>
+        </w:rPr>
+        <w:t xml:space="preserve"> testing will be done side by side with implementation and new test cases are continuously going to be added while the code evolves. </w:t>
+      </w:r>
+    </w:p>
+    <w:p>
+      <w:pPr>
+        <w:rPr>
+          <w:rFonts w:ascii="Times New Roman" w:hAnsi="Times New Roman" w:cs="Times New Roman"/>
+          <w:sz w:val="22"/>
+          <w:szCs w:val="22"/>
+          <w:lang w:val="en-US"/>
+        </w:rPr>
+      </w:pPr>
+      <w:r>
+        <w:rPr>
+          <w:rFonts w:ascii="Times New Roman" w:hAnsi="Times New Roman" w:cs="Times New Roman"/>
+          <w:sz w:val="22"/>
+          <w:szCs w:val="22"/>
+          <w:lang w:val="en-US"/>
+        </w:rPr>
+        <w:t xml:space="preserve">Acceptance testing will be done in the end of the project with the customer where we will check if all the requirements are met in the final product. </w:t>
+      </w:r>
     </w:p>
     <w:p>
       <w:pPr>
@@ -11851,13 +12141,13 @@
     </w:p>
     <w:p>
       <w:pPr>
-        <w:pStyle w:val="Ttulo1"/>
-        <w:rPr>
-          <w:rFonts w:ascii="Times New Roman" w:hAnsi="Times New Roman" w:cs="Times New Roman"/>
-          <w:lang w:val="en-US"/>
-        </w:rPr>
-      </w:pPr>
-      <w:bookmarkStart w:id="20" w:name="_Toc499403569"/>
+        <w:pStyle w:val="1"/>
+        <w:rPr>
+          <w:rFonts w:ascii="Times New Roman" w:hAnsi="Times New Roman" w:cs="Times New Roman"/>
+          <w:lang w:val="en-US"/>
+        </w:rPr>
+      </w:pPr>
+      <w:bookmarkStart w:id="21" w:name="_Toc499403569"/>
       <w:r>
         <w:rPr>
           <w:rFonts w:ascii="Times New Roman" w:hAnsi="Times New Roman" w:cs="Times New Roman"/>
@@ -11879,7 +12169,7 @@
         </w:rPr>
         <w:t>t</w:t>
       </w:r>
-      <w:bookmarkEnd w:id="20"/>
+      <w:bookmarkEnd w:id="21"/>
     </w:p>
     <w:p>
       <w:pPr>
@@ -11893,7 +12183,7 @@
     </w:p>
     <w:tbl>
       <w:tblPr>
-        <w:tblStyle w:val="Tablaconcuadrcula"/>
+        <w:tblStyle w:val="ab"/>
         <w:tblW w:w="0" w:type="auto"/>
         <w:tblLook w:val="04A0" w:firstRow="1" w:lastRow="0" w:firstColumn="1" w:lastColumn="0" w:noHBand="0" w:noVBand="1"/>
       </w:tblPr>
@@ -12063,7 +12353,7 @@
                 <w:szCs w:val="22"/>
                 <w:lang w:val="en-US"/>
               </w:rPr>
-              <w:t>2</w:t>
+              <w:t>1</w:t>
             </w:r>
           </w:p>
         </w:tc>
@@ -12155,7 +12445,7 @@
                 <w:szCs w:val="22"/>
                 <w:lang w:val="en-US"/>
               </w:rPr>
-              <w:t>5.5</w:t>
+              <w:t>7</w:t>
             </w:r>
           </w:p>
         </w:tc>
@@ -12339,7 +12629,7 @@
                 <w:szCs w:val="22"/>
                 <w:lang w:val="en-US"/>
               </w:rPr>
-              <w:t>1.5</w:t>
+              <w:t>1</w:t>
             </w:r>
           </w:p>
         </w:tc>
@@ -12532,7 +12822,7 @@
                 <w:szCs w:val="22"/>
                 <w:lang w:val="en-US"/>
               </w:rPr>
-              <w:t>5</w:t>
+              <w:t>6</w:t>
             </w:r>
           </w:p>
         </w:tc>
@@ -12734,7 +13024,7 @@
                 <w:szCs w:val="22"/>
                 <w:lang w:val="en-US"/>
               </w:rPr>
-              <w:t>6</w:t>
+              <w:t>5</w:t>
             </w:r>
           </w:p>
         </w:tc>
@@ -12784,7 +13074,16 @@
                 <w:szCs w:val="22"/>
                 <w:lang w:val="en-US"/>
               </w:rPr>
-              <w:t>25</w:t>
+              <w:t>2</w:t>
+            </w:r>
+            <w:r>
+              <w:rPr>
+                <w:rFonts w:ascii="Times New Roman" w:hAnsi="Times New Roman" w:cs="Times New Roman"/>
+                <w:sz w:val="22"/>
+                <w:szCs w:val="22"/>
+                <w:lang w:val="en-US"/>
+              </w:rPr>
+              <w:t>6</w:t>
             </w:r>
             <w:r>
               <w:rPr>
@@ -13714,8 +14013,6 @@
         </w:rPr>
         <w:t xml:space="preserve"> </w:t>
       </w:r>
-      <w:bookmarkStart w:id="21" w:name="_GoBack"/>
-      <w:bookmarkEnd w:id="21"/>
       <w:r>
         <w:rPr>
           <w:rFonts w:ascii="Times New Roman" w:hAnsi="Times New Roman" w:cs="Times New Roman"/>
@@ -13747,7 +14044,7 @@
     </w:p>
     <w:p>
       <w:pPr>
-        <w:pStyle w:val="Ttulo1"/>
+        <w:pStyle w:val="1"/>
         <w:numPr>
           <w:ilvl w:val="0"/>
           <w:numId w:val="9"/>
@@ -13825,7 +14122,7 @@
       <w:hyperlink r:id="rId40" w:history="1">
         <w:r>
           <w:rPr>
-            <w:rStyle w:val="Hipervnculo"/>
+            <w:rStyle w:val="ad"/>
             <w:rFonts w:ascii="Times New Roman" w:hAnsi="Times New Roman" w:cs="Times New Roman"/>
             <w:sz w:val="22"/>
             <w:szCs w:val="22"/>
@@ -13867,7 +14164,7 @@
       <w:hyperlink r:id="rId41" w:history="1">
         <w:r>
           <w:rPr>
-            <w:rStyle w:val="Hipervnculo"/>
+            <w:rStyle w:val="ad"/>
             <w:rFonts w:ascii="Times New Roman" w:hAnsi="Times New Roman" w:cs="Times New Roman"/>
             <w:sz w:val="22"/>
             <w:szCs w:val="22"/>
@@ -13931,7 +14228,7 @@
       <w:hyperlink r:id="rId42" w:history="1">
         <w:r>
           <w:rPr>
-            <w:rStyle w:val="Hipervnculo"/>
+            <w:rStyle w:val="ad"/>
             <w:rFonts w:ascii="Times New Roman" w:hAnsi="Times New Roman" w:cs="Times New Roman"/>
             <w:sz w:val="22"/>
             <w:szCs w:val="22"/>
@@ -13964,7 +14261,7 @@
       <w:hyperlink r:id="rId43" w:history="1">
         <w:r>
           <w:rPr>
-            <w:rStyle w:val="Hipervnculo"/>
+            <w:rStyle w:val="ad"/>
             <w:rFonts w:ascii="Times New Roman" w:hAnsi="Times New Roman" w:cs="Times New Roman"/>
             <w:sz w:val="22"/>
             <w:szCs w:val="22"/>
@@ -14029,7 +14326,7 @@
       <w:hyperlink r:id="rId44" w:history="1">
         <w:r>
           <w:rPr>
-            <w:rStyle w:val="Hipervnculo"/>
+            <w:rStyle w:val="ad"/>
             <w:rFonts w:ascii="Times New Roman" w:hAnsi="Times New Roman" w:cs="Times New Roman"/>
             <w:sz w:val="22"/>
             <w:szCs w:val="22"/>
@@ -14062,7 +14359,7 @@
       <w:hyperlink r:id="rId45" w:history="1">
         <w:r>
           <w:rPr>
-            <w:rStyle w:val="Hipervnculo"/>
+            <w:rStyle w:val="ad"/>
             <w:rFonts w:ascii="Times New Roman" w:hAnsi="Times New Roman" w:cs="Times New Roman"/>
             <w:sz w:val="22"/>
             <w:szCs w:val="22"/>
@@ -14157,7 +14454,7 @@
       <w:hyperlink r:id="rId46" w:history="1">
         <w:r>
           <w:rPr>
-            <w:rStyle w:val="Hipervnculo"/>
+            <w:rStyle w:val="ad"/>
             <w:rFonts w:ascii="Times New Roman" w:hAnsi="Times New Roman" w:cs="Times New Roman"/>
             <w:sz w:val="22"/>
             <w:szCs w:val="22"/>
@@ -14221,7 +14518,7 @@
       <w:hyperlink r:id="rId47" w:history="1">
         <w:r>
           <w:rPr>
-            <w:rStyle w:val="Hipervnculo"/>
+            <w:rStyle w:val="ad"/>
             <w:rFonts w:ascii="Times New Roman" w:hAnsi="Times New Roman" w:cs="Times New Roman"/>
             <w:sz w:val="22"/>
             <w:szCs w:val="22"/>
@@ -14285,7 +14582,7 @@
       <w:hyperlink r:id="rId48" w:history="1">
         <w:r>
           <w:rPr>
-            <w:rStyle w:val="Hipervnculo"/>
+            <w:rStyle w:val="ad"/>
             <w:rFonts w:ascii="Times New Roman" w:hAnsi="Times New Roman" w:cs="Times New Roman"/>
             <w:sz w:val="22"/>
             <w:szCs w:val="22"/>
@@ -14317,7 +14614,7 @@
 </file>
 
 <file path=word/endnotes.xml><?xml version="1.0" encoding="utf-8"?>
-<w:endnotes xmlns:wpc="http://schemas.microsoft.com/office/word/2010/wordprocessingCanvas" xmlns:mo="http://schemas.microsoft.com/office/mac/office/2008/main" xmlns:mc="http://schemas.openxmlformats.org/markup-compatibility/2006" xmlns:mv="urn:schemas-microsoft-com:mac:vml" xmlns:o="urn:schemas-microsoft-com:office:office" xmlns:r="http://schemas.openxmlformats.org/officeDocument/2006/relationships" xmlns:m="http://schemas.openxmlformats.org/officeDocument/2006/math" xmlns:v="urn:schemas-microsoft-com:vml" xmlns:wp14="http://schemas.microsoft.com/office/word/2010/wordprocessingDrawing" xmlns:wp="http://schemas.openxmlformats.org/drawingml/2006/wordprocessingDrawing" xmlns:w10="urn:schemas-microsoft-com:office:word" xmlns:w="http://schemas.openxmlformats.org/wordprocessingml/2006/main" xmlns:w14="http://schemas.microsoft.com/office/word/2010/wordml" xmlns:w15="http://schemas.microsoft.com/office/word/2012/wordml" xmlns:wpg="http://schemas.microsoft.com/office/word/2010/wordprocessingGroup" xmlns:wpi="http://schemas.microsoft.com/office/word/2010/wordprocessingInk" xmlns:wne="http://schemas.microsoft.com/office/word/2006/wordml" xmlns:wps="http://schemas.microsoft.com/office/word/2010/wordprocessingShape" mc:Ignorable="w14 w15 wp14">
+<w:endnotes xmlns:wpc="http://schemas.microsoft.com/office/word/2010/wordprocessingCanvas" xmlns:cx="http://schemas.microsoft.com/office/drawing/2014/chartex" xmlns:cx1="http://schemas.microsoft.com/office/drawing/2015/9/8/chartex" xmlns:cx2="http://schemas.microsoft.com/office/drawing/2015/10/21/chartex" xmlns:cx3="http://schemas.microsoft.com/office/drawing/2016/5/9/chartex" xmlns:cx4="http://schemas.microsoft.com/office/drawing/2016/5/10/chartex" xmlns:cx5="http://schemas.microsoft.com/office/drawing/2016/5/11/chartex" xmlns:cx6="http://schemas.microsoft.com/office/drawing/2016/5/12/chartex" xmlns:cx7="http://schemas.microsoft.com/office/drawing/2016/5/13/chartex" xmlns:cx8="http://schemas.microsoft.com/office/drawing/2016/5/14/chartex" xmlns:mc="http://schemas.openxmlformats.org/markup-compatibility/2006" xmlns:aink="http://schemas.microsoft.com/office/drawing/2016/ink" xmlns:am3d="http://schemas.microsoft.com/office/drawing/2017/model3d" xmlns:o="urn:schemas-microsoft-com:office:office" xmlns:r="http://schemas.openxmlformats.org/officeDocument/2006/relationships" xmlns:m="http://schemas.openxmlformats.org/officeDocument/2006/math" xmlns:v="urn:schemas-microsoft-com:vml" xmlns:wp14="http://schemas.microsoft.com/office/word/2010/wordprocessingDrawing" xmlns:wp="http://schemas.openxmlformats.org/drawingml/2006/wordprocessingDrawing" xmlns:w10="urn:schemas-microsoft-com:office:word" xmlns:w="http://schemas.openxmlformats.org/wordprocessingml/2006/main" xmlns:w14="http://schemas.microsoft.com/office/word/2010/wordml" xmlns:w15="http://schemas.microsoft.com/office/word/2012/wordml" xmlns:w16cid="http://schemas.microsoft.com/office/word/2016/wordml/cid" xmlns:w16se="http://schemas.microsoft.com/office/word/2015/wordml/symex" xmlns:wpg="http://schemas.microsoft.com/office/word/2010/wordprocessingGroup" xmlns:wpi="http://schemas.microsoft.com/office/word/2010/wordprocessingInk" xmlns:wne="http://schemas.microsoft.com/office/word/2006/wordml" xmlns:wps="http://schemas.microsoft.com/office/word/2010/wordprocessingShape" mc:Ignorable="w14 w15 w16se w16cid wp14">
   <w:endnote w:type="separator" w:id="-1">
     <w:p>
       <w:pPr>
@@ -14342,7 +14639,7 @@
 </file>
 
 <file path=word/footnotes.xml><?xml version="1.0" encoding="utf-8"?>
-<w:footnotes xmlns:wpc="http://schemas.microsoft.com/office/word/2010/wordprocessingCanvas" xmlns:mo="http://schemas.microsoft.com/office/mac/office/2008/main" xmlns:mc="http://schemas.openxmlformats.org/markup-compatibility/2006" xmlns:mv="urn:schemas-microsoft-com:mac:vml" xmlns:o="urn:schemas-microsoft-com:office:office" xmlns:r="http://schemas.openxmlformats.org/officeDocument/2006/relationships" xmlns:m="http://schemas.openxmlformats.org/officeDocument/2006/math" xmlns:v="urn:schemas-microsoft-com:vml" xmlns:wp14="http://schemas.microsoft.com/office/word/2010/wordprocessingDrawing" xmlns:wp="http://schemas.openxmlformats.org/drawingml/2006/wordprocessingDrawing" xmlns:w10="urn:schemas-microsoft-com:office:word" xmlns:w="http://schemas.openxmlformats.org/wordprocessingml/2006/main" xmlns:w14="http://schemas.microsoft.com/office/word/2010/wordml" xmlns:w15="http://schemas.microsoft.com/office/word/2012/wordml" xmlns:wpg="http://schemas.microsoft.com/office/word/2010/wordprocessingGroup" xmlns:wpi="http://schemas.microsoft.com/office/word/2010/wordprocessingInk" xmlns:wne="http://schemas.microsoft.com/office/word/2006/wordml" xmlns:wps="http://schemas.microsoft.com/office/word/2010/wordprocessingShape" mc:Ignorable="w14 w15 wp14">
+<w:footnotes xmlns:wpc="http://schemas.microsoft.com/office/word/2010/wordprocessingCanvas" xmlns:cx="http://schemas.microsoft.com/office/drawing/2014/chartex" xmlns:cx1="http://schemas.microsoft.com/office/drawing/2015/9/8/chartex" xmlns:cx2="http://schemas.microsoft.com/office/drawing/2015/10/21/chartex" xmlns:cx3="http://schemas.microsoft.com/office/drawing/2016/5/9/chartex" xmlns:cx4="http://schemas.microsoft.com/office/drawing/2016/5/10/chartex" xmlns:cx5="http://schemas.microsoft.com/office/drawing/2016/5/11/chartex" xmlns:cx6="http://schemas.microsoft.com/office/drawing/2016/5/12/chartex" xmlns:cx7="http://schemas.microsoft.com/office/drawing/2016/5/13/chartex" xmlns:cx8="http://schemas.microsoft.com/office/drawing/2016/5/14/chartex" xmlns:mc="http://schemas.openxmlformats.org/markup-compatibility/2006" xmlns:aink="http://schemas.microsoft.com/office/drawing/2016/ink" xmlns:am3d="http://schemas.microsoft.com/office/drawing/2017/model3d" xmlns:o="urn:schemas-microsoft-com:office:office" xmlns:r="http://schemas.openxmlformats.org/officeDocument/2006/relationships" xmlns:m="http://schemas.openxmlformats.org/officeDocument/2006/math" xmlns:v="urn:schemas-microsoft-com:vml" xmlns:wp14="http://schemas.microsoft.com/office/word/2010/wordprocessingDrawing" xmlns:wp="http://schemas.openxmlformats.org/drawingml/2006/wordprocessingDrawing" xmlns:w10="urn:schemas-microsoft-com:office:word" xmlns:w="http://schemas.openxmlformats.org/wordprocessingml/2006/main" xmlns:w14="http://schemas.microsoft.com/office/word/2010/wordml" xmlns:w15="http://schemas.microsoft.com/office/word/2012/wordml" xmlns:w16cid="http://schemas.microsoft.com/office/word/2016/wordml/cid" xmlns:w16se="http://schemas.microsoft.com/office/word/2015/wordml/symex" xmlns:wpg="http://schemas.microsoft.com/office/word/2010/wordprocessingGroup" xmlns:wpi="http://schemas.microsoft.com/office/word/2010/wordprocessingInk" xmlns:wne="http://schemas.microsoft.com/office/word/2006/wordml" xmlns:wps="http://schemas.microsoft.com/office/word/2010/wordprocessingShape" mc:Ignorable="w14 w15 w16se w16cid wp14">
   <w:footnote w:type="separator" w:id="-1">
     <w:p>
       <w:pPr>
@@ -14367,8 +14664,8 @@
 </file>
 
 <file path=word/numbering.xml><?xml version="1.0" encoding="utf-8"?>
-<w:numbering xmlns:wpc="http://schemas.microsoft.com/office/word/2010/wordprocessingCanvas" xmlns:mo="http://schemas.microsoft.com/office/mac/office/2008/main" xmlns:mc="http://schemas.openxmlformats.org/markup-compatibility/2006" xmlns:mv="urn:schemas-microsoft-com:mac:vml" xmlns:o="urn:schemas-microsoft-com:office:office" xmlns:r="http://schemas.openxmlformats.org/officeDocument/2006/relationships" xmlns:m="http://schemas.openxmlformats.org/officeDocument/2006/math" xmlns:v="urn:schemas-microsoft-com:vml" xmlns:wp14="http://schemas.microsoft.com/office/word/2010/wordprocessingDrawing" xmlns:wp="http://schemas.openxmlformats.org/drawingml/2006/wordprocessingDrawing" xmlns:w10="urn:schemas-microsoft-com:office:word" xmlns:w="http://schemas.openxmlformats.org/wordprocessingml/2006/main" xmlns:w14="http://schemas.microsoft.com/office/word/2010/wordml" xmlns:w15="http://schemas.microsoft.com/office/word/2012/wordml" xmlns:wpg="http://schemas.microsoft.com/office/word/2010/wordprocessingGroup" xmlns:wpi="http://schemas.microsoft.com/office/word/2010/wordprocessingInk" xmlns:wne="http://schemas.microsoft.com/office/word/2006/wordml" xmlns:wps="http://schemas.microsoft.com/office/word/2010/wordprocessingShape" mc:Ignorable="w14 w15 wp14">
-  <w:abstractNum w:abstractNumId="0">
+<w:numbering xmlns:wpc="http://schemas.microsoft.com/office/word/2010/wordprocessingCanvas" xmlns:cx="http://schemas.microsoft.com/office/drawing/2014/chartex" xmlns:cx1="http://schemas.microsoft.com/office/drawing/2015/9/8/chartex" xmlns:cx2="http://schemas.microsoft.com/office/drawing/2015/10/21/chartex" xmlns:cx3="http://schemas.microsoft.com/office/drawing/2016/5/9/chartex" xmlns:cx4="http://schemas.microsoft.com/office/drawing/2016/5/10/chartex" xmlns:cx5="http://schemas.microsoft.com/office/drawing/2016/5/11/chartex" xmlns:cx6="http://schemas.microsoft.com/office/drawing/2016/5/12/chartex" xmlns:cx7="http://schemas.microsoft.com/office/drawing/2016/5/13/chartex" xmlns:cx8="http://schemas.microsoft.com/office/drawing/2016/5/14/chartex" xmlns:mc="http://schemas.openxmlformats.org/markup-compatibility/2006" xmlns:aink="http://schemas.microsoft.com/office/drawing/2016/ink" xmlns:am3d="http://schemas.microsoft.com/office/drawing/2017/model3d" xmlns:o="urn:schemas-microsoft-com:office:office" xmlns:r="http://schemas.openxmlformats.org/officeDocument/2006/relationships" xmlns:m="http://schemas.openxmlformats.org/officeDocument/2006/math" xmlns:v="urn:schemas-microsoft-com:vml" xmlns:wp14="http://schemas.microsoft.com/office/word/2010/wordprocessingDrawing" xmlns:wp="http://schemas.openxmlformats.org/drawingml/2006/wordprocessingDrawing" xmlns:w10="urn:schemas-microsoft-com:office:word" xmlns:w="http://schemas.openxmlformats.org/wordprocessingml/2006/main" xmlns:w14="http://schemas.microsoft.com/office/word/2010/wordml" xmlns:w15="http://schemas.microsoft.com/office/word/2012/wordml" xmlns:w16cid="http://schemas.microsoft.com/office/word/2016/wordml/cid" xmlns:w16se="http://schemas.microsoft.com/office/word/2015/wordml/symex" xmlns:wpg="http://schemas.microsoft.com/office/word/2010/wordprocessingGroup" xmlns:wpi="http://schemas.microsoft.com/office/word/2010/wordprocessingInk" xmlns:wne="http://schemas.microsoft.com/office/word/2006/wordml" xmlns:wps="http://schemas.microsoft.com/office/word/2010/wordprocessingShape" mc:Ignorable="w14 w15 w16se w16cid wp14">
+  <w:abstractNum w:abstractNumId="0" w15:restartNumberingAfterBreak="0">
     <w:nsid w:val="00000001"/>
     <w:multiLevelType w:val="hybridMultilevel"/>
     <w:tmpl w:val="AE326544"/>
@@ -14425,7 +14722,7 @@
       <w:lvlJc w:val="left"/>
     </w:lvl>
   </w:abstractNum>
-  <w:abstractNum w:abstractNumId="1">
+  <w:abstractNum w:abstractNumId="1" w15:restartNumberingAfterBreak="0">
     <w:nsid w:val="00000002"/>
     <w:multiLevelType w:val="hybridMultilevel"/>
     <w:tmpl w:val="60AC109C"/>
@@ -14482,7 +14779,7 @@
       <w:lvlJc w:val="left"/>
     </w:lvl>
   </w:abstractNum>
-  <w:abstractNum w:abstractNumId="2">
+  <w:abstractNum w:abstractNumId="2" w15:restartNumberingAfterBreak="0">
     <w:nsid w:val="087073F2"/>
     <w:multiLevelType w:val="hybridMultilevel"/>
     <w:tmpl w:val="7054E46A"/>
@@ -14595,7 +14892,7 @@
       </w:rPr>
     </w:lvl>
   </w:abstractNum>
-  <w:abstractNum w:abstractNumId="3">
+  <w:abstractNum w:abstractNumId="3" w15:restartNumberingAfterBreak="0">
     <w:nsid w:val="08F42C5B"/>
     <w:multiLevelType w:val="hybridMultilevel"/>
     <w:tmpl w:val="7D34A86C"/>
@@ -14684,7 +14981,7 @@
       </w:pPr>
     </w:lvl>
   </w:abstractNum>
-  <w:abstractNum w:abstractNumId="4">
+  <w:abstractNum w:abstractNumId="4" w15:restartNumberingAfterBreak="0">
     <w:nsid w:val="0AAB6195"/>
     <w:multiLevelType w:val="hybridMultilevel"/>
     <w:tmpl w:val="11A2EAA0"/>
@@ -14797,7 +15094,7 @@
       </w:rPr>
     </w:lvl>
   </w:abstractNum>
-  <w:abstractNum w:abstractNumId="5">
+  <w:abstractNum w:abstractNumId="5" w15:restartNumberingAfterBreak="0">
     <w:nsid w:val="0AE659E8"/>
     <w:multiLevelType w:val="multilevel"/>
     <w:tmpl w:val="E4D2C8A0"/>
@@ -14910,7 +15207,7 @@
       </w:rPr>
     </w:lvl>
   </w:abstractNum>
-  <w:abstractNum w:abstractNumId="6">
+  <w:abstractNum w:abstractNumId="6" w15:restartNumberingAfterBreak="0">
     <w:nsid w:val="0C1003C2"/>
     <w:multiLevelType w:val="hybridMultilevel"/>
     <w:tmpl w:val="BF781652"/>
@@ -15023,7 +15320,7 @@
       </w:rPr>
     </w:lvl>
   </w:abstractNum>
-  <w:abstractNum w:abstractNumId="7">
+  <w:abstractNum w:abstractNumId="7" w15:restartNumberingAfterBreak="0">
     <w:nsid w:val="116B665F"/>
     <w:multiLevelType w:val="hybridMultilevel"/>
     <w:tmpl w:val="F712F094"/>
@@ -15136,7 +15433,7 @@
       </w:rPr>
     </w:lvl>
   </w:abstractNum>
-  <w:abstractNum w:abstractNumId="8">
+  <w:abstractNum w:abstractNumId="8" w15:restartNumberingAfterBreak="0">
     <w:nsid w:val="19615E64"/>
     <w:multiLevelType w:val="hybridMultilevel"/>
     <w:tmpl w:val="D1C89A22"/>
@@ -15249,7 +15546,7 @@
       </w:rPr>
     </w:lvl>
   </w:abstractNum>
-  <w:abstractNum w:abstractNumId="9">
+  <w:abstractNum w:abstractNumId="9" w15:restartNumberingAfterBreak="0">
     <w:nsid w:val="2EA536DD"/>
     <w:multiLevelType w:val="hybridMultilevel"/>
     <w:tmpl w:val="1FF20128"/>
@@ -15338,7 +15635,7 @@
       </w:pPr>
     </w:lvl>
   </w:abstractNum>
-  <w:abstractNum w:abstractNumId="10">
+  <w:abstractNum w:abstractNumId="10" w15:restartNumberingAfterBreak="0">
     <w:nsid w:val="356C1E90"/>
     <w:multiLevelType w:val="hybridMultilevel"/>
     <w:tmpl w:val="C2222348"/>
@@ -15427,7 +15724,7 @@
       </w:pPr>
     </w:lvl>
   </w:abstractNum>
-  <w:abstractNum w:abstractNumId="11">
+  <w:abstractNum w:abstractNumId="11" w15:restartNumberingAfterBreak="0">
     <w:nsid w:val="3A587A19"/>
     <w:multiLevelType w:val="multilevel"/>
     <w:tmpl w:val="3F62E930"/>
@@ -15548,7 +15845,7 @@
       </w:rPr>
     </w:lvl>
   </w:abstractNum>
-  <w:abstractNum w:abstractNumId="12">
+  <w:abstractNum w:abstractNumId="12" w15:restartNumberingAfterBreak="0">
     <w:nsid w:val="3ED53850"/>
     <w:multiLevelType w:val="hybridMultilevel"/>
     <w:tmpl w:val="890637BA"/>
@@ -15637,7 +15934,7 @@
       </w:pPr>
     </w:lvl>
   </w:abstractNum>
-  <w:abstractNum w:abstractNumId="13">
+  <w:abstractNum w:abstractNumId="13" w15:restartNumberingAfterBreak="0">
     <w:nsid w:val="3F5D25EB"/>
     <w:multiLevelType w:val="hybridMultilevel"/>
     <w:tmpl w:val="72605044"/>
@@ -15726,7 +16023,7 @@
       </w:pPr>
     </w:lvl>
   </w:abstractNum>
-  <w:abstractNum w:abstractNumId="14">
+  <w:abstractNum w:abstractNumId="14" w15:restartNumberingAfterBreak="0">
     <w:nsid w:val="48EC3A8F"/>
     <w:multiLevelType w:val="hybridMultilevel"/>
     <w:tmpl w:val="A1CCA0F0"/>
@@ -15839,7 +16136,7 @@
       </w:rPr>
     </w:lvl>
   </w:abstractNum>
-  <w:abstractNum w:abstractNumId="15">
+  <w:abstractNum w:abstractNumId="15" w15:restartNumberingAfterBreak="0">
     <w:nsid w:val="5A7F73FA"/>
     <w:multiLevelType w:val="hybridMultilevel"/>
     <w:tmpl w:val="A788AE82"/>
@@ -15928,7 +16225,7 @@
       </w:pPr>
     </w:lvl>
   </w:abstractNum>
-  <w:abstractNum w:abstractNumId="16">
+  <w:abstractNum w:abstractNumId="16" w15:restartNumberingAfterBreak="0">
     <w:nsid w:val="5A8278E5"/>
     <w:multiLevelType w:val="hybridMultilevel"/>
     <w:tmpl w:val="F7122EDE"/>
@@ -16017,7 +16314,7 @@
       </w:pPr>
     </w:lvl>
   </w:abstractNum>
-  <w:abstractNum w:abstractNumId="17">
+  <w:abstractNum w:abstractNumId="17" w15:restartNumberingAfterBreak="0">
     <w:nsid w:val="5D9F5F74"/>
     <w:multiLevelType w:val="hybridMultilevel"/>
     <w:tmpl w:val="DBA630CE"/>
@@ -16106,7 +16403,7 @@
       </w:pPr>
     </w:lvl>
   </w:abstractNum>
-  <w:abstractNum w:abstractNumId="18">
+  <w:abstractNum w:abstractNumId="18" w15:restartNumberingAfterBreak="0">
     <w:nsid w:val="62C862A1"/>
     <w:multiLevelType w:val="hybridMultilevel"/>
     <w:tmpl w:val="EFECB998"/>
@@ -16195,7 +16492,7 @@
       </w:pPr>
     </w:lvl>
   </w:abstractNum>
-  <w:abstractNum w:abstractNumId="19">
+  <w:abstractNum w:abstractNumId="19" w15:restartNumberingAfterBreak="0">
     <w:nsid w:val="706E7178"/>
     <w:multiLevelType w:val="hybridMultilevel"/>
     <w:tmpl w:val="BAB09CF6"/>
@@ -16308,7 +16605,7 @@
       </w:rPr>
     </w:lvl>
   </w:abstractNum>
-  <w:abstractNum w:abstractNumId="20">
+  <w:abstractNum w:abstractNumId="20" w15:restartNumberingAfterBreak="0">
     <w:nsid w:val="7B511E8B"/>
     <w:multiLevelType w:val="hybridMultilevel"/>
     <w:tmpl w:val="8108A37C"/>
@@ -16397,7 +16694,7 @@
       </w:pPr>
     </w:lvl>
   </w:abstractNum>
-  <w:abstractNum w:abstractNumId="21">
+  <w:abstractNum w:abstractNumId="21" w15:restartNumberingAfterBreak="0">
     <w:nsid w:val="7D8244EB"/>
     <w:multiLevelType w:val="hybridMultilevel"/>
     <w:tmpl w:val="FFA8753A"/>
@@ -16556,7 +16853,7 @@
 </file>
 
 <file path=word/styles.xml><?xml version="1.0" encoding="utf-8"?>
-<w:styles xmlns:mc="http://schemas.openxmlformats.org/markup-compatibility/2006" xmlns:r="http://schemas.openxmlformats.org/officeDocument/2006/relationships" xmlns:w="http://schemas.openxmlformats.org/wordprocessingml/2006/main" xmlns:w14="http://schemas.microsoft.com/office/word/2010/wordml" xmlns:w15="http://schemas.microsoft.com/office/word/2012/wordml" mc:Ignorable="w14 w15">
+<w:styles xmlns:mc="http://schemas.openxmlformats.org/markup-compatibility/2006" xmlns:r="http://schemas.openxmlformats.org/officeDocument/2006/relationships" xmlns:w="http://schemas.openxmlformats.org/wordprocessingml/2006/main" xmlns:w14="http://schemas.microsoft.com/office/word/2010/wordml" xmlns:w15="http://schemas.microsoft.com/office/word/2012/wordml" xmlns:w16cid="http://schemas.microsoft.com/office/word/2016/wordml/cid" xmlns:w16se="http://schemas.microsoft.com/office/word/2015/wordml/symex" mc:Ignorable="w14 w15 w16se w16cid">
   <w:docDefaults>
     <w:rPrDefault>
       <w:rPr>
@@ -16570,7 +16867,7 @@
       </w:pPr>
     </w:pPrDefault>
   </w:docDefaults>
-  <w:latentStyles w:defLockedState="0" w:defUIPriority="99" w:defSemiHidden="0" w:defUnhideWhenUsed="0" w:defQFormat="0" w:count="382">
+  <w:latentStyles w:defLockedState="0" w:defUIPriority="99" w:defSemiHidden="0" w:defUnhideWhenUsed="0" w:defQFormat="0" w:count="375">
     <w:lsdException w:name="Normal" w:uiPriority="0" w:qFormat="1"/>
     <w:lsdException w:name="heading 1" w:uiPriority="9" w:qFormat="1"/>
     <w:lsdException w:name="heading 2" w:semiHidden="1" w:uiPriority="9" w:unhideWhenUsed="1" w:qFormat="1"/>
@@ -16945,16 +17242,16 @@
     <w:lsdException w:name="Mention" w:semiHidden="1" w:unhideWhenUsed="1"/>
     <w:lsdException w:name="Smart Hyperlink" w:semiHidden="1" w:unhideWhenUsed="1"/>
   </w:latentStyles>
-  <w:style w:type="paragraph" w:default="1" w:styleId="Normal">
+  <w:style w:type="paragraph" w:default="1" w:styleId="a">
     <w:name w:val="Normal"/>
     <w:qFormat/>
     <w:rsid w:val="00D62138"/>
   </w:style>
-  <w:style w:type="paragraph" w:styleId="Ttulo1">
+  <w:style w:type="paragraph" w:styleId="1">
     <w:name w:val="heading 1"/>
-    <w:basedOn w:val="Normal"/>
-    <w:next w:val="Normal"/>
-    <w:link w:val="Ttulo1Car"/>
+    <w:basedOn w:val="a"/>
+    <w:next w:val="a"/>
+    <w:link w:val="10"/>
     <w:uiPriority w:val="9"/>
     <w:qFormat/>
     <w:rsid w:val="00D62138"/>
@@ -16977,11 +17274,11 @@
       <w:szCs w:val="22"/>
     </w:rPr>
   </w:style>
-  <w:style w:type="paragraph" w:styleId="Ttulo2">
+  <w:style w:type="paragraph" w:styleId="2">
     <w:name w:val="heading 2"/>
-    <w:basedOn w:val="Normal"/>
-    <w:next w:val="Normal"/>
-    <w:link w:val="Ttulo2Car"/>
+    <w:basedOn w:val="a"/>
+    <w:next w:val="a"/>
+    <w:link w:val="20"/>
     <w:uiPriority w:val="9"/>
     <w:unhideWhenUsed/>
     <w:qFormat/>
@@ -17002,11 +17299,11 @@
       <w:spacing w:val="15"/>
     </w:rPr>
   </w:style>
-  <w:style w:type="paragraph" w:styleId="Ttulo3">
+  <w:style w:type="paragraph" w:styleId="3">
     <w:name w:val="heading 3"/>
-    <w:basedOn w:val="Normal"/>
-    <w:next w:val="Normal"/>
-    <w:link w:val="Ttulo3Car"/>
+    <w:basedOn w:val="a"/>
+    <w:next w:val="a"/>
+    <w:link w:val="30"/>
     <w:uiPriority w:val="9"/>
     <w:unhideWhenUsed/>
     <w:qFormat/>
@@ -17024,11 +17321,11 @@
       <w:spacing w:val="15"/>
     </w:rPr>
   </w:style>
-  <w:style w:type="paragraph" w:styleId="Ttulo4">
+  <w:style w:type="paragraph" w:styleId="4">
     <w:name w:val="heading 4"/>
-    <w:basedOn w:val="Normal"/>
-    <w:next w:val="Normal"/>
-    <w:link w:val="Ttulo4Car"/>
+    <w:basedOn w:val="a"/>
+    <w:next w:val="a"/>
+    <w:link w:val="40"/>
     <w:uiPriority w:val="9"/>
     <w:semiHidden/>
     <w:unhideWhenUsed/>
@@ -17047,11 +17344,11 @@
       <w:spacing w:val="10"/>
     </w:rPr>
   </w:style>
-  <w:style w:type="paragraph" w:styleId="Ttulo5">
+  <w:style w:type="paragraph" w:styleId="5">
     <w:name w:val="heading 5"/>
-    <w:basedOn w:val="Normal"/>
-    <w:next w:val="Normal"/>
-    <w:link w:val="Ttulo5Car"/>
+    <w:basedOn w:val="a"/>
+    <w:next w:val="a"/>
+    <w:link w:val="50"/>
     <w:uiPriority w:val="9"/>
     <w:semiHidden/>
     <w:unhideWhenUsed/>
@@ -17070,11 +17367,11 @@
       <w:spacing w:val="10"/>
     </w:rPr>
   </w:style>
-  <w:style w:type="paragraph" w:styleId="Ttulo6">
+  <w:style w:type="paragraph" w:styleId="6">
     <w:name w:val="heading 6"/>
-    <w:basedOn w:val="Normal"/>
-    <w:next w:val="Normal"/>
-    <w:link w:val="Ttulo6Car"/>
+    <w:basedOn w:val="a"/>
+    <w:next w:val="a"/>
+    <w:link w:val="60"/>
     <w:uiPriority w:val="9"/>
     <w:semiHidden/>
     <w:unhideWhenUsed/>
@@ -17093,11 +17390,11 @@
       <w:spacing w:val="10"/>
     </w:rPr>
   </w:style>
-  <w:style w:type="paragraph" w:styleId="Ttulo7">
+  <w:style w:type="paragraph" w:styleId="7">
     <w:name w:val="heading 7"/>
-    <w:basedOn w:val="Normal"/>
-    <w:next w:val="Normal"/>
-    <w:link w:val="Ttulo7Car"/>
+    <w:basedOn w:val="a"/>
+    <w:next w:val="a"/>
+    <w:link w:val="70"/>
     <w:uiPriority w:val="9"/>
     <w:semiHidden/>
     <w:unhideWhenUsed/>
@@ -17113,11 +17410,11 @@
       <w:spacing w:val="10"/>
     </w:rPr>
   </w:style>
-  <w:style w:type="paragraph" w:styleId="Ttulo8">
+  <w:style w:type="paragraph" w:styleId="8">
     <w:name w:val="heading 8"/>
-    <w:basedOn w:val="Normal"/>
-    <w:next w:val="Normal"/>
-    <w:link w:val="Ttulo8Car"/>
+    <w:basedOn w:val="a"/>
+    <w:next w:val="a"/>
+    <w:link w:val="80"/>
     <w:uiPriority w:val="9"/>
     <w:semiHidden/>
     <w:unhideWhenUsed/>
@@ -17134,11 +17431,11 @@
       <w:szCs w:val="18"/>
     </w:rPr>
   </w:style>
-  <w:style w:type="paragraph" w:styleId="Ttulo9">
+  <w:style w:type="paragraph" w:styleId="9">
     <w:name w:val="heading 9"/>
-    <w:basedOn w:val="Normal"/>
-    <w:next w:val="Normal"/>
-    <w:link w:val="Ttulo9Car"/>
+    <w:basedOn w:val="a"/>
+    <w:next w:val="a"/>
+    <w:link w:val="90"/>
     <w:uiPriority w:val="9"/>
     <w:semiHidden/>
     <w:unhideWhenUsed/>
@@ -17157,13 +17454,13 @@
       <w:szCs w:val="18"/>
     </w:rPr>
   </w:style>
-  <w:style w:type="character" w:default="1" w:styleId="Fuentedeprrafopredeter">
+  <w:style w:type="character" w:default="1" w:styleId="a0">
     <w:name w:val="Default Paragraph Font"/>
     <w:uiPriority w:val="1"/>
     <w:semiHidden/>
     <w:unhideWhenUsed/>
   </w:style>
-  <w:style w:type="table" w:default="1" w:styleId="Tablanormal">
+  <w:style w:type="table" w:default="1" w:styleId="a1">
     <w:name w:val="Normal Table"/>
     <w:uiPriority w:val="99"/>
     <w:semiHidden/>
@@ -17178,15 +17475,15 @@
       </w:tblCellMar>
     </w:tblPr>
   </w:style>
-  <w:style w:type="numbering" w:default="1" w:styleId="Sinlista">
+  <w:style w:type="numbering" w:default="1" w:styleId="a2">
     <w:name w:val="No List"/>
     <w:uiPriority w:val="99"/>
     <w:semiHidden/>
     <w:unhideWhenUsed/>
   </w:style>
-  <w:style w:type="paragraph" w:styleId="Prrafodelista">
+  <w:style w:type="paragraph" w:styleId="a3">
     <w:name w:val="List Paragraph"/>
-    <w:basedOn w:val="Normal"/>
+    <w:basedOn w:val="a"/>
     <w:uiPriority w:val="34"/>
     <w:qFormat/>
     <w:rsid w:val="00E95A05"/>
@@ -17195,9 +17492,9 @@
       <w:contextualSpacing/>
     </w:pPr>
   </w:style>
-  <w:style w:type="character" w:styleId="Refdecomentario">
+  <w:style w:type="character" w:styleId="a4">
     <w:name w:val="annotation reference"/>
-    <w:basedOn w:val="Fuentedeprrafopredeter"/>
+    <w:basedOn w:val="a0"/>
     <w:uiPriority w:val="99"/>
     <w:semiHidden/>
     <w:unhideWhenUsed/>
@@ -17207,18 +17504,18 @@
       <w:szCs w:val="16"/>
     </w:rPr>
   </w:style>
-  <w:style w:type="paragraph" w:styleId="Textocomentario">
+  <w:style w:type="paragraph" w:styleId="a5">
     <w:name w:val="annotation text"/>
-    <w:basedOn w:val="Normal"/>
-    <w:link w:val="TextocomentarioCar"/>
+    <w:basedOn w:val="a"/>
+    <w:link w:val="a6"/>
     <w:uiPriority w:val="99"/>
     <w:unhideWhenUsed/>
     <w:rsid w:val="001153ED"/>
   </w:style>
-  <w:style w:type="character" w:customStyle="1" w:styleId="TextocomentarioCar">
-    <w:name w:val="Texto comentario Car"/>
-    <w:basedOn w:val="Fuentedeprrafopredeter"/>
-    <w:link w:val="Textocomentario"/>
+  <w:style w:type="character" w:customStyle="1" w:styleId="a6">
+    <w:name w:val="Текст на коментар Знак"/>
+    <w:basedOn w:val="a0"/>
+    <w:link w:val="a5"/>
     <w:uiPriority w:val="99"/>
     <w:rsid w:val="001153ED"/>
     <w:rPr>
@@ -17226,11 +17523,11 @@
       <w:szCs w:val="20"/>
     </w:rPr>
   </w:style>
-  <w:style w:type="paragraph" w:styleId="Asuntodelcomentario">
+  <w:style w:type="paragraph" w:styleId="a7">
     <w:name w:val="annotation subject"/>
-    <w:basedOn w:val="Textocomentario"/>
-    <w:next w:val="Textocomentario"/>
-    <w:link w:val="AsuntodelcomentarioCar"/>
+    <w:basedOn w:val="a5"/>
+    <w:next w:val="a5"/>
+    <w:link w:val="a8"/>
     <w:uiPriority w:val="99"/>
     <w:semiHidden/>
     <w:unhideWhenUsed/>
@@ -17240,10 +17537,10 @@
       <w:bCs/>
     </w:rPr>
   </w:style>
-  <w:style w:type="character" w:customStyle="1" w:styleId="AsuntodelcomentarioCar">
-    <w:name w:val="Asunto del comentario Car"/>
-    <w:basedOn w:val="TextocomentarioCar"/>
-    <w:link w:val="Asuntodelcomentario"/>
+  <w:style w:type="character" w:customStyle="1" w:styleId="a8">
+    <w:name w:val="Предмет на коментар Знак"/>
+    <w:basedOn w:val="a6"/>
+    <w:link w:val="a7"/>
     <w:uiPriority w:val="99"/>
     <w:semiHidden/>
     <w:rsid w:val="001153ED"/>
@@ -17254,10 +17551,10 @@
       <w:szCs w:val="20"/>
     </w:rPr>
   </w:style>
-  <w:style w:type="paragraph" w:styleId="Textodeglobo">
+  <w:style w:type="paragraph" w:styleId="a9">
     <w:name w:val="Balloon Text"/>
-    <w:basedOn w:val="Normal"/>
-    <w:link w:val="TextodegloboCar"/>
+    <w:basedOn w:val="a"/>
+    <w:link w:val="aa"/>
     <w:uiPriority w:val="99"/>
     <w:semiHidden/>
     <w:unhideWhenUsed/>
@@ -17268,10 +17565,10 @@
       <w:szCs w:val="18"/>
     </w:rPr>
   </w:style>
-  <w:style w:type="character" w:customStyle="1" w:styleId="TextodegloboCar">
-    <w:name w:val="Texto de globo Car"/>
-    <w:basedOn w:val="Fuentedeprrafopredeter"/>
-    <w:link w:val="Textodeglobo"/>
+  <w:style w:type="character" w:customStyle="1" w:styleId="aa">
+    <w:name w:val="Изнесен текст Знак"/>
+    <w:basedOn w:val="a0"/>
+    <w:link w:val="a9"/>
     <w:uiPriority w:val="99"/>
     <w:semiHidden/>
     <w:rsid w:val="001153ED"/>
@@ -17281,10 +17578,10 @@
       <w:szCs w:val="18"/>
     </w:rPr>
   </w:style>
-  <w:style w:type="character" w:customStyle="1" w:styleId="Ttulo1Car">
-    <w:name w:val="Título 1 Car"/>
-    <w:basedOn w:val="Fuentedeprrafopredeter"/>
-    <w:link w:val="Ttulo1"/>
+  <w:style w:type="character" w:customStyle="1" w:styleId="10">
+    <w:name w:val="Заглавие 1 Знак"/>
+    <w:basedOn w:val="a0"/>
+    <w:link w:val="1"/>
     <w:uiPriority w:val="9"/>
     <w:rsid w:val="00D62138"/>
     <w:rPr>
@@ -17296,10 +17593,10 @@
       <w:shd w:val="clear" w:color="auto" w:fill="F09415" w:themeFill="accent1"/>
     </w:rPr>
   </w:style>
-  <w:style w:type="character" w:customStyle="1" w:styleId="Ttulo2Car">
-    <w:name w:val="Título 2 Car"/>
-    <w:basedOn w:val="Fuentedeprrafopredeter"/>
-    <w:link w:val="Ttulo2"/>
+  <w:style w:type="character" w:customStyle="1" w:styleId="20">
+    <w:name w:val="Заглавие 2 Знак"/>
+    <w:basedOn w:val="a0"/>
+    <w:link w:val="2"/>
     <w:uiPriority w:val="9"/>
     <w:rsid w:val="00D62138"/>
     <w:rPr>
@@ -17308,10 +17605,10 @@
       <w:shd w:val="clear" w:color="auto" w:fill="FCE9D0" w:themeFill="accent1" w:themeFillTint="33"/>
     </w:rPr>
   </w:style>
-  <w:style w:type="character" w:customStyle="1" w:styleId="Ttulo3Car">
-    <w:name w:val="Título 3 Car"/>
-    <w:basedOn w:val="Fuentedeprrafopredeter"/>
-    <w:link w:val="Ttulo3"/>
+  <w:style w:type="character" w:customStyle="1" w:styleId="30">
+    <w:name w:val="Заглавие 3 Знак"/>
+    <w:basedOn w:val="a0"/>
+    <w:link w:val="3"/>
     <w:uiPriority w:val="9"/>
     <w:rsid w:val="00D62138"/>
     <w:rPr>
@@ -17320,13 +17617,12 @@
       <w:spacing w:val="15"/>
     </w:rPr>
   </w:style>
-  <w:style w:type="table" w:styleId="Tablaconcuadrcula">
+  <w:style w:type="table" w:styleId="ab">
     <w:name w:val="Table Grid"/>
-    <w:basedOn w:val="Tablanormal"/>
+    <w:basedOn w:val="a1"/>
     <w:uiPriority w:val="39"/>
     <w:rsid w:val="00D92430"/>
     <w:tblPr>
-      <w:tblInd w:w="0" w:type="dxa"/>
       <w:tblBorders>
         <w:top w:val="single" w:sz="4" w:space="0" w:color="auto"/>
         <w:left w:val="single" w:sz="4" w:space="0" w:color="auto"/>
@@ -17335,18 +17631,12 @@
         <w:insideH w:val="single" w:sz="4" w:space="0" w:color="auto"/>
         <w:insideV w:val="single" w:sz="4" w:space="0" w:color="auto"/>
       </w:tblBorders>
-      <w:tblCellMar>
-        <w:top w:w="0" w:type="dxa"/>
-        <w:left w:w="108" w:type="dxa"/>
-        <w:bottom w:w="0" w:type="dxa"/>
-        <w:right w:w="108" w:type="dxa"/>
-      </w:tblCellMar>
     </w:tblPr>
   </w:style>
-  <w:style w:type="paragraph" w:styleId="TtulodeTDC">
+  <w:style w:type="paragraph" w:styleId="ac">
     <w:name w:val="TOC Heading"/>
-    <w:basedOn w:val="Ttulo1"/>
-    <w:next w:val="Normal"/>
+    <w:basedOn w:val="1"/>
+    <w:next w:val="a"/>
     <w:uiPriority w:val="39"/>
     <w:unhideWhenUsed/>
     <w:qFormat/>
@@ -17355,10 +17645,10 @@
       <w:outlineLvl w:val="9"/>
     </w:pPr>
   </w:style>
-  <w:style w:type="paragraph" w:styleId="TDC1">
+  <w:style w:type="paragraph" w:styleId="11">
     <w:name w:val="toc 1"/>
-    <w:basedOn w:val="Normal"/>
-    <w:next w:val="Normal"/>
+    <w:basedOn w:val="a"/>
+    <w:next w:val="a"/>
     <w:autoRedefine/>
     <w:uiPriority w:val="39"/>
     <w:unhideWhenUsed/>
@@ -17367,10 +17657,10 @@
       <w:spacing w:after="100"/>
     </w:pPr>
   </w:style>
-  <w:style w:type="paragraph" w:styleId="TDC2">
+  <w:style w:type="paragraph" w:styleId="21">
     <w:name w:val="toc 2"/>
-    <w:basedOn w:val="Normal"/>
-    <w:next w:val="Normal"/>
+    <w:basedOn w:val="a"/>
+    <w:next w:val="a"/>
     <w:autoRedefine/>
     <w:uiPriority w:val="39"/>
     <w:unhideWhenUsed/>
@@ -17380,10 +17670,10 @@
       <w:ind w:left="240"/>
     </w:pPr>
   </w:style>
-  <w:style w:type="paragraph" w:styleId="TDC3">
+  <w:style w:type="paragraph" w:styleId="31">
     <w:name w:val="toc 3"/>
-    <w:basedOn w:val="Normal"/>
-    <w:next w:val="Normal"/>
+    <w:basedOn w:val="a"/>
+    <w:next w:val="a"/>
     <w:autoRedefine/>
     <w:uiPriority w:val="39"/>
     <w:unhideWhenUsed/>
@@ -17393,9 +17683,9 @@
       <w:ind w:left="480"/>
     </w:pPr>
   </w:style>
-  <w:style w:type="character" w:styleId="Hipervnculo">
+  <w:style w:type="character" w:styleId="ad">
     <w:name w:val="Hyperlink"/>
-    <w:basedOn w:val="Fuentedeprrafopredeter"/>
+    <w:basedOn w:val="a0"/>
     <w:uiPriority w:val="99"/>
     <w:unhideWhenUsed/>
     <w:rsid w:val="00D92430"/>
@@ -17404,10 +17694,10 @@
       <w:u w:val="single"/>
     </w:rPr>
   </w:style>
-  <w:style w:type="character" w:customStyle="1" w:styleId="Ttulo4Car">
-    <w:name w:val="Título 4 Car"/>
-    <w:basedOn w:val="Fuentedeprrafopredeter"/>
-    <w:link w:val="Ttulo4"/>
+  <w:style w:type="character" w:customStyle="1" w:styleId="40">
+    <w:name w:val="Заглавие 4 Знак"/>
+    <w:basedOn w:val="a0"/>
+    <w:link w:val="4"/>
     <w:uiPriority w:val="9"/>
     <w:semiHidden/>
     <w:rsid w:val="00D62138"/>
@@ -17417,10 +17707,10 @@
       <w:spacing w:val="10"/>
     </w:rPr>
   </w:style>
-  <w:style w:type="character" w:customStyle="1" w:styleId="Ttulo5Car">
-    <w:name w:val="Título 5 Car"/>
-    <w:basedOn w:val="Fuentedeprrafopredeter"/>
-    <w:link w:val="Ttulo5"/>
+  <w:style w:type="character" w:customStyle="1" w:styleId="50">
+    <w:name w:val="Заглавие 5 Знак"/>
+    <w:basedOn w:val="a0"/>
+    <w:link w:val="5"/>
     <w:uiPriority w:val="9"/>
     <w:semiHidden/>
     <w:rsid w:val="00D62138"/>
@@ -17430,10 +17720,10 @@
       <w:spacing w:val="10"/>
     </w:rPr>
   </w:style>
-  <w:style w:type="character" w:customStyle="1" w:styleId="Ttulo6Car">
-    <w:name w:val="Título 6 Car"/>
-    <w:basedOn w:val="Fuentedeprrafopredeter"/>
-    <w:link w:val="Ttulo6"/>
+  <w:style w:type="character" w:customStyle="1" w:styleId="60">
+    <w:name w:val="Заглавие 6 Знак"/>
+    <w:basedOn w:val="a0"/>
+    <w:link w:val="6"/>
     <w:uiPriority w:val="9"/>
     <w:semiHidden/>
     <w:rsid w:val="00D62138"/>
@@ -17443,10 +17733,10 @@
       <w:spacing w:val="10"/>
     </w:rPr>
   </w:style>
-  <w:style w:type="character" w:customStyle="1" w:styleId="Ttulo7Car">
-    <w:name w:val="Título 7 Car"/>
-    <w:basedOn w:val="Fuentedeprrafopredeter"/>
-    <w:link w:val="Ttulo7"/>
+  <w:style w:type="character" w:customStyle="1" w:styleId="70">
+    <w:name w:val="Заглавие 7 Знак"/>
+    <w:basedOn w:val="a0"/>
+    <w:link w:val="7"/>
     <w:uiPriority w:val="9"/>
     <w:semiHidden/>
     <w:rsid w:val="00D62138"/>
@@ -17456,10 +17746,10 @@
       <w:spacing w:val="10"/>
     </w:rPr>
   </w:style>
-  <w:style w:type="character" w:customStyle="1" w:styleId="Ttulo8Car">
-    <w:name w:val="Título 8 Car"/>
-    <w:basedOn w:val="Fuentedeprrafopredeter"/>
-    <w:link w:val="Ttulo8"/>
+  <w:style w:type="character" w:customStyle="1" w:styleId="80">
+    <w:name w:val="Заглавие 8 Знак"/>
+    <w:basedOn w:val="a0"/>
+    <w:link w:val="8"/>
     <w:uiPriority w:val="9"/>
     <w:semiHidden/>
     <w:rsid w:val="00D62138"/>
@@ -17470,10 +17760,10 @@
       <w:szCs w:val="18"/>
     </w:rPr>
   </w:style>
-  <w:style w:type="character" w:customStyle="1" w:styleId="Ttulo9Car">
-    <w:name w:val="Título 9 Car"/>
-    <w:basedOn w:val="Fuentedeprrafopredeter"/>
-    <w:link w:val="Ttulo9"/>
+  <w:style w:type="character" w:customStyle="1" w:styleId="90">
+    <w:name w:val="Заглавие 9 Знак"/>
+    <w:basedOn w:val="a0"/>
+    <w:link w:val="9"/>
     <w:uiPriority w:val="9"/>
     <w:semiHidden/>
     <w:rsid w:val="00D62138"/>
@@ -17486,10 +17776,10 @@
       <w:szCs w:val="18"/>
     </w:rPr>
   </w:style>
-  <w:style w:type="paragraph" w:styleId="Descripcin">
+  <w:style w:type="paragraph" w:styleId="ae">
     <w:name w:val="caption"/>
-    <w:basedOn w:val="Normal"/>
-    <w:next w:val="Normal"/>
+    <w:basedOn w:val="a"/>
+    <w:next w:val="a"/>
     <w:uiPriority w:val="35"/>
     <w:unhideWhenUsed/>
     <w:qFormat/>
@@ -17502,11 +17792,11 @@
       <w:szCs w:val="16"/>
     </w:rPr>
   </w:style>
-  <w:style w:type="paragraph" w:styleId="Puesto">
+  <w:style w:type="paragraph" w:styleId="af">
     <w:name w:val="Title"/>
-    <w:basedOn w:val="Normal"/>
-    <w:next w:val="Normal"/>
-    <w:link w:val="PuestoCar"/>
+    <w:basedOn w:val="a"/>
+    <w:next w:val="a"/>
+    <w:link w:val="af0"/>
     <w:uiPriority w:val="10"/>
     <w:qFormat/>
     <w:rsid w:val="00D62138"/>
@@ -17522,10 +17812,10 @@
       <w:szCs w:val="52"/>
     </w:rPr>
   </w:style>
-  <w:style w:type="character" w:customStyle="1" w:styleId="PuestoCar">
-    <w:name w:val="Puesto Car"/>
-    <w:basedOn w:val="Fuentedeprrafopredeter"/>
-    <w:link w:val="Puesto"/>
+  <w:style w:type="character" w:customStyle="1" w:styleId="af0">
+    <w:name w:val="Заглавие Знак"/>
+    <w:basedOn w:val="a0"/>
+    <w:link w:val="af"/>
     <w:uiPriority w:val="10"/>
     <w:rsid w:val="00D62138"/>
     <w:rPr>
@@ -17537,11 +17827,11 @@
       <w:szCs w:val="52"/>
     </w:rPr>
   </w:style>
-  <w:style w:type="paragraph" w:styleId="Subttulo">
+  <w:style w:type="paragraph" w:styleId="af1">
     <w:name w:val="Subtitle"/>
-    <w:basedOn w:val="Normal"/>
-    <w:next w:val="Normal"/>
-    <w:link w:val="SubttuloCar"/>
+    <w:basedOn w:val="a"/>
+    <w:next w:val="a"/>
+    <w:link w:val="af2"/>
     <w:uiPriority w:val="11"/>
     <w:qFormat/>
     <w:rsid w:val="00D62138"/>
@@ -17556,10 +17846,10 @@
       <w:szCs w:val="21"/>
     </w:rPr>
   </w:style>
-  <w:style w:type="character" w:customStyle="1" w:styleId="SubttuloCar">
-    <w:name w:val="Subtítulo Car"/>
-    <w:basedOn w:val="Fuentedeprrafopredeter"/>
-    <w:link w:val="Subttulo"/>
+  <w:style w:type="character" w:customStyle="1" w:styleId="af2">
+    <w:name w:val="Подзаглавие Знак"/>
+    <w:basedOn w:val="a0"/>
+    <w:link w:val="af1"/>
     <w:uiPriority w:val="11"/>
     <w:rsid w:val="00D62138"/>
     <w:rPr>
@@ -17570,7 +17860,7 @@
       <w:szCs w:val="21"/>
     </w:rPr>
   </w:style>
-  <w:style w:type="character" w:styleId="Textoennegrita">
+  <w:style w:type="character" w:styleId="af3">
     <w:name w:val="Strong"/>
     <w:uiPriority w:val="22"/>
     <w:qFormat/>
@@ -17580,7 +17870,7 @@
       <w:bCs/>
     </w:rPr>
   </w:style>
-  <w:style w:type="character" w:styleId="nfasis">
+  <w:style w:type="character" w:styleId="af4">
     <w:name w:val="Emphasis"/>
     <w:uiPriority w:val="20"/>
     <w:qFormat/>
@@ -17591,7 +17881,7 @@
       <w:spacing w:val="5"/>
     </w:rPr>
   </w:style>
-  <w:style w:type="paragraph" w:styleId="Sinespaciado">
+  <w:style w:type="paragraph" w:styleId="af5">
     <w:name w:val="No Spacing"/>
     <w:uiPriority w:val="1"/>
     <w:qFormat/>
@@ -17600,11 +17890,11 @@
       <w:spacing w:after="0" w:line="240" w:lineRule="auto"/>
     </w:pPr>
   </w:style>
-  <w:style w:type="paragraph" w:styleId="Cita">
+  <w:style w:type="paragraph" w:styleId="af6">
     <w:name w:val="Quote"/>
-    <w:basedOn w:val="Normal"/>
-    <w:next w:val="Normal"/>
-    <w:link w:val="CitaCar"/>
+    <w:basedOn w:val="a"/>
+    <w:next w:val="a"/>
+    <w:link w:val="af7"/>
     <w:uiPriority w:val="29"/>
     <w:qFormat/>
     <w:rsid w:val="00D62138"/>
@@ -17615,10 +17905,10 @@
       <w:szCs w:val="24"/>
     </w:rPr>
   </w:style>
-  <w:style w:type="character" w:customStyle="1" w:styleId="CitaCar">
-    <w:name w:val="Cita Car"/>
-    <w:basedOn w:val="Fuentedeprrafopredeter"/>
-    <w:link w:val="Cita"/>
+  <w:style w:type="character" w:customStyle="1" w:styleId="af7">
+    <w:name w:val="Цитат Знак"/>
+    <w:basedOn w:val="a0"/>
+    <w:link w:val="af6"/>
     <w:uiPriority w:val="29"/>
     <w:rsid w:val="00D62138"/>
     <w:rPr>
@@ -17628,11 +17918,11 @@
       <w:szCs w:val="24"/>
     </w:rPr>
   </w:style>
-  <w:style w:type="paragraph" w:styleId="Citaintensa">
+  <w:style w:type="paragraph" w:styleId="af8">
     <w:name w:val="Intense Quote"/>
-    <w:basedOn w:val="Normal"/>
-    <w:next w:val="Normal"/>
-    <w:link w:val="CitaintensaCar"/>
+    <w:basedOn w:val="a"/>
+    <w:next w:val="a"/>
+    <w:link w:val="af9"/>
     <w:uiPriority w:val="30"/>
     <w:qFormat/>
     <w:rsid w:val="00D62138"/>
@@ -17647,10 +17937,10 @@
       <w:szCs w:val="24"/>
     </w:rPr>
   </w:style>
-  <w:style w:type="character" w:customStyle="1" w:styleId="CitaintensaCar">
-    <w:name w:val="Cita intensa Car"/>
-    <w:basedOn w:val="Fuentedeprrafopredeter"/>
-    <w:link w:val="Citaintensa"/>
+  <w:style w:type="character" w:customStyle="1" w:styleId="af9">
+    <w:name w:val="Интензивно цитиране Знак"/>
+    <w:basedOn w:val="a0"/>
+    <w:link w:val="af8"/>
     <w:uiPriority w:val="30"/>
     <w:rsid w:val="00D62138"/>
     <w:rPr>
@@ -17659,7 +17949,7 @@
       <w:szCs w:val="24"/>
     </w:rPr>
   </w:style>
-  <w:style w:type="character" w:styleId="nfasissutil">
+  <w:style w:type="character" w:styleId="afa">
     <w:name w:val="Subtle Emphasis"/>
     <w:uiPriority w:val="19"/>
     <w:qFormat/>
@@ -17670,7 +17960,7 @@
       <w:color w:val="794908" w:themeColor="accent1" w:themeShade="7F"/>
     </w:rPr>
   </w:style>
-  <w:style w:type="character" w:styleId="nfasisintenso">
+  <w:style w:type="character" w:styleId="afb">
     <w:name w:val="Intense Emphasis"/>
     <w:uiPriority w:val="21"/>
     <w:qFormat/>
@@ -17683,7 +17973,7 @@
       <w:spacing w:val="10"/>
     </w:rPr>
   </w:style>
-  <w:style w:type="character" w:styleId="Referenciasutil">
+  <w:style w:type="character" w:styleId="afc">
     <w:name w:val="Subtle Reference"/>
     <w:uiPriority w:val="31"/>
     <w:qFormat/>
@@ -17694,7 +17984,7 @@
       <w:color w:val="F09415" w:themeColor="accent1"/>
     </w:rPr>
   </w:style>
-  <w:style w:type="character" w:styleId="Referenciaintensa">
+  <w:style w:type="character" w:styleId="afd">
     <w:name w:val="Intense Reference"/>
     <w:uiPriority w:val="32"/>
     <w:qFormat/>
@@ -17708,7 +17998,7 @@
       <w:color w:val="F09415" w:themeColor="accent1"/>
     </w:rPr>
   </w:style>
-  <w:style w:type="character" w:styleId="Ttulodellibro">
+  <w:style w:type="character" w:styleId="afe">
     <w:name w:val="Book Title"/>
     <w:uiPriority w:val="33"/>
     <w:qFormat/>
@@ -17721,10 +18011,10 @@
       <w:spacing w:val="0"/>
     </w:rPr>
   </w:style>
-  <w:style w:type="paragraph" w:styleId="Encabezado">
+  <w:style w:type="paragraph" w:styleId="aff">
     <w:name w:val="header"/>
-    <w:basedOn w:val="Normal"/>
-    <w:link w:val="EncabezadoCar"/>
+    <w:basedOn w:val="a"/>
+    <w:link w:val="aff0"/>
     <w:uiPriority w:val="99"/>
     <w:unhideWhenUsed/>
     <w:rsid w:val="007B778C"/>
@@ -17736,17 +18026,17 @@
       <w:spacing w:before="0" w:after="0" w:line="240" w:lineRule="auto"/>
     </w:pPr>
   </w:style>
-  <w:style w:type="character" w:customStyle="1" w:styleId="EncabezadoCar">
-    <w:name w:val="Encabezado Car"/>
-    <w:basedOn w:val="Fuentedeprrafopredeter"/>
-    <w:link w:val="Encabezado"/>
+  <w:style w:type="character" w:customStyle="1" w:styleId="aff0">
+    <w:name w:val="Горен колонтитул Знак"/>
+    <w:basedOn w:val="a0"/>
+    <w:link w:val="aff"/>
     <w:uiPriority w:val="99"/>
     <w:rsid w:val="007B778C"/>
   </w:style>
-  <w:style w:type="paragraph" w:styleId="Piedepgina">
+  <w:style w:type="paragraph" w:styleId="aff1">
     <w:name w:val="footer"/>
-    <w:basedOn w:val="Normal"/>
-    <w:link w:val="PiedepginaCar"/>
+    <w:basedOn w:val="a"/>
+    <w:link w:val="aff2"/>
     <w:uiPriority w:val="99"/>
     <w:unhideWhenUsed/>
     <w:rsid w:val="007B778C"/>
@@ -17758,16 +18048,16 @@
       <w:spacing w:before="0" w:after="0" w:line="240" w:lineRule="auto"/>
     </w:pPr>
   </w:style>
-  <w:style w:type="character" w:customStyle="1" w:styleId="PiedepginaCar">
-    <w:name w:val="Pie de página Car"/>
-    <w:basedOn w:val="Fuentedeprrafopredeter"/>
-    <w:link w:val="Piedepgina"/>
+  <w:style w:type="character" w:customStyle="1" w:styleId="aff2">
+    <w:name w:val="Долен колонтитул Знак"/>
+    <w:basedOn w:val="a0"/>
+    <w:link w:val="aff1"/>
     <w:uiPriority w:val="99"/>
     <w:rsid w:val="007B778C"/>
   </w:style>
-  <w:style w:type="character" w:styleId="Hipervnculovisitado">
+  <w:style w:type="character" w:styleId="aff3">
     <w:name w:val="FollowedHyperlink"/>
-    <w:basedOn w:val="Fuentedeprrafopredeter"/>
+    <w:basedOn w:val="a0"/>
     <w:uiPriority w:val="99"/>
     <w:semiHidden/>
     <w:unhideWhenUsed/>
@@ -18039,7 +18329,7 @@
 </file>
 
 <file path=customXml/itemProps1.xml><?xml version="1.0" encoding="utf-8"?>
-<ds:datastoreItem xmlns:ds="http://schemas.openxmlformats.org/officeDocument/2006/customXml" ds:itemID="{B55BB45C-94C5-7245-BBAB-3CDEA0B161D9}">
+<ds:datastoreItem xmlns:ds="http://schemas.openxmlformats.org/officeDocument/2006/customXml" ds:itemID="{965150C7-37A0-4542-87DF-D75484D3EEAF}">
   <ds:schemaRefs>
     <ds:schemaRef ds:uri="http://schemas.openxmlformats.org/officeDocument/2006/bibliography"/>
   </ds:schemaRefs>

</xml_diff>